<commit_message>
Update CV to enhance formatting and improve clarity of information
</commit_message>
<xml_diff>
--- a/2da revision.docx
+++ b/2da revision.docx
@@ -5,17 +5,117 @@
     <w:p>
       <w:pPr>
         <w:pBdr/>
-        <w:spacing/>
+        <w:spacing w:line="240" w:lineRule="auto"/>
         <w:ind/>
         <w:rPr>
-          <w:rFonts w:hint="default" w:ascii="Hack Nerd Font" w:hAnsi="Hack Nerd Font" w:cs="Hack Nerd Font"/>
+          <w:rFonts w:hint="default" w:ascii="Hack Nerd Font" w:hAnsi="Hack Nerd Font" w:eastAsia="Hack Nerd Font" w:cs="Hack Nerd Font"/>
+          <w:b/>
+          <w:bCs/>
+          <w:color w:val="2f5496" w:themeColor="accent5" w:themeShade="BF"/>
+          <w:sz w:val="44"/>
+          <w:szCs w:val="44"/>
+          <w:lang w:val="es-ES"/>
+        </w:rPr>
+      </w:pPr>
+      <w:r>
+        <w:rPr>
+          <w:rFonts w:hint="default" w:ascii="Hack Nerd Font" w:hAnsi="Hack Nerd Font" w:eastAsia="Hack Nerd Font" w:cs="Hack Nerd Font"/>
           <w:b/>
           <w:bCs/>
           <w:color w:val="2f5597" w:themeColor="accent5" w:themeShade="BF"/>
           <w:sz w:val="44"/>
           <w:szCs w:val="44"/>
+          <w:lang w:val="es-AR"/>
         </w:rPr>
-      </w:pPr>
+      </w:r>
+      <w:r>
+        <mc:AlternateContent>
+          <mc:Choice Requires="wpg">
+            <w:drawing>
+              <wp:anchor xmlns:wp="http://schemas.openxmlformats.org/drawingml/2006/wordprocessingDrawing" xmlns:wp14="http://schemas.microsoft.com/office/word/2010/wordprocessingDrawing" distT="0" distB="0" distL="115200" distR="115200" simplePos="0" relativeHeight="2048" behindDoc="0" locked="0" layoutInCell="1" allowOverlap="1">
+                <wp:simplePos x="0" y="0"/>
+                <wp:positionH relativeFrom="column">
+                  <wp:posOffset>5269820</wp:posOffset>
+                </wp:positionH>
+                <wp:positionV relativeFrom="paragraph">
+                  <wp:posOffset>-76200</wp:posOffset>
+                </wp:positionV>
+                <wp:extent cx="1376090" cy="1380218"/>
+                <wp:effectExtent l="9524" t="9524" r="9524" b="9524"/>
+                <wp:wrapNone/>
+                <wp:docPr id="1" name=""/>
+                <wp:cNvGraphicFramePr/>
+                <a:graphic xmlns:a="http://schemas.openxmlformats.org/drawingml/2006/main">
+                  <a:graphicData uri="http://schemas.openxmlformats.org/drawingml/2006/picture">
+                    <pic:pic xmlns:pic="http://schemas.openxmlformats.org/drawingml/2006/picture">
+                      <pic:nvPicPr>
+                        <pic:cNvPr id="43660054" name=""/>
+                        <pic:cNvPicPr/>
+                        <pic:nvPr/>
+                      </pic:nvPicPr>
+                      <pic:blipFill>
+                        <a:blip r:embed="rId12"/>
+                        <a:srcRect l="-429" t="21047" r="429" b="3727"/>
+                        <a:stretch/>
+                      </pic:blipFill>
+                      <pic:spPr bwMode="auto">
+                        <a:xfrm flipH="0" flipV="0">
+                          <a:off x="0" y="0"/>
+                          <a:ext cx="1376089" cy="1380218"/>
+                        </a:xfrm>
+                        <a:prstGeom prst="rect">
+                          <a:avLst/>
+                        </a:prstGeom>
+                        <a:noFill/>
+                        <a:ln w="19049">
+                          <a:solidFill>
+                            <a:schemeClr val="tx1"/>
+                          </a:solidFill>
+                          <a:prstDash val="solid"/>
+                        </a:ln>
+                        <a:effectLst>
+                          <a:outerShdw blurRad="50800" dist="38100" dir="2700000" sx="100000" sy="100000" algn="tl" rotWithShape="0">
+                            <a:schemeClr val="tx1">
+                              <a:alpha val="100000"/>
+                            </a:schemeClr>
+                          </a:outerShdw>
+                        </a:effectLst>
+                      </pic:spPr>
+                    </pic:pic>
+                  </a:graphicData>
+                </a:graphic>
+              </wp:anchor>
+            </w:drawing>
+          </mc:Choice>
+          <mc:Fallback>
+            <w:pict>
+              <v:shapetype id="_x0000_t75" coordsize="21600,21600" o:spt="75" o:preferrelative="t" path="m@4@5l@4@11@9@11@9@5xe" filled="f" stroked="f">
+                <v:stroke joinstyle="miter"/>
+                <v:formulas>
+                  <v:f eqn="if lineDrawn pixelLineWidth 0"/>
+                  <v:f eqn="sum @0 1 0"/>
+                  <v:f eqn="sum 0 0 @1"/>
+                  <v:f eqn="prod @2 1 2"/>
+                  <v:f eqn="prod @3 21600 pixelWidth"/>
+                  <v:f eqn="prod @3 21600 pixelHeight"/>
+                  <v:f eqn="sum @0 0 1"/>
+                  <v:f eqn="prod @6 1 2"/>
+                  <v:f eqn="prod @7 21600 pixelWidth"/>
+                  <v:f eqn="sum @8 21600 0"/>
+                  <v:f eqn="prod @7 21600 pixelHeight"/>
+                  <v:f eqn="sum @10 21600 0"/>
+                </v:formulas>
+                <v:path o:extrusionok="f" gradientshapeok="t" o:connecttype="rect"/>
+                <o:lock v:ext="edit" aspectratio="t"/>
+              </v:shapetype>
+              <v:shape id="_x0000_i0" o:spid="_x0000_s0" type="#_x0000_t75" style="position:absolute;z-index:2048;o:allowoverlap:true;o:allowincell:true;mso-position-horizontal-relative:text;margin-left:414.95pt;mso-position-horizontal:absolute;mso-position-vertical-relative:text;margin-top:-6.00pt;mso-position-vertical:absolute;width:108.35pt;height:108.68pt;mso-wrap-distance-left:9.07pt;mso-wrap-distance-top:0.00pt;mso-wrap-distance-right:9.07pt;mso-wrap-distance-bottom:0.00pt;z-index:1;" strokecolor="#000000" strokeweight="1.50pt">
+                <v:imagedata r:id="rId12" o:title="" croptop="13793f" cropleft="-280f" cropbottom="2443f" cropright="281f"/>
+                <o:lock v:ext="edit" rotation="t"/>
+              </v:shape>
+            </w:pict>
+          </mc:Fallback>
+        </mc:AlternateContent>
+      </w:r>
       <w:r>
         <w:rPr>
           <w:rFonts w:hint="default" w:ascii="Hack Nerd Font" w:hAnsi="Hack Nerd Font" w:eastAsia="Hack Nerd Font" w:cs="Hack Nerd Font"/>
@@ -38,7 +138,42 @@
           <w:szCs w:val="44"/>
           <w:lang w:val="es-ES"/>
         </w:rPr>
-        <w:t xml:space="preserve"> </w:t>
+      </w:r>
+      <w:r>
+        <w:rPr>
+          <w:rFonts w:hint="default" w:ascii="Hack Nerd Font" w:hAnsi="Hack Nerd Font" w:cs="Hack Nerd Font"/>
+          <w:b/>
+          <w:bCs/>
+          <w:color w:val="2f5597" w:themeColor="accent5" w:themeShade="BF"/>
+          <w:sz w:val="44"/>
+          <w:szCs w:val="44"/>
+        </w:rPr>
+      </w:r>
+    </w:p>
+    <w:p>
+      <w:pPr>
+        <w:pBdr/>
+        <w:spacing w:line="240" w:lineRule="auto"/>
+        <w:ind/>
+        <w:rPr>
+          <w:rFonts w:hint="default" w:ascii="Hack Nerd Font" w:hAnsi="Hack Nerd Font" w:cs="Hack Nerd Font"/>
+          <w:b/>
+          <w:bCs/>
+          <w:color w:val="2f5496" w:themeColor="accent5" w:themeShade="BF"/>
+          <w:sz w:val="44"/>
+          <w:szCs w:val="44"/>
+        </w:rPr>
+      </w:pPr>
+      <w:r>
+        <w:rPr>
+          <w:rFonts w:hint="default" w:ascii="Hack Nerd Font" w:hAnsi="Hack Nerd Font" w:eastAsia="Hack Nerd Font" w:cs="Hack Nerd Font"/>
+          <w:b/>
+          <w:bCs/>
+          <w:color w:val="2f5597" w:themeColor="accent5" w:themeShade="BF"/>
+          <w:sz w:val="44"/>
+          <w:szCs w:val="44"/>
+          <w:lang w:val="es-ES"/>
+        </w:rPr>
       </w:r>
       <w:r>
         <w:rPr>
@@ -56,17 +191,6 @@
       </w:r>
       <w:r>
         <w:rPr>
-          <w:rFonts w:hint="default" w:ascii="Hack Nerd Font" w:hAnsi="Hack Nerd Font" w:eastAsia="Hack Nerd Font" w:cs="Hack Nerd Font"/>
-          <w:b/>
-          <w:bCs/>
-          <w:color w:val="2f5597" w:themeColor="accent5" w:themeShade="BF"/>
-          <w:sz w:val="44"/>
-          <w:szCs w:val="44"/>
-          <w:lang w:val="es-AR"/>
-        </w:rPr>
-      </w:r>
-      <w:r>
-        <w:rPr>
           <w:rFonts w:hint="default" w:ascii="Hack Nerd Font" w:hAnsi="Hack Nerd Font" w:cs="Hack Nerd Font"/>
           <w:b/>
           <w:bCs/>
@@ -75,6 +199,7 @@
           <w:szCs w:val="44"/>
         </w:rPr>
       </w:r>
+      <w:r/>
     </w:p>
     <w:p>
       <w:pPr>
@@ -124,7 +249,8 @@
       </w:r>
       <w:r>
         <w:rPr>
-          <w:rFonts w:ascii="Inconsolata Nerd Font" w:hAnsi="Inconsolata Nerd Font" w:cs="Inconsolata Nerd Font"/>
+          <w:rFonts w:ascii="Inconsolata Nerd Font" w:hAnsi="Inconsolata Nerd Font" w:eastAsia="Inconsolata Nerd Font" w:cs="Inconsolata Nerd Font"/>
+          <w:highlight w:val="none"/>
         </w:rPr>
       </w:r>
       <w:r>
@@ -138,7 +264,7 @@
       <w:pPr>
         <w:pBdr/>
         <w:spacing/>
-        <w:ind w:right="-11" w:firstLine="0" w:left="0"/>
+        <w:ind w:right="-283" w:firstLine="0" w:left="0"/>
         <w:rPr>
           <w:rFonts w:ascii="Inconsolata Nerd Font" w:hAnsi="Inconsolata Nerd Font" w:eastAsia="Inconsolata Nerd Font" w:cs="Inconsolata Nerd Font"/>
           <w:highlight w:val="none"/>
@@ -171,10 +297,10 @@
         </w:rPr>
         <w:t xml:space="preserve"> </w:t>
       </w:r>
-      <w:hyperlink r:id="rId12" w:tooltip="mailto:happypro5.0@gmail.com" w:history="1">
+      <w:hyperlink r:id="rId13" w:tooltip="mailto:happypro5.0@gmail.com" w:history="1">
         <w:r>
           <w:rPr>
-            <w:rStyle w:val="928"/>
+            <w:rStyle w:val="939"/>
             <w:rFonts w:ascii="Inconsolata Nerd Font" w:hAnsi="Inconsolata Nerd Font" w:eastAsia="Inconsolata Nerd Font" w:cs="Inconsolata Nerd Font"/>
             <w:color w:val="000000" w:themeColor="text1"/>
             <w:highlight w:val="none"/>
@@ -183,7 +309,7 @@
         </w:r>
         <w:r>
           <w:rPr>
-            <w:rStyle w:val="928"/>
+            <w:rStyle w:val="939"/>
             <w:rFonts w:ascii="Inconsolata Nerd Font" w:hAnsi="Inconsolata Nerd Font" w:eastAsia="Inconsolata Nerd Font" w:cs="Inconsolata Nerd Font"/>
             <w:color w:val="000000" w:themeColor="text1"/>
             <w:sz w:val="16"/>
@@ -196,9 +322,6 @@
       <w:r>
         <w:rPr>
           <w:rFonts w:ascii="Inconsolata Nerd Font" w:hAnsi="Inconsolata Nerd Font" w:eastAsia="Inconsolata Nerd Font" w:cs="Inconsolata Nerd Font"/>
-          <w:color w:val="000000" w:themeColor="text1"/>
-          <w:sz w:val="10"/>
-          <w:szCs w:val="10"/>
           <w:highlight w:val="none"/>
         </w:rPr>
       </w:r>
@@ -305,21 +428,21 @@
           <w:highlight w:val="white"/>
         </w:rPr>
       </w:r>
-      <w:hyperlink r:id="rId13" w:tooltip="https://www.linkedin.com/in/frovahappy" w:history="1">
+      <w:hyperlink r:id="rId14" w:tooltip="https://www.linkedin.com/in/frovahappy" w:history="1">
         <w:r>
           <w:rPr>
-            <w:rStyle w:val="928"/>
+            <w:rStyle w:val="939"/>
             <w:rFonts w:ascii="Inconsolata Nerd Font" w:hAnsi="Inconsolata Nerd Font" w:eastAsia="Inconsolata Nerd Font" w:cs="Inconsolata Nerd Font"/>
             <w:color w:val="000000" w:themeColor="text1"/>
             <w:sz w:val="22"/>
             <w:szCs w:val="22"/>
             <w:highlight w:val="white"/>
           </w:rPr>
-          <w:t xml:space="preserve">www.linkedin.com/in/frovahappy </w:t>
+          <w:t xml:space="preserve">linkedin.com/in/frovahappy </w:t>
         </w:r>
         <w:r>
           <w:rPr>
-            <w:rStyle w:val="928"/>
+            <w:rStyle w:val="939"/>
             <w:rFonts w:ascii="Inconsolata Nerd Font" w:hAnsi="Inconsolata Nerd Font" w:eastAsia="Inconsolata Nerd Font" w:cs="Inconsolata Nerd Font"/>
             <w:color w:val="000000" w:themeColor="text1"/>
             <w:sz w:val="16"/>
@@ -342,9 +465,6 @@
       <w:r>
         <w:rPr>
           <w:rFonts w:ascii="Inconsolata Nerd Font" w:hAnsi="Inconsolata Nerd Font" w:eastAsia="Inconsolata Nerd Font" w:cs="Inconsolata Nerd Font"/>
-          <w:color w:val="000000" w:themeColor="text1"/>
-          <w:sz w:val="24"/>
-          <w:szCs w:val="24"/>
           <w:highlight w:val="none"/>
         </w:rPr>
       </w:r>
@@ -386,10 +506,10 @@
         </w:rPr>
         <w:t xml:space="preserve">  </w:t>
       </w:r>
-      <w:hyperlink r:id="rId14" w:tooltip="https://github.com/FrovaHappy" w:history="1">
+      <w:hyperlink r:id="rId15" w:tooltip="https://github.com/FrovaHappy" w:history="1">
         <w:r>
           <w:rPr>
-            <w:rStyle w:val="928"/>
+            <w:rStyle w:val="939"/>
             <w:rFonts w:ascii="Inconsolata Nerd Font" w:hAnsi="Inconsolata Nerd Font" w:eastAsia="Inconsolata Nerd Font" w:cs="Inconsolata Nerd Font"/>
             <w:color w:val="000000" w:themeColor="text1"/>
             <w:highlight w:val="none"/>
@@ -398,7 +518,7 @@
         </w:r>
         <w:r>
           <w:rPr>
-            <w:rStyle w:val="928"/>
+            <w:rStyle w:val="939"/>
             <w:rFonts w:ascii="Inconsolata Nerd Font" w:hAnsi="Inconsolata Nerd Font" w:eastAsia="Inconsolata Nerd Font" w:cs="Inconsolata Nerd Font"/>
             <w:color w:val="000000" w:themeColor="text1"/>
             <w:sz w:val="18"/>
@@ -412,8 +532,6 @@
         <w:rPr>
           <w:rFonts w:ascii="Inconsolata Nerd Font" w:hAnsi="Inconsolata Nerd Font" w:eastAsia="Inconsolata Nerd Font" w:cs="Inconsolata Nerd Font"/>
           <w:color w:val="000000" w:themeColor="text1"/>
-          <w:sz w:val="18"/>
-          <w:szCs w:val="18"/>
           <w:highlight w:val="none"/>
         </w:rPr>
       </w:r>
@@ -466,10 +584,10 @@
           <w:highlight w:val="none"/>
         </w:rPr>
       </w:r>
-      <w:hyperlink r:id="rId15" w:tooltip="https://frovahappy.vercel.app/" w:history="1">
+      <w:hyperlink r:id="rId16" w:tooltip="https://frovahappy.vercel.app/" w:history="1">
         <w:r>
           <w:rPr>
-            <w:rStyle w:val="928"/>
+            <w:rStyle w:val="939"/>
             <w:rFonts w:ascii="Inconsolata Nerd Font" w:hAnsi="Inconsolata Nerd Font" w:eastAsia="Inconsolata Nerd Font" w:cs="Inconsolata Nerd Font"/>
             <w:b w:val="0"/>
             <w:bCs w:val="0"/>
@@ -480,7 +598,7 @@
         </w:r>
         <w:r>
           <w:rPr>
-            <w:rStyle w:val="928"/>
+            <w:rStyle w:val="939"/>
             <w:rFonts w:ascii="Inconsolata Nerd Font" w:hAnsi="Inconsolata Nerd Font" w:eastAsia="Inconsolata Nerd Font" w:cs="Inconsolata Nerd Font"/>
             <w:b w:val="0"/>
             <w:bCs w:val="0"/>
@@ -495,9 +613,6 @@
       <w:r>
         <w:rPr>
           <w:rFonts w:ascii="Inconsolata Nerd Font" w:hAnsi="Inconsolata Nerd Font" w:eastAsia="Inconsolata Nerd Font" w:cs="Inconsolata Nerd Font"/>
-          <w:b w:val="0"/>
-          <w:bCs w:val="0"/>
-          <w:color w:val="000000" w:themeColor="text1"/>
           <w:sz w:val="16"/>
           <w:szCs w:val="16"/>
           <w:highlight w:val="none"/>
@@ -527,8 +642,8 @@
           <w:endnotePr/>
           <w:type w:val="continuous"/>
           <w:pgSz w:h="16838" w:orient="portrait" w:w="11906"/>
-          <w:pgMar w:top="720" w:right="2966" w:bottom="720" w:left="720" w:header="709" w:footer="709" w:gutter="0"/>
-          <w:cols w:num="2" w:sep="0" w:space="283" w:equalWidth="1"/>
+          <w:pgMar w:top="720" w:right="3532" w:bottom="720" w:left="720" w:header="709" w:footer="709" w:gutter="0"/>
+          <w:cols w:num="2" w:sep="0" w:space="425" w:equalWidth="1"/>
         </w:sectPr>
       </w:pPr>
       <w:r>
@@ -711,6 +826,17 @@
           <w:u w:val="none"/>
         </w:rPr>
       </w:r>
+      <w:r>
+        <w:rPr>
+          <w:rFonts w:ascii="Inconsolata Nerd Font" w:hAnsi="Inconsolata Nerd Font" w:eastAsia="Inconsolata Nerd Font" w:cs="Inconsolata Nerd Font"/>
+          <w:b/>
+          <w:bCs/>
+          <w:sz w:val="28"/>
+          <w:szCs w:val="28"/>
+          <w:highlight w:val="none"/>
+          <w:u w:val="none"/>
+        </w:rPr>
+      </w:r>
     </w:p>
     <w:p>
       <w:pPr>
@@ -732,6 +858,7 @@
           <w:highlight w:val="none"/>
         </w:rPr>
       </w:r>
+      <w:r/>
     </w:p>
     <w:p>
       <w:pPr>
@@ -748,14 +875,35 @@
           <w:rFonts w:ascii="Inconsolata Nerd Font" w:hAnsi="Inconsolata Nerd Font" w:eastAsia="Inconsolata Nerd Font" w:cs="Inconsolata Nerd Font"/>
           <w:highlight w:val="none"/>
         </w:rPr>
-        <w:t xml:space="preserve">Durante este tiempo he trabajado en proyectos personales en los que no solo he aplicado mis conocimientos, sino que también he pensado en su escalabilidad y mejora a largo plazo. Mis proyectos no se limitan a simples ejercicios, sino que han sido concebidos</w:t>
+      </w:r>
+      <w:r/>
+      <w:r>
+        <w:rPr>
+          <w:rFonts w:ascii="Inconsolata Nerd Font" w:hAnsi="Inconsolata Nerd Font" w:eastAsia="Inconsolata Nerd Font" w:cs="Inconsolata Nerd Font"/>
+          <w:highlight w:val="none"/>
+        </w:rPr>
+        <w:t xml:space="preserve">D</w:t>
       </w:r>
       <w:r>
         <w:rPr>
           <w:rFonts w:ascii="Inconsolata Nerd Font" w:hAnsi="Inconsolata Nerd Font" w:eastAsia="Inconsolata Nerd Font" w:cs="Inconsolata Nerd Font"/>
           <w:highlight w:val="none"/>
         </w:rPr>
-        <w:t xml:space="preserve"> con la visión de crecer y evolucionar. Además, estoy enfocado en generar valor añadido mediante la monetización y la creación de comunidades que respalden mis iniciativas. Aunque no tengo experiencia laboral directa, mis proyectos reflejan mi capacidad de </w:t>
+        <w:t xml:space="preserve">urante este tiempo he trabajado en proyectos personales en los que no solo he aplicado mis conocimientos, sino que también he pensado en su escalabilidad y mejora a largo plazo. Mis proyectos no se limitan a simples ejercicios, sino que han sido concebidos</w:t>
+      </w:r>
+      <w:r>
+        <w:rPr>
+          <w:rFonts w:ascii="Inconsolata Nerd Font" w:hAnsi="Inconsolata Nerd Font" w:eastAsia="Inconsolata Nerd Font" w:cs="Inconsolata Nerd Font"/>
+          <w:highlight w:val="none"/>
+        </w:rPr>
+        <w:t xml:space="preserve"> </w:t>
+      </w:r>
+      <w:r>
+        <w:rPr>
+          <w:rFonts w:ascii="Inconsolata Nerd Font" w:hAnsi="Inconsolata Nerd Font" w:eastAsia="Inconsolata Nerd Font" w:cs="Inconsolata Nerd Font"/>
+          <w:highlight w:val="none"/>
+        </w:rPr>
+        <w:t xml:space="preserve">con la visión de crecer y evolucionar. Además, estoy enfocado en generar valor añadido mediante la monetización y la creación de comunidades que respalden mis iniciativas. Aunque no tengo experiencia laboral directa, mis proyectos reflejan mi capacidad de </w:t>
       </w:r>
       <w:r>
         <w:rPr>
@@ -776,23 +924,23 @@
           <w:highlight w:val="none"/>
         </w:rPr>
       </w:r>
+    </w:p>
+    <w:p>
+      <w:pPr>
+        <w:pBdr/>
+        <w:spacing/>
+        <w:ind/>
+        <w:rPr>
+          <w:rFonts w:ascii="Inconsolata Nerd Font" w:hAnsi="Inconsolata Nerd Font" w:eastAsia="Inconsolata Nerd Font" w:cs="Inconsolata Nerd Font"/>
+          <w:highlight w:val="none"/>
+        </w:rPr>
+      </w:pPr>
       <w:r>
         <w:rPr>
           <w:rFonts w:ascii="Inconsolata Nerd Font" w:hAnsi="Inconsolata Nerd Font" w:eastAsia="Inconsolata Nerd Font" w:cs="Inconsolata Nerd Font"/>
           <w:highlight w:val="none"/>
         </w:rPr>
       </w:r>
-    </w:p>
-    <w:p>
-      <w:pPr>
-        <w:pBdr/>
-        <w:spacing/>
-        <w:ind/>
-        <w:rPr>
-          <w:rFonts w:ascii="Inconsolata Nerd Font" w:hAnsi="Inconsolata Nerd Font" w:eastAsia="Inconsolata Nerd Font" w:cs="Inconsolata Nerd Font"/>
-          <w:highlight w:val="none"/>
-        </w:rPr>
-      </w:pPr>
       <w:r>
         <w:rPr>
           <w:rFonts w:ascii="Inconsolata Nerd Font" w:hAnsi="Inconsolata Nerd Font" w:eastAsia="Inconsolata Nerd Font" w:cs="Inconsolata Nerd Font"/>
@@ -839,27 +987,7 @@
           <w:szCs w:val="32"/>
           <w:highlight w:val="none"/>
         </w:rPr>
-      </w:r>
-      <w:r>
-        <w:rPr>
-          <w:rFonts w:ascii="Inconsolata Nerd Font" w:hAnsi="Inconsolata Nerd Font" w:eastAsia="Inconsolata Nerd Font" w:cs="Inconsolata Nerd Font"/>
-          <w:b/>
-          <w:bCs/>
-          <w:sz w:val="32"/>
-          <w:szCs w:val="32"/>
-          <w:highlight w:val="none"/>
-        </w:rPr>
         <w:t xml:space="preserve">󰈮</w:t>
-      </w:r>
-      <w:r>
-        <w:rPr>
-          <w:rFonts w:ascii="Inconsolata Nerd Font" w:hAnsi="Inconsolata Nerd Font" w:eastAsia="Inconsolata Nerd Font" w:cs="Inconsolata Nerd Font"/>
-          <w:b/>
-          <w:bCs/>
-          <w:sz w:val="32"/>
-          <w:szCs w:val="32"/>
-          <w:highlight w:val="none"/>
-        </w:rPr>
       </w:r>
       <w:r>
         <w:rPr>
@@ -895,6 +1023,16 @@
           <w:shd w:val="clear" w:color="000000" w:themeColor="text1" w:fill="000000" w:themeFill="text1"/>
         </w:rPr>
         <w:t xml:space="preserve"> </w:t>
+      </w:r>
+      <w:r>
+        <w:rPr>
+          <w:rFonts w:ascii="Inconsolata Nerd Font" w:hAnsi="Inconsolata Nerd Font" w:eastAsia="Inconsolata Nerd Font" w:cs="Inconsolata Nerd Font"/>
+          <w:b/>
+          <w:bCs/>
+          <w:sz w:val="28"/>
+          <w:szCs w:val="28"/>
+          <w:highlight w:val="none"/>
+        </w:rPr>
       </w:r>
       <w:r>
         <w:rPr>
@@ -1044,28 +1182,10 @@
           <w:highlight w:val="none"/>
         </w:rPr>
       </w:r>
-      <w:r>
-        <w:rPr>
-          <w:rFonts w:ascii="Inconsolata Nerd Font" w:hAnsi="Inconsolata Nerd Font" w:eastAsia="Inconsolata Nerd Font" w:cs="Inconsolata Nerd Font"/>
-          <w:highlight w:val="none"/>
-        </w:rPr>
-      </w:r>
-      <w:r>
-        <w:rPr>
-          <w:rFonts w:ascii="Inconsolata Nerd Font" w:hAnsi="Inconsolata Nerd Font" w:eastAsia="Inconsolata Nerd Font" w:cs="Inconsolata Nerd Font"/>
-          <w:highlight w:val="none"/>
-        </w:rPr>
-      </w:r>
-      <w:r>
-        <w:rPr>
-          <w:rFonts w:ascii="Inconsolata Nerd Font" w:hAnsi="Inconsolata Nerd Font" w:eastAsia="Inconsolata Nerd Font" w:cs="Inconsolata Nerd Font"/>
-          <w:highlight w:val="none"/>
-        </w:rPr>
-      </w:r>
     </w:p>
     <w:p>
       <w:pPr>
-        <w:pStyle w:val="945"/>
+        <w:pStyle w:val="956"/>
         <w:numPr>
           <w:ilvl w:val="1"/>
           <w:numId w:val="5"/>
@@ -1088,10 +1208,11 @@
           <w:highlight w:val="none"/>
         </w:rPr>
       </w:r>
+      <w:r/>
     </w:p>
     <w:p>
       <w:pPr>
-        <w:pStyle w:val="945"/>
+        <w:pStyle w:val="956"/>
         <w:numPr>
           <w:ilvl w:val="1"/>
           <w:numId w:val="5"/>
@@ -1114,10 +1235,11 @@
           <w:highlight w:val="none"/>
         </w:rPr>
       </w:r>
+      <w:r/>
     </w:p>
     <w:p>
       <w:pPr>
-        <w:pStyle w:val="945"/>
+        <w:pStyle w:val="956"/>
         <w:numPr>
           <w:ilvl w:val="1"/>
           <w:numId w:val="5"/>
@@ -1140,10 +1262,11 @@
           <w:highlight w:val="none"/>
         </w:rPr>
       </w:r>
+      <w:r/>
     </w:p>
     <w:p>
       <w:pPr>
-        <w:pStyle w:val="945"/>
+        <w:pStyle w:val="956"/>
         <w:numPr>
           <w:ilvl w:val="1"/>
           <w:numId w:val="5"/>
@@ -1153,6 +1276,13 @@
         <w:ind w:right="0" w:hanging="283" w:left="850"/>
         <w:rPr/>
       </w:pPr>
+      <w:r>
+        <w:rPr>
+          <w:rFonts w:ascii="Inconsolata Nerd Font" w:hAnsi="Inconsolata Nerd Font" w:eastAsia="Inconsolata Nerd Font" w:cs="Inconsolata Nerd Font"/>
+          <w:highlight w:val="none"/>
+        </w:rPr>
+      </w:r>
+      <w:r/>
       <w:r>
         <w:rPr>
           <w:rFonts w:ascii="Inconsolata Nerd Font" w:hAnsi="Inconsolata Nerd Font" w:eastAsia="Inconsolata Nerd Font" w:cs="Inconsolata Nerd Font"/>
@@ -1166,10 +1296,11 @@
           <w:highlight w:val="none"/>
         </w:rPr>
       </w:r>
+      <w:r/>
     </w:p>
     <w:p>
       <w:pPr>
-        <w:pStyle w:val="945"/>
+        <w:pStyle w:val="956"/>
         <w:numPr>
           <w:ilvl w:val="1"/>
           <w:numId w:val="5"/>
@@ -1192,10 +1323,11 @@
           <w:highlight w:val="none"/>
         </w:rPr>
       </w:r>
+      <w:r/>
     </w:p>
     <w:p>
       <w:pPr>
-        <w:pStyle w:val="945"/>
+        <w:pStyle w:val="956"/>
         <w:numPr>
           <w:ilvl w:val="1"/>
           <w:numId w:val="5"/>
@@ -1218,10 +1350,11 @@
           <w:highlight w:val="none"/>
         </w:rPr>
       </w:r>
+      <w:r/>
     </w:p>
     <w:p>
       <w:pPr>
-        <w:pStyle w:val="945"/>
+        <w:pStyle w:val="956"/>
         <w:numPr>
           <w:ilvl w:val="1"/>
           <w:numId w:val="5"/>
@@ -1244,10 +1377,11 @@
           <w:highlight w:val="none"/>
         </w:rPr>
       </w:r>
+      <w:r/>
     </w:p>
     <w:p>
       <w:pPr>
-        <w:pStyle w:val="945"/>
+        <w:pStyle w:val="956"/>
         <w:numPr>
           <w:ilvl w:val="1"/>
           <w:numId w:val="5"/>
@@ -1270,19 +1404,7 @@
           <w:highlight w:val="none"/>
         </w:rPr>
       </w:r>
-      <w:r>
-        <w:rPr>
-          <w:rFonts w:ascii="Inconsolata Nerd Font" w:hAnsi="Inconsolata Nerd Font" w:eastAsia="Inconsolata Nerd Font" w:cs="Inconsolata Nerd Font"/>
-          <w:highlight w:val="none"/>
-        </w:rPr>
-      </w:r>
       <w:r/>
-      <w:r>
-        <w:rPr>
-          <w:rFonts w:ascii="Inconsolata Nerd Font" w:hAnsi="Inconsolata Nerd Font" w:eastAsia="Inconsolata Nerd Font" w:cs="Inconsolata Nerd Font"/>
-          <w:highlight w:val="none"/>
-        </w:rPr>
-      </w:r>
     </w:p>
     <w:p>
       <w:pPr>
@@ -1321,10 +1443,10 @@
           <w:highlight w:val="none"/>
         </w:rPr>
       </w:r>
-      <w:hyperlink r:id="rId16" w:tooltip="https://github.com/FrovaHappy/beatriz-dono" w:history="1">
+      <w:hyperlink r:id="rId17" w:tooltip="https://github.com/FrovaHappy/beatriz-dono" w:history="1">
         <w:r>
           <w:rPr>
-            <w:rStyle w:val="928"/>
+            <w:rStyle w:val="939"/>
             <w:rFonts w:ascii="Inconsolata Nerd Font" w:hAnsi="Inconsolata Nerd Font" w:eastAsia="Inconsolata Nerd Font" w:cs="Inconsolata Nerd Font"/>
             <w:color w:val="595959" w:themeColor="text1" w:themeTint="A6"/>
             <w:highlight w:val="none"/>
@@ -1333,7 +1455,7 @@
         </w:r>
         <w:r>
           <w:rPr>
-            <w:rStyle w:val="928"/>
+            <w:rStyle w:val="939"/>
             <w:rFonts w:ascii="Inconsolata Nerd Font" w:hAnsi="Inconsolata Nerd Font" w:eastAsia="Inconsolata Nerd Font" w:cs="Inconsolata Nerd Font"/>
             <w:color w:val="595959" w:themeColor="text1" w:themeTint="A6"/>
             <w:sz w:val="16"/>
@@ -1360,6 +1482,13 @@
           <w:highlight w:val="none"/>
         </w:rPr>
       </w:r>
+      <w:r>
+        <w:rPr>
+          <w:rFonts w:ascii="Inconsolata Nerd Font" w:hAnsi="Inconsolata Nerd Font" w:cs="Inconsolata Nerd Font"/>
+          <w:color w:val="595959" w:themeColor="text1" w:themeTint="A6"/>
+          <w:highlight w:val="none"/>
+        </w:rPr>
+      </w:r>
     </w:p>
     <w:p>
       <w:pPr>
@@ -1395,6 +1524,12 @@
           <w:u w:val="none"/>
         </w:rPr>
       </w:r>
+      <w:r>
+        <w:rPr>
+          <w:rFonts w:ascii="Inconsolata Nerd Font" w:hAnsi="Inconsolata Nerd Font" w:eastAsia="Inconsolata Nerd Font" w:cs="Inconsolata Nerd Font"/>
+          <w:highlight w:val="none"/>
+        </w:rPr>
+      </w:r>
     </w:p>
     <w:p>
       <w:pPr>
@@ -1420,6 +1555,14 @@
           <w:highlight w:val="none"/>
         </w:rPr>
       </w:r>
+      <w:r>
+        <w:rPr>
+          <w:rFonts w:ascii="Inconsolata Nerd Font" w:hAnsi="Inconsolata Nerd Font" w:eastAsia="Inconsolata Nerd Font" w:cs="Inconsolata Nerd Font"/>
+          <w:color w:val="595959" w:themeColor="text1" w:themeTint="A6"/>
+          <w:highlight w:val="none"/>
+          <w:u w:val="none"/>
+        </w:rPr>
+      </w:r>
     </w:p>
     <w:p>
       <w:pPr>
@@ -1434,6 +1577,17 @@
           <w:highlight w:val="none"/>
         </w:rPr>
       </w:pPr>
+      <w:r>
+        <w:rPr>
+          <w:rFonts w:ascii="Inconsolata Nerd Font" w:hAnsi="Inconsolata Nerd Font" w:eastAsia="Inconsolata Nerd Font" w:cs="Inconsolata Nerd Font"/>
+          <w:b/>
+          <w:bCs/>
+          <w:sz w:val="24"/>
+          <w:szCs w:val="24"/>
+          <w:highlight w:val="none"/>
+        </w:rPr>
+      </w:r>
+      <w:r/>
       <w:r>
         <w:rPr>
           <w:rFonts w:ascii="Inconsolata Nerd Font" w:hAnsi="Inconsolata Nerd Font" w:eastAsia="Inconsolata Nerd Font" w:cs="Inconsolata Nerd Font"/>
@@ -1468,23 +1622,7 @@
           <w:iCs/>
           <w:highlight w:val="none"/>
         </w:rPr>
-      </w:r>
-      <w:r>
-        <w:rPr>
-          <w:rFonts w:ascii="Inconsolata Nerd Font" w:hAnsi="Inconsolata Nerd Font" w:eastAsia="Inconsolata Nerd Font" w:cs="Inconsolata Nerd Font"/>
-          <w:i/>
-          <w:iCs/>
-          <w:highlight w:val="none"/>
-        </w:rPr>
         <w:t xml:space="preserve">Web Scraping y Plataforma de Notificaciones</w:t>
-      </w:r>
-      <w:r>
-        <w:rPr>
-          <w:rFonts w:ascii="Inconsolata Nerd Font" w:hAnsi="Inconsolata Nerd Font" w:eastAsia="Inconsolata Nerd Font" w:cs="Inconsolata Nerd Font"/>
-          <w:i/>
-          <w:iCs/>
-          <w:highlight w:val="none"/>
-        </w:rPr>
       </w:r>
       <w:r>
         <w:rPr>
@@ -1519,7 +1657,14 @@
           <w:rFonts w:ascii="Inconsolata Nerd Font" w:hAnsi="Inconsolata Nerd Font" w:eastAsia="Inconsolata Nerd Font" w:cs="Inconsolata Nerd Font"/>
           <w:highlight w:val="none"/>
         </w:rPr>
-        <w:t xml:space="preserve">Desarrollé una plataforma innovadora de seguimiento de anime, que extraía y organizaba información en tiempo real sobre los últimos episodios emitidos desde diversas fuentes, notificando a los usuarios sobre nuevos lanzamientos. El sistema fue diseñado con </w:t>
+        <w:t xml:space="preserve">D</w:t>
+      </w:r>
+      <w:r>
+        <w:rPr>
+          <w:rFonts w:ascii="Inconsolata Nerd Font" w:hAnsi="Inconsolata Nerd Font" w:eastAsia="Inconsolata Nerd Font" w:cs="Inconsolata Nerd Font"/>
+          <w:highlight w:val="none"/>
+        </w:rPr>
+        <w:t xml:space="preserve">esarrollé una plataforma innovadora de seguimiento de anime, que extraía y organizaba información en tiempo real sobre los últimos episodios emitidos desde diversas fuentes, notificando a los usuarios sobre nuevos lanzamientos. El sistema fue diseñado con </w:t>
       </w:r>
       <w:r>
         <w:rPr>
@@ -1534,6 +1679,7 @@
           <w:highlight w:val="none"/>
         </w:rPr>
       </w:r>
+      <w:r/>
     </w:p>
     <w:p>
       <w:pPr>
@@ -1554,6 +1700,7 @@
           <w:highlight w:val="none"/>
         </w:rPr>
       </w:r>
+      <w:r/>
     </w:p>
     <w:p>
       <w:pPr>
@@ -1584,16 +1731,10 @@
           <w:highlight w:val="none"/>
         </w:rPr>
       </w:r>
-      <w:r>
-        <w:rPr>
-          <w:rFonts w:ascii="Inconsolata Nerd Font" w:hAnsi="Inconsolata Nerd Font" w:eastAsia="Inconsolata Nerd Font" w:cs="Inconsolata Nerd Font"/>
-          <w:highlight w:val="none"/>
-        </w:rPr>
-      </w:r>
     </w:p>
     <w:p>
       <w:pPr>
-        <w:pStyle w:val="945"/>
+        <w:pStyle w:val="956"/>
         <w:numPr>
           <w:ilvl w:val="1"/>
           <w:numId w:val="8"/>
@@ -1616,10 +1757,11 @@
           <w:highlight w:val="none"/>
         </w:rPr>
       </w:r>
+      <w:r/>
     </w:p>
     <w:p>
       <w:pPr>
-        <w:pStyle w:val="945"/>
+        <w:pStyle w:val="956"/>
         <w:numPr>
           <w:ilvl w:val="1"/>
           <w:numId w:val="8"/>
@@ -1642,10 +1784,11 @@
           <w:highlight w:val="none"/>
         </w:rPr>
       </w:r>
+      <w:r/>
     </w:p>
     <w:p>
       <w:pPr>
-        <w:pStyle w:val="945"/>
+        <w:pStyle w:val="956"/>
         <w:numPr>
           <w:ilvl w:val="1"/>
           <w:numId w:val="8"/>
@@ -1668,10 +1811,11 @@
           <w:highlight w:val="none"/>
         </w:rPr>
       </w:r>
+      <w:r/>
     </w:p>
     <w:p>
       <w:pPr>
-        <w:pStyle w:val="945"/>
+        <w:pStyle w:val="956"/>
         <w:numPr>
           <w:ilvl w:val="1"/>
           <w:numId w:val="8"/>
@@ -1694,10 +1838,11 @@
           <w:highlight w:val="none"/>
         </w:rPr>
       </w:r>
+      <w:r/>
     </w:p>
     <w:p>
       <w:pPr>
-        <w:pStyle w:val="945"/>
+        <w:pStyle w:val="956"/>
         <w:numPr>
           <w:ilvl w:val="1"/>
           <w:numId w:val="8"/>
@@ -1722,24 +1867,6 @@
           <w:highlight w:val="none"/>
         </w:rPr>
         <w:t xml:space="preserve">Sistema de gestión de notificaciones personalizado, que permite a los usuarios configurar cómo y cuándo recibir alertas, mejorando la experiencia y el control del usuario sobre la plataforma.</w:t>
-      </w:r>
-      <w:r>
-        <w:rPr>
-          <w:rFonts w:ascii="Inconsolata Nerd Font" w:hAnsi="Inconsolata Nerd Font" w:eastAsia="Inconsolata Nerd Font" w:cs="Inconsolata Nerd Font"/>
-          <w:highlight w:val="none"/>
-        </w:rPr>
-      </w:r>
-      <w:r>
-        <w:rPr>
-          <w:rFonts w:ascii="Inconsolata Nerd Font" w:hAnsi="Inconsolata Nerd Font" w:eastAsia="Inconsolata Nerd Font" w:cs="Inconsolata Nerd Font"/>
-          <w:highlight w:val="none"/>
-        </w:rPr>
-      </w:r>
-      <w:r>
-        <w:rPr>
-          <w:rFonts w:ascii="Inconsolata Nerd Font" w:hAnsi="Inconsolata Nerd Font" w:eastAsia="Inconsolata Nerd Font" w:cs="Inconsolata Nerd Font"/>
-          <w:highlight w:val="none"/>
-        </w:rPr>
       </w:r>
       <w:r>
         <w:rPr>
@@ -1791,10 +1918,10 @@
           <w:highlight w:val="none"/>
         </w:rPr>
       </w:r>
-      <w:hyperlink r:id="rId17" w:tooltip="https://github.com/FrovaHappy/anime_hoshi" w:history="1">
+      <w:hyperlink r:id="rId18" w:tooltip="https://github.com/FrovaHappy/anime_hoshi" w:history="1">
         <w:r>
           <w:rPr>
-            <w:rStyle w:val="928"/>
+            <w:rStyle w:val="939"/>
             <w:rFonts w:ascii="Inconsolata Nerd Font" w:hAnsi="Inconsolata Nerd Font" w:eastAsia="Inconsolata Nerd Font" w:cs="Inconsolata Nerd Font"/>
             <w:color w:val="595959" w:themeColor="text1" w:themeTint="A6"/>
             <w:highlight w:val="none"/>
@@ -1803,7 +1930,7 @@
         </w:r>
         <w:r>
           <w:rPr>
-            <w:rStyle w:val="928"/>
+            <w:rStyle w:val="939"/>
             <w:rFonts w:ascii="Inconsolata Nerd Font" w:hAnsi="Inconsolata Nerd Font" w:eastAsia="Inconsolata Nerd Font" w:cs="Inconsolata Nerd Font"/>
             <w:color w:val="595959" w:themeColor="text1" w:themeTint="A6"/>
             <w:sz w:val="16"/>
@@ -2041,27 +2168,7 @@
           <w:szCs w:val="32"/>
           <w:highlight w:val="none"/>
         </w:rPr>
-      </w:r>
-      <w:r>
-        <w:rPr>
-          <w:rFonts w:ascii="Inconsolata Nerd Font" w:hAnsi="Inconsolata Nerd Font" w:eastAsia="Inconsolata Nerd Font" w:cs="Inconsolata Nerd Font"/>
-          <w:b/>
-          <w:bCs/>
-          <w:sz w:val="32"/>
-          <w:szCs w:val="32"/>
-          <w:highlight w:val="none"/>
-        </w:rPr>
         <w:t xml:space="preserve">󰊿</w:t>
-      </w:r>
-      <w:r>
-        <w:rPr>
-          <w:rFonts w:ascii="Inconsolata Nerd Font" w:hAnsi="Inconsolata Nerd Font" w:eastAsia="Inconsolata Nerd Font" w:cs="Inconsolata Nerd Font"/>
-          <w:b/>
-          <w:bCs/>
-          <w:sz w:val="32"/>
-          <w:szCs w:val="32"/>
-          <w:highlight w:val="none"/>
-        </w:rPr>
       </w:r>
       <w:r>
         <w:rPr>
@@ -2142,10 +2249,16 @@
           <w:highlight w:val="none"/>
         </w:rPr>
       </w:r>
+      <w:r>
+        <w:rPr>
+          <w:rFonts w:ascii="Inconsolata Nerd Font" w:hAnsi="Inconsolata Nerd Font" w:eastAsia="Inconsolata Nerd Font" w:cs="Inconsolata Nerd Font"/>
+          <w:highlight w:val="none"/>
+        </w:rPr>
+      </w:r>
     </w:p>
     <w:p>
       <w:pPr>
-        <w:pStyle w:val="883"/>
+        <w:pStyle w:val="894"/>
         <w:numPr>
           <w:ilvl w:val="0"/>
           <w:numId w:val="0"/>
@@ -2160,6 +2273,14 @@
           <w:highlight w:val="none"/>
         </w:rPr>
       </w:pPr>
+      <w:r>
+        <w:rPr>
+          <w:rFonts w:ascii="Inconsolata Nerd Font" w:hAnsi="Inconsolata Nerd Font" w:eastAsia="Inconsolata Nerd Font" w:cs="Inconsolata Nerd Font"/>
+          <w:sz w:val="22"/>
+          <w:szCs w:val="22"/>
+          <w:highlight w:val="none"/>
+        </w:rPr>
+      </w:r>
       <w:r>
         <w:rPr>
           <w:rFonts w:ascii="Inconsolata Nerd Font" w:hAnsi="Inconsolata Nerd Font" w:eastAsia="Inconsolata Nerd Font" w:cs="Inconsolata Nerd Font"/>
@@ -2246,6 +2367,16 @@
           <w:shd w:val="clear" w:color="000000" w:themeColor="text1" w:fill="000000" w:themeFill="text1"/>
         </w:rPr>
         <w:t xml:space="preserve"> </w:t>
+      </w:r>
+      <w:r>
+        <w:rPr>
+          <w:rFonts w:ascii="Inconsolata Nerd Font" w:hAnsi="Inconsolata Nerd Font" w:eastAsia="Inconsolata Nerd Font" w:cs="Inconsolata Nerd Font"/>
+          <w:b/>
+          <w:bCs/>
+          <w:sz w:val="28"/>
+          <w:szCs w:val="28"/>
+          <w:highlight w:val="none"/>
+        </w:rPr>
       </w:r>
       <w:r>
         <w:rPr>
@@ -2754,8 +2885,7 @@
       </w:r>
       <w:r>
         <w:rPr>
-          <w:rFonts w:ascii="Inconsolata Nerd Font" w:hAnsi="Inconsolata Nerd Font" w:eastAsia="Inconsolata Nerd Font" w:cs="Inconsolata Nerd Font"/>
-          <w:highlight w:val="none"/>
+          <w:rFonts w:ascii="Inconsolata Nerd Font" w:hAnsi="Inconsolata Nerd Font" w:cs="Inconsolata Nerd Font"/>
         </w:rPr>
       </w:r>
       <w:r>
@@ -2814,7 +2944,7 @@
 <w:ftr xmlns:wpc="http://schemas.microsoft.com/office/word/2010/wordprocessingCanvas" xmlns:mc="http://schemas.openxmlformats.org/markup-compatibility/2006" xmlns:o="urn:schemas-microsoft-com:office:office" xmlns:r="http://schemas.openxmlformats.org/officeDocument/2006/relationships" xmlns:m="http://schemas.openxmlformats.org/officeDocument/2006/math" xmlns:v="urn:schemas-microsoft-com:vml" xmlns:wp14="http://schemas.microsoft.com/office/word/2010/wordprocessingDrawing" xmlns:wp="http://schemas.openxmlformats.org/drawingml/2006/wordprocessingDrawing" xmlns:w10="urn:schemas-microsoft-com:office:word" xmlns:w="http://schemas.openxmlformats.org/wordprocessingml/2006/main" xmlns:w14="http://schemas.microsoft.com/office/word/2010/wordml" xmlns:w15="http://schemas.microsoft.com/office/word/2012/wordml" xmlns:wpg="http://schemas.microsoft.com/office/word/2010/wordprocessingGroup" xmlns:wpi="http://schemas.microsoft.com/office/word/2010/wordprocessingInk" xmlns:wne="http://schemas.microsoft.com/office/word/2006/wordml" xmlns:a="http://schemas.openxmlformats.org/drawingml/2006/main" xmlns:wps="http://schemas.microsoft.com/office/word/2010/wordprocessingShape" mc:Ignorable="w14 w15 wp14">
   <w:p>
     <w:pPr>
-      <w:pStyle w:val="919"/>
+      <w:pStyle w:val="930"/>
       <w:pBdr/>
       <w:tabs>
         <w:tab w:val="clear" w:leader="none" w:pos="4844"/>
@@ -2831,7 +2961,7 @@
     <w:hyperlink r:id="rId1" w:tooltip="mailto:happypro5.0@gmail.com" w:history="1">
       <w:r>
         <w:rPr>
-          <w:rStyle w:val="928"/>
+          <w:rStyle w:val="939"/>
         </w:rPr>
         <w:t xml:space="preserve">happypro5.0@gmail.com</w:t>
       </w:r>
@@ -2853,6 +2983,11 @@
         <w:highlight w:val="none"/>
       </w:rPr>
     </w:r>
+    <w:r>
+      <w:rPr>
+        <w:highlight w:val="none"/>
+      </w:rPr>
+    </w:r>
   </w:p>
 </w:ftr>
 </file>
@@ -2861,7 +2996,7 @@
 <w:ftr xmlns:wpc="http://schemas.microsoft.com/office/word/2010/wordprocessingCanvas" xmlns:mc="http://schemas.openxmlformats.org/markup-compatibility/2006" xmlns:o="urn:schemas-microsoft-com:office:office" xmlns:r="http://schemas.openxmlformats.org/officeDocument/2006/relationships" xmlns:m="http://schemas.openxmlformats.org/officeDocument/2006/math" xmlns:v="urn:schemas-microsoft-com:vml" xmlns:wp14="http://schemas.microsoft.com/office/word/2010/wordprocessingDrawing" xmlns:wp="http://schemas.openxmlformats.org/drawingml/2006/wordprocessingDrawing" xmlns:w10="urn:schemas-microsoft-com:office:word" xmlns:w="http://schemas.openxmlformats.org/wordprocessingml/2006/main" xmlns:w14="http://schemas.microsoft.com/office/word/2010/wordml" xmlns:w15="http://schemas.microsoft.com/office/word/2012/wordml" xmlns:wpg="http://schemas.microsoft.com/office/word/2010/wordprocessingGroup" xmlns:wpi="http://schemas.microsoft.com/office/word/2010/wordprocessingInk" xmlns:wne="http://schemas.microsoft.com/office/word/2006/wordml" xmlns:a="http://schemas.openxmlformats.org/drawingml/2006/main" xmlns:wps="http://schemas.microsoft.com/office/word/2010/wordprocessingShape" mc:Ignorable="w14 w15 wp14">
   <w:p>
     <w:pPr>
-      <w:pStyle w:val="919"/>
+      <w:pStyle w:val="930"/>
       <w:pBdr/>
       <w:tabs>
         <w:tab w:val="clear" w:leader="none" w:pos="4844"/>
@@ -2878,7 +3013,7 @@
     <w:hyperlink r:id="rId1" w:tooltip="mailto:happypro5.0@gmail.com" w:history="1">
       <w:r>
         <w:rPr>
-          <w:rStyle w:val="928"/>
+          <w:rStyle w:val="939"/>
         </w:rPr>
         <w:t xml:space="preserve">happypro5.0@gmail.com</w:t>
       </w:r>
@@ -2913,7 +3048,7 @@
 <w:ftr xmlns:wpc="http://schemas.microsoft.com/office/word/2010/wordprocessingCanvas" xmlns:mc="http://schemas.openxmlformats.org/markup-compatibility/2006" xmlns:o="urn:schemas-microsoft-com:office:office" xmlns:r="http://schemas.openxmlformats.org/officeDocument/2006/relationships" xmlns:m="http://schemas.openxmlformats.org/officeDocument/2006/math" xmlns:v="urn:schemas-microsoft-com:vml" xmlns:wp14="http://schemas.microsoft.com/office/word/2010/wordprocessingDrawing" xmlns:wp="http://schemas.openxmlformats.org/drawingml/2006/wordprocessingDrawing" xmlns:w10="urn:schemas-microsoft-com:office:word" xmlns:w="http://schemas.openxmlformats.org/wordprocessingml/2006/main" xmlns:w14="http://schemas.microsoft.com/office/word/2010/wordml" xmlns:w15="http://schemas.microsoft.com/office/word/2012/wordml" xmlns:wpg="http://schemas.microsoft.com/office/word/2010/wordprocessingGroup" xmlns:wpi="http://schemas.microsoft.com/office/word/2010/wordprocessingInk" xmlns:wne="http://schemas.microsoft.com/office/word/2006/wordml" xmlns:a="http://schemas.openxmlformats.org/drawingml/2006/main" xmlns:wps="http://schemas.microsoft.com/office/word/2010/wordprocessingShape" mc:Ignorable="w14 w15 wp14">
   <w:p>
     <w:pPr>
-      <w:pStyle w:val="919"/>
+      <w:pStyle w:val="930"/>
       <w:pBdr/>
       <w:tabs>
         <w:tab w:val="clear" w:leader="none" w:pos="4844"/>
@@ -2930,7 +3065,7 @@
     <w:hyperlink r:id="rId1" w:tooltip="mailto:happypro5.0@gmail.com" w:history="1">
       <w:r>
         <w:rPr>
-          <w:rStyle w:val="928"/>
+          <w:rStyle w:val="939"/>
         </w:rPr>
         <w:t xml:space="preserve">happypro5.0@gmail.com</w:t>
       </w:r>
@@ -2946,6 +3081,11 @@
         <w:highlight w:val="none"/>
       </w:rPr>
       <w:t xml:space="preserve">2/2</w:t>
+    </w:r>
+    <w:r>
+      <w:rPr>
+        <w:highlight w:val="none"/>
+      </w:rPr>
     </w:r>
     <w:r>
       <w:rPr>
@@ -3002,7 +3142,7 @@
         <w:spacing/>
         <w:ind w:firstLine="0" w:left="0"/>
       </w:pPr>
-      <w:pStyle w:val="883"/>
+      <w:pStyle w:val="894"/>
       <w:rPr>
         <w:rFonts w:hint="default" w:ascii="Symbol" w:hAnsi="Symbol" w:eastAsia="Symbol" w:cs="Symbol"/>
         <w:b w:val="0"/>
@@ -3021,7 +3161,7 @@
         <w:spacing/>
         <w:ind w:firstLine="0" w:left="567"/>
       </w:pPr>
-      <w:pStyle w:val="884"/>
+      <w:pStyle w:val="895"/>
       <w:rPr>
         <w:rFonts w:hint="default" w:ascii="Arial" w:hAnsi="Arial" w:eastAsia="Arial" w:cs="Arial"/>
         <w:sz w:val="16"/>
@@ -3039,7 +3179,7 @@
         <w:spacing/>
         <w:ind w:hanging="360" w:left="2149"/>
       </w:pPr>
-      <w:pStyle w:val="885"/>
+      <w:pStyle w:val="896"/>
       <w:rPr>
         <w:rFonts w:ascii="Wingdings" w:hAnsi="Wingdings" w:eastAsia="Wingdings" w:cs="Wingdings"/>
       </w:rPr>
@@ -3056,7 +3196,7 @@
         <w:spacing/>
         <w:ind w:hanging="360" w:left="2869"/>
       </w:pPr>
-      <w:pStyle w:val="886"/>
+      <w:pStyle w:val="897"/>
       <w:rPr>
         <w:rFonts w:ascii="Symbol" w:hAnsi="Symbol" w:eastAsia="Symbol" w:cs="Symbol"/>
       </w:rPr>
@@ -3073,7 +3213,7 @@
         <w:spacing/>
         <w:ind w:hanging="360" w:left="3589"/>
       </w:pPr>
-      <w:pStyle w:val="887"/>
+      <w:pStyle w:val="898"/>
       <w:rPr>
         <w:rFonts w:ascii="Courier New" w:hAnsi="Courier New" w:eastAsia="Courier New" w:cs="Courier New"/>
       </w:rPr>
@@ -3090,7 +3230,7 @@
         <w:spacing/>
         <w:ind w:hanging="360" w:left="4309"/>
       </w:pPr>
-      <w:pStyle w:val="888"/>
+      <w:pStyle w:val="899"/>
       <w:rPr>
         <w:rFonts w:ascii="Wingdings" w:hAnsi="Wingdings" w:eastAsia="Wingdings" w:cs="Wingdings"/>
       </w:rPr>
@@ -3107,7 +3247,7 @@
         <w:spacing/>
         <w:ind w:hanging="360" w:left="5029"/>
       </w:pPr>
-      <w:pStyle w:val="889"/>
+      <w:pStyle w:val="900"/>
       <w:rPr>
         <w:rFonts w:ascii="Symbol" w:hAnsi="Symbol" w:eastAsia="Symbol" w:cs="Symbol"/>
       </w:rPr>
@@ -3124,7 +3264,7 @@
         <w:spacing/>
         <w:ind w:hanging="360" w:left="5749"/>
       </w:pPr>
-      <w:pStyle w:val="890"/>
+      <w:pStyle w:val="901"/>
       <w:rPr>
         <w:rFonts w:ascii="Courier New" w:hAnsi="Courier New" w:eastAsia="Courier New" w:cs="Courier New"/>
       </w:rPr>
@@ -3141,7 +3281,7 @@
         <w:spacing/>
         <w:ind w:hanging="360" w:left="6469"/>
       </w:pPr>
-      <w:pStyle w:val="891"/>
+      <w:pStyle w:val="902"/>
       <w:rPr>
         <w:rFonts w:ascii="Wingdings" w:hAnsi="Wingdings" w:eastAsia="Wingdings" w:cs="Wingdings"/>
       </w:rPr>
@@ -3160,7 +3300,7 @@
         <w:spacing/>
         <w:ind w:hanging="360" w:left="1134"/>
       </w:pPr>
-      <w:pStyle w:val="883"/>
+      <w:pStyle w:val="894"/>
       <w:rPr>
         <w:rFonts w:ascii="Arial" w:hAnsi="Arial" w:eastAsia="Arial" w:cs="Arial"/>
       </w:rPr>
@@ -3177,7 +3317,7 @@
         <w:spacing/>
         <w:ind w:hanging="360" w:left="1854"/>
       </w:pPr>
-      <w:pStyle w:val="884"/>
+      <w:pStyle w:val="895"/>
       <w:rPr>
         <w:rFonts w:ascii="Inconsolata Nerd Font" w:hAnsi="Inconsolata Nerd Font" w:eastAsia="Inconsolata Nerd Font" w:cs="Inconsolata Nerd Font"/>
         <w:b w:val="0"/>
@@ -3195,7 +3335,7 @@
         <w:spacing/>
         <w:ind w:hanging="360" w:left="2574"/>
       </w:pPr>
-      <w:pStyle w:val="885"/>
+      <w:pStyle w:val="896"/>
       <w:rPr>
         <w:rFonts w:ascii="Wingdings" w:hAnsi="Wingdings" w:eastAsia="Wingdings" w:cs="Wingdings"/>
       </w:rPr>
@@ -3212,7 +3352,7 @@
         <w:spacing/>
         <w:ind w:hanging="360" w:left="3294"/>
       </w:pPr>
-      <w:pStyle w:val="886"/>
+      <w:pStyle w:val="897"/>
       <w:rPr>
         <w:rFonts w:ascii="Symbol" w:hAnsi="Symbol" w:eastAsia="Symbol" w:cs="Symbol"/>
       </w:rPr>
@@ -3229,7 +3369,7 @@
         <w:spacing/>
         <w:ind w:hanging="360" w:left="4014"/>
       </w:pPr>
-      <w:pStyle w:val="887"/>
+      <w:pStyle w:val="898"/>
       <w:rPr>
         <w:rFonts w:ascii="Courier New" w:hAnsi="Courier New" w:eastAsia="Courier New" w:cs="Courier New"/>
       </w:rPr>
@@ -3246,7 +3386,7 @@
         <w:spacing/>
         <w:ind w:hanging="360" w:left="4734"/>
       </w:pPr>
-      <w:pStyle w:val="888"/>
+      <w:pStyle w:val="899"/>
       <w:rPr>
         <w:rFonts w:ascii="Wingdings" w:hAnsi="Wingdings" w:eastAsia="Wingdings" w:cs="Wingdings"/>
       </w:rPr>
@@ -3263,7 +3403,7 @@
         <w:spacing/>
         <w:ind w:hanging="360" w:left="5454"/>
       </w:pPr>
-      <w:pStyle w:val="889"/>
+      <w:pStyle w:val="900"/>
       <w:rPr>
         <w:rFonts w:ascii="Symbol" w:hAnsi="Symbol" w:eastAsia="Symbol" w:cs="Symbol"/>
       </w:rPr>
@@ -3280,7 +3420,7 @@
         <w:spacing/>
         <w:ind w:hanging="360" w:left="6174"/>
       </w:pPr>
-      <w:pStyle w:val="890"/>
+      <w:pStyle w:val="901"/>
       <w:rPr>
         <w:rFonts w:ascii="Courier New" w:hAnsi="Courier New" w:eastAsia="Courier New" w:cs="Courier New"/>
       </w:rPr>
@@ -3297,7 +3437,7 @@
         <w:spacing/>
         <w:ind w:hanging="360" w:left="6894"/>
       </w:pPr>
-      <w:pStyle w:val="891"/>
+      <w:pStyle w:val="902"/>
       <w:rPr>
         <w:rFonts w:ascii="Wingdings" w:hAnsi="Wingdings" w:eastAsia="Wingdings" w:cs="Wingdings"/>
       </w:rPr>
@@ -4676,9 +4816,9 @@
     <w:lsdException w:name="Bibliography" w:uiPriority="37"/>
     <w:lsdException w:name="TOC Heading" w:uiPriority="39" w:qFormat="1"/>
   </w:latentStyles>
-  <w:style w:type="table" w:styleId="757">
+  <w:style w:type="table" w:styleId="768">
     <w:name w:val="Table Grid"/>
-    <w:basedOn w:val="942"/>
+    <w:basedOn w:val="953"/>
     <w:uiPriority w:val="59"/>
     <w:pPr>
       <w:pBdr/>
@@ -4875,9 +5015,9 @@
       </w:tcPr>
     </w:tblStylePr>
   </w:style>
-  <w:style w:type="table" w:styleId="758">
+  <w:style w:type="table" w:styleId="769">
     <w:name w:val="Table Grid Light"/>
-    <w:basedOn w:val="942"/>
+    <w:basedOn w:val="953"/>
     <w:uiPriority w:val="59"/>
     <w:pPr>
       <w:pBdr/>
@@ -5074,9 +5214,9 @@
       </w:tcPr>
     </w:tblStylePr>
   </w:style>
-  <w:style w:type="table" w:styleId="759">
+  <w:style w:type="table" w:styleId="770">
     <w:name w:val="Plain Table 1"/>
-    <w:basedOn w:val="942"/>
+    <w:basedOn w:val="953"/>
     <w:uiPriority w:val="59"/>
     <w:pPr>
       <w:pBdr/>
@@ -5299,9 +5439,9 @@
       </w:tcPr>
     </w:tblStylePr>
   </w:style>
-  <w:style w:type="table" w:styleId="760">
+  <w:style w:type="table" w:styleId="771">
     <w:name w:val="Plain Table 2"/>
-    <w:basedOn w:val="942"/>
+    <w:basedOn w:val="953"/>
     <w:uiPriority w:val="59"/>
     <w:pPr>
       <w:pBdr/>
@@ -5532,9 +5672,9 @@
       </w:tcPr>
     </w:tblStylePr>
   </w:style>
-  <w:style w:type="table" w:styleId="761">
+  <w:style w:type="table" w:styleId="772">
     <w:name w:val="Plain Table 3"/>
-    <w:basedOn w:val="942"/>
+    <w:basedOn w:val="953"/>
     <w:uiPriority w:val="99"/>
     <w:pPr>
       <w:pBdr/>
@@ -5762,9 +5902,9 @@
       </w:tcPr>
     </w:tblStylePr>
   </w:style>
-  <w:style w:type="table" w:styleId="762">
+  <w:style w:type="table" w:styleId="773">
     <w:name w:val="Plain Table 4"/>
-    <w:basedOn w:val="942"/>
+    <w:basedOn w:val="953"/>
     <w:uiPriority w:val="99"/>
     <w:pPr>
       <w:pBdr/>
@@ -5978,9 +6118,9 @@
       </w:tcPr>
     </w:tblStylePr>
   </w:style>
-  <w:style w:type="table" w:styleId="763">
+  <w:style w:type="table" w:styleId="774">
     <w:name w:val="Plain Table 5"/>
-    <w:basedOn w:val="942"/>
+    <w:basedOn w:val="953"/>
     <w:uiPriority w:val="99"/>
     <w:pPr>
       <w:pBdr/>
@@ -6211,9 +6351,9 @@
       </w:tcPr>
     </w:tblStylePr>
   </w:style>
-  <w:style w:type="table" w:styleId="764">
+  <w:style w:type="table" w:styleId="775">
     <w:name w:val="Grid Table 1 Light"/>
-    <w:basedOn w:val="942"/>
+    <w:basedOn w:val="953"/>
     <w:uiPriority w:val="99"/>
     <w:pPr>
       <w:pBdr/>
@@ -6434,9 +6574,9 @@
       </w:tcPr>
     </w:tblStylePr>
   </w:style>
-  <w:style w:type="table" w:styleId="765">
+  <w:style w:type="table" w:styleId="776">
     <w:name w:val="Grid Table 1 Light - Accent 1"/>
-    <w:basedOn w:val="942"/>
+    <w:basedOn w:val="953"/>
     <w:uiPriority w:val="99"/>
     <w:pPr>
       <w:pBdr/>
@@ -6657,9 +6797,9 @@
       </w:tcPr>
     </w:tblStylePr>
   </w:style>
-  <w:style w:type="table" w:styleId="766">
+  <w:style w:type="table" w:styleId="777">
     <w:name w:val="Grid Table 1 Light - Accent 2"/>
-    <w:basedOn w:val="942"/>
+    <w:basedOn w:val="953"/>
     <w:uiPriority w:val="99"/>
     <w:pPr>
       <w:pBdr/>
@@ -6880,9 +7020,9 @@
       </w:tcPr>
     </w:tblStylePr>
   </w:style>
-  <w:style w:type="table" w:styleId="767">
+  <w:style w:type="table" w:styleId="778">
     <w:name w:val="Grid Table 1 Light - Accent 3"/>
-    <w:basedOn w:val="942"/>
+    <w:basedOn w:val="953"/>
     <w:uiPriority w:val="99"/>
     <w:pPr>
       <w:pBdr/>
@@ -7103,9 +7243,9 @@
       </w:tcPr>
     </w:tblStylePr>
   </w:style>
-  <w:style w:type="table" w:styleId="768">
+  <w:style w:type="table" w:styleId="779">
     <w:name w:val="Grid Table 1 Light - Accent 4"/>
-    <w:basedOn w:val="942"/>
+    <w:basedOn w:val="953"/>
     <w:uiPriority w:val="99"/>
     <w:pPr>
       <w:pBdr/>
@@ -7326,9 +7466,9 @@
       </w:tcPr>
     </w:tblStylePr>
   </w:style>
-  <w:style w:type="table" w:styleId="769">
+  <w:style w:type="table" w:styleId="780">
     <w:name w:val="Grid Table 1 Light - Accent 5"/>
-    <w:basedOn w:val="942"/>
+    <w:basedOn w:val="953"/>
     <w:uiPriority w:val="99"/>
     <w:pPr>
       <w:pBdr/>
@@ -7549,9 +7689,9 @@
       </w:tcPr>
     </w:tblStylePr>
   </w:style>
-  <w:style w:type="table" w:styleId="770">
+  <w:style w:type="table" w:styleId="781">
     <w:name w:val="Grid Table 1 Light - Accent 6"/>
-    <w:basedOn w:val="942"/>
+    <w:basedOn w:val="953"/>
     <w:uiPriority w:val="99"/>
     <w:pPr>
       <w:pBdr/>
@@ -7772,9 +7912,9 @@
       </w:tcPr>
     </w:tblStylePr>
   </w:style>
-  <w:style w:type="table" w:styleId="771">
+  <w:style w:type="table" w:styleId="782">
     <w:name w:val="Grid Table 2"/>
-    <w:basedOn w:val="942"/>
+    <w:basedOn w:val="953"/>
     <w:uiPriority w:val="99"/>
     <w:pPr>
       <w:pBdr/>
@@ -8004,9 +8144,9 @@
       </w:tcPr>
     </w:tblStylePr>
   </w:style>
-  <w:style w:type="table" w:styleId="772">
+  <w:style w:type="table" w:styleId="783">
     <w:name w:val="Grid Table 2 - Accent 1"/>
-    <w:basedOn w:val="942"/>
+    <w:basedOn w:val="953"/>
     <w:uiPriority w:val="99"/>
     <w:pPr>
       <w:pBdr/>
@@ -8236,9 +8376,9 @@
       </w:tcPr>
     </w:tblStylePr>
   </w:style>
-  <w:style w:type="table" w:styleId="773">
+  <w:style w:type="table" w:styleId="784">
     <w:name w:val="Grid Table 2 - Accent 2"/>
-    <w:basedOn w:val="942"/>
+    <w:basedOn w:val="953"/>
     <w:uiPriority w:val="99"/>
     <w:pPr>
       <w:pBdr/>
@@ -8468,9 +8608,9 @@
       </w:tcPr>
     </w:tblStylePr>
   </w:style>
-  <w:style w:type="table" w:styleId="774">
+  <w:style w:type="table" w:styleId="785">
     <w:name w:val="Grid Table 2 - Accent 3"/>
-    <w:basedOn w:val="942"/>
+    <w:basedOn w:val="953"/>
     <w:uiPriority w:val="99"/>
     <w:pPr>
       <w:pBdr/>
@@ -8700,9 +8840,9 @@
       </w:tcPr>
     </w:tblStylePr>
   </w:style>
-  <w:style w:type="table" w:styleId="775">
+  <w:style w:type="table" w:styleId="786">
     <w:name w:val="Grid Table 2 - Accent 4"/>
-    <w:basedOn w:val="942"/>
+    <w:basedOn w:val="953"/>
     <w:uiPriority w:val="99"/>
     <w:pPr>
       <w:pBdr/>
@@ -8932,9 +9072,9 @@
       </w:tcPr>
     </w:tblStylePr>
   </w:style>
-  <w:style w:type="table" w:styleId="776">
+  <w:style w:type="table" w:styleId="787">
     <w:name w:val="Grid Table 2 - Accent 5"/>
-    <w:basedOn w:val="942"/>
+    <w:basedOn w:val="953"/>
     <w:uiPriority w:val="99"/>
     <w:pPr>
       <w:pBdr/>
@@ -9164,9 +9304,9 @@
       </w:tcPr>
     </w:tblStylePr>
   </w:style>
-  <w:style w:type="table" w:styleId="777">
+  <w:style w:type="table" w:styleId="788">
     <w:name w:val="Grid Table 2 - Accent 6"/>
-    <w:basedOn w:val="942"/>
+    <w:basedOn w:val="953"/>
     <w:uiPriority w:val="99"/>
     <w:pPr>
       <w:pBdr/>
@@ -9396,9 +9536,9 @@
       </w:tcPr>
     </w:tblStylePr>
   </w:style>
-  <w:style w:type="table" w:styleId="778">
+  <w:style w:type="table" w:styleId="789">
     <w:name w:val="Grid Table 3"/>
-    <w:basedOn w:val="942"/>
+    <w:basedOn w:val="953"/>
     <w:uiPriority w:val="99"/>
     <w:pPr>
       <w:pBdr/>
@@ -9641,9 +9781,9 @@
       </w:tcPr>
     </w:tblStylePr>
   </w:style>
-  <w:style w:type="table" w:styleId="779">
+  <w:style w:type="table" w:styleId="790">
     <w:name w:val="Grid Table 3 - Accent 1"/>
-    <w:basedOn w:val="942"/>
+    <w:basedOn w:val="953"/>
     <w:uiPriority w:val="99"/>
     <w:pPr>
       <w:pBdr/>
@@ -9886,9 +10026,9 @@
       </w:tcPr>
     </w:tblStylePr>
   </w:style>
-  <w:style w:type="table" w:styleId="780">
+  <w:style w:type="table" w:styleId="791">
     <w:name w:val="Grid Table 3 - Accent 2"/>
-    <w:basedOn w:val="942"/>
+    <w:basedOn w:val="953"/>
     <w:uiPriority w:val="99"/>
     <w:pPr>
       <w:pBdr/>
@@ -10131,9 +10271,9 @@
       </w:tcPr>
     </w:tblStylePr>
   </w:style>
-  <w:style w:type="table" w:styleId="781">
+  <w:style w:type="table" w:styleId="792">
     <w:name w:val="Grid Table 3 - Accent 3"/>
-    <w:basedOn w:val="942"/>
+    <w:basedOn w:val="953"/>
     <w:uiPriority w:val="99"/>
     <w:pPr>
       <w:pBdr/>
@@ -10376,9 +10516,9 @@
       </w:tcPr>
     </w:tblStylePr>
   </w:style>
-  <w:style w:type="table" w:styleId="782">
+  <w:style w:type="table" w:styleId="793">
     <w:name w:val="Grid Table 3 - Accent 4"/>
-    <w:basedOn w:val="942"/>
+    <w:basedOn w:val="953"/>
     <w:uiPriority w:val="99"/>
     <w:pPr>
       <w:pBdr/>
@@ -10621,9 +10761,9 @@
       </w:tcPr>
     </w:tblStylePr>
   </w:style>
-  <w:style w:type="table" w:styleId="783">
+  <w:style w:type="table" w:styleId="794">
     <w:name w:val="Grid Table 3 - Accent 5"/>
-    <w:basedOn w:val="942"/>
+    <w:basedOn w:val="953"/>
     <w:uiPriority w:val="99"/>
     <w:pPr>
       <w:pBdr/>
@@ -10866,9 +11006,9 @@
       </w:tcPr>
     </w:tblStylePr>
   </w:style>
-  <w:style w:type="table" w:styleId="784">
+  <w:style w:type="table" w:styleId="795">
     <w:name w:val="Grid Table 3 - Accent 6"/>
-    <w:basedOn w:val="942"/>
+    <w:basedOn w:val="953"/>
     <w:uiPriority w:val="99"/>
     <w:pPr>
       <w:pBdr/>
@@ -11111,9 +11251,9 @@
       </w:tcPr>
     </w:tblStylePr>
   </w:style>
-  <w:style w:type="table" w:styleId="785">
+  <w:style w:type="table" w:styleId="796">
     <w:name w:val="Grid Table 4"/>
-    <w:basedOn w:val="942"/>
+    <w:basedOn w:val="953"/>
     <w:uiPriority w:val="59"/>
     <w:pPr>
       <w:pBdr/>
@@ -11344,9 +11484,9 @@
       </w:tcPr>
     </w:tblStylePr>
   </w:style>
-  <w:style w:type="table" w:styleId="786">
+  <w:style w:type="table" w:styleId="797">
     <w:name w:val="Grid Table 4 - Accent 1"/>
-    <w:basedOn w:val="942"/>
+    <w:basedOn w:val="953"/>
     <w:uiPriority w:val="59"/>
     <w:pPr>
       <w:pBdr/>
@@ -11577,9 +11717,9 @@
       </w:tcPr>
     </w:tblStylePr>
   </w:style>
-  <w:style w:type="table" w:styleId="787">
+  <w:style w:type="table" w:styleId="798">
     <w:name w:val="Grid Table 4 - Accent 2"/>
-    <w:basedOn w:val="942"/>
+    <w:basedOn w:val="953"/>
     <w:uiPriority w:val="59"/>
     <w:pPr>
       <w:pBdr/>
@@ -11810,9 +11950,9 @@
       </w:tcPr>
     </w:tblStylePr>
   </w:style>
-  <w:style w:type="table" w:styleId="788">
+  <w:style w:type="table" w:styleId="799">
     <w:name w:val="Grid Table 4 - Accent 3"/>
-    <w:basedOn w:val="942"/>
+    <w:basedOn w:val="953"/>
     <w:uiPriority w:val="59"/>
     <w:pPr>
       <w:pBdr/>
@@ -12043,9 +12183,9 @@
       </w:tcPr>
     </w:tblStylePr>
   </w:style>
-  <w:style w:type="table" w:styleId="789">
+  <w:style w:type="table" w:styleId="800">
     <w:name w:val="Grid Table 4 - Accent 4"/>
-    <w:basedOn w:val="942"/>
+    <w:basedOn w:val="953"/>
     <w:uiPriority w:val="59"/>
     <w:pPr>
       <w:pBdr/>
@@ -12276,9 +12416,9 @@
       </w:tcPr>
     </w:tblStylePr>
   </w:style>
-  <w:style w:type="table" w:styleId="790">
+  <w:style w:type="table" w:styleId="801">
     <w:name w:val="Grid Table 4 - Accent 5"/>
-    <w:basedOn w:val="942"/>
+    <w:basedOn w:val="953"/>
     <w:uiPriority w:val="59"/>
     <w:pPr>
       <w:pBdr/>
@@ -12509,9 +12649,9 @@
       </w:tcPr>
     </w:tblStylePr>
   </w:style>
-  <w:style w:type="table" w:styleId="791">
+  <w:style w:type="table" w:styleId="802">
     <w:name w:val="Grid Table 4 - Accent 6"/>
-    <w:basedOn w:val="942"/>
+    <w:basedOn w:val="953"/>
     <w:uiPriority w:val="59"/>
     <w:pPr>
       <w:pBdr/>
@@ -12742,9 +12882,9 @@
       </w:tcPr>
     </w:tblStylePr>
   </w:style>
-  <w:style w:type="table" w:styleId="792">
+  <w:style w:type="table" w:styleId="803">
     <w:name w:val="Grid Table 5 Dark"/>
-    <w:basedOn w:val="942"/>
+    <w:basedOn w:val="953"/>
     <w:uiPriority w:val="99"/>
     <w:pPr>
       <w:pBdr/>
@@ -12970,9 +13110,9 @@
       </w:tcPr>
     </w:tblStylePr>
   </w:style>
-  <w:style w:type="table" w:styleId="793">
+  <w:style w:type="table" w:styleId="804">
     <w:name w:val="Grid Table 5 Dark- Accent 1"/>
-    <w:basedOn w:val="942"/>
+    <w:basedOn w:val="953"/>
     <w:uiPriority w:val="99"/>
     <w:pPr>
       <w:pBdr/>
@@ -13198,9 +13338,9 @@
       </w:tcPr>
     </w:tblStylePr>
   </w:style>
-  <w:style w:type="table" w:styleId="794">
+  <w:style w:type="table" w:styleId="805">
     <w:name w:val="Grid Table 5 Dark - Accent 2"/>
-    <w:basedOn w:val="942"/>
+    <w:basedOn w:val="953"/>
     <w:uiPriority w:val="99"/>
     <w:pPr>
       <w:pBdr/>
@@ -13426,9 +13566,9 @@
       </w:tcPr>
     </w:tblStylePr>
   </w:style>
-  <w:style w:type="table" w:styleId="795">
+  <w:style w:type="table" w:styleId="806">
     <w:name w:val="Grid Table 5 Dark - Accent 3"/>
-    <w:basedOn w:val="942"/>
+    <w:basedOn w:val="953"/>
     <w:uiPriority w:val="99"/>
     <w:pPr>
       <w:pBdr/>
@@ -13654,9 +13794,9 @@
       </w:tcPr>
     </w:tblStylePr>
   </w:style>
-  <w:style w:type="table" w:styleId="796">
+  <w:style w:type="table" w:styleId="807">
     <w:name w:val="Grid Table 5 Dark- Accent 4"/>
-    <w:basedOn w:val="942"/>
+    <w:basedOn w:val="953"/>
     <w:uiPriority w:val="99"/>
     <w:pPr>
       <w:pBdr/>
@@ -13882,9 +14022,9 @@
       </w:tcPr>
     </w:tblStylePr>
   </w:style>
-  <w:style w:type="table" w:styleId="797">
+  <w:style w:type="table" w:styleId="808">
     <w:name w:val="Grid Table 5 Dark - Accent 5"/>
-    <w:basedOn w:val="942"/>
+    <w:basedOn w:val="953"/>
     <w:uiPriority w:val="99"/>
     <w:pPr>
       <w:pBdr/>
@@ -14110,9 +14250,9 @@
       </w:tcPr>
     </w:tblStylePr>
   </w:style>
-  <w:style w:type="table" w:styleId="798">
+  <w:style w:type="table" w:styleId="809">
     <w:name w:val="Grid Table 5 Dark - Accent 6"/>
-    <w:basedOn w:val="942"/>
+    <w:basedOn w:val="953"/>
     <w:uiPriority w:val="99"/>
     <w:pPr>
       <w:pBdr/>
@@ -14338,9 +14478,9 @@
       </w:tcPr>
     </w:tblStylePr>
   </w:style>
-  <w:style w:type="table" w:styleId="799">
+  <w:style w:type="table" w:styleId="810">
     <w:name w:val="Grid Table 6 Colorful"/>
-    <w:basedOn w:val="942"/>
+    <w:basedOn w:val="953"/>
     <w:uiPriority w:val="99"/>
     <w:pPr>
       <w:pBdr/>
@@ -14568,9 +14708,9 @@
       </w:tcPr>
     </w:tblStylePr>
   </w:style>
-  <w:style w:type="table" w:styleId="800">
+  <w:style w:type="table" w:styleId="811">
     <w:name w:val="Grid Table 6 Colorful - Accent 1"/>
-    <w:basedOn w:val="942"/>
+    <w:basedOn w:val="953"/>
     <w:uiPriority w:val="99"/>
     <w:pPr>
       <w:pBdr/>
@@ -14798,9 +14938,9 @@
       </w:tcPr>
     </w:tblStylePr>
   </w:style>
-  <w:style w:type="table" w:styleId="801">
+  <w:style w:type="table" w:styleId="812">
     <w:name w:val="Grid Table 6 Colorful - Accent 2"/>
-    <w:basedOn w:val="942"/>
+    <w:basedOn w:val="953"/>
     <w:uiPriority w:val="99"/>
     <w:pPr>
       <w:pBdr/>
@@ -15028,9 +15168,9 @@
       </w:tcPr>
     </w:tblStylePr>
   </w:style>
-  <w:style w:type="table" w:styleId="802">
+  <w:style w:type="table" w:styleId="813">
     <w:name w:val="Grid Table 6 Colorful - Accent 3"/>
-    <w:basedOn w:val="942"/>
+    <w:basedOn w:val="953"/>
     <w:uiPriority w:val="99"/>
     <w:pPr>
       <w:pBdr/>
@@ -15258,9 +15398,9 @@
       </w:tcPr>
     </w:tblStylePr>
   </w:style>
-  <w:style w:type="table" w:styleId="803">
+  <w:style w:type="table" w:styleId="814">
     <w:name w:val="Grid Table 6 Colorful - Accent 4"/>
-    <w:basedOn w:val="942"/>
+    <w:basedOn w:val="953"/>
     <w:uiPriority w:val="99"/>
     <w:pPr>
       <w:pBdr/>
@@ -15488,9 +15628,9 @@
       </w:tcPr>
     </w:tblStylePr>
   </w:style>
-  <w:style w:type="table" w:styleId="804">
+  <w:style w:type="table" w:styleId="815">
     <w:name w:val="Grid Table 6 Colorful - Accent 5"/>
-    <w:basedOn w:val="942"/>
+    <w:basedOn w:val="953"/>
     <w:uiPriority w:val="99"/>
     <w:pPr>
       <w:pBdr/>
@@ -15718,9 +15858,9 @@
       </w:tcPr>
     </w:tblStylePr>
   </w:style>
-  <w:style w:type="table" w:styleId="805">
+  <w:style w:type="table" w:styleId="816">
     <w:name w:val="Grid Table 6 Colorful - Accent 6"/>
-    <w:basedOn w:val="942"/>
+    <w:basedOn w:val="953"/>
     <w:uiPriority w:val="99"/>
     <w:pPr>
       <w:pBdr/>
@@ -15948,9 +16088,9 @@
       </w:tcPr>
     </w:tblStylePr>
   </w:style>
-  <w:style w:type="table" w:styleId="806">
+  <w:style w:type="table" w:styleId="817">
     <w:name w:val="Grid Table 7 Colorful"/>
-    <w:basedOn w:val="942"/>
+    <w:basedOn w:val="953"/>
     <w:uiPriority w:val="99"/>
     <w:pPr>
       <w:pBdr/>
@@ -16202,9 +16342,9 @@
       </w:tcPr>
     </w:tblStylePr>
   </w:style>
-  <w:style w:type="table" w:styleId="807">
+  <w:style w:type="table" w:styleId="818">
     <w:name w:val="Grid Table 7 Colorful - Accent 1"/>
-    <w:basedOn w:val="942"/>
+    <w:basedOn w:val="953"/>
     <w:uiPriority w:val="99"/>
     <w:pPr>
       <w:pBdr/>
@@ -16456,9 +16596,9 @@
       </w:tcPr>
     </w:tblStylePr>
   </w:style>
-  <w:style w:type="table" w:styleId="808">
+  <w:style w:type="table" w:styleId="819">
     <w:name w:val="Grid Table 7 Colorful - Accent 2"/>
-    <w:basedOn w:val="942"/>
+    <w:basedOn w:val="953"/>
     <w:uiPriority w:val="99"/>
     <w:pPr>
       <w:pBdr/>
@@ -16710,9 +16850,9 @@
       </w:tcPr>
     </w:tblStylePr>
   </w:style>
-  <w:style w:type="table" w:styleId="809">
+  <w:style w:type="table" w:styleId="820">
     <w:name w:val="Grid Table 7 Colorful - Accent 3"/>
-    <w:basedOn w:val="942"/>
+    <w:basedOn w:val="953"/>
     <w:uiPriority w:val="99"/>
     <w:pPr>
       <w:pBdr/>
@@ -16964,9 +17104,9 @@
       </w:tcPr>
     </w:tblStylePr>
   </w:style>
-  <w:style w:type="table" w:styleId="810">
+  <w:style w:type="table" w:styleId="821">
     <w:name w:val="Grid Table 7 Colorful - Accent 4"/>
-    <w:basedOn w:val="942"/>
+    <w:basedOn w:val="953"/>
     <w:uiPriority w:val="99"/>
     <w:pPr>
       <w:pBdr/>
@@ -17218,9 +17358,9 @@
       </w:tcPr>
     </w:tblStylePr>
   </w:style>
-  <w:style w:type="table" w:styleId="811">
+  <w:style w:type="table" w:styleId="822">
     <w:name w:val="Grid Table 7 Colorful - Accent 5"/>
-    <w:basedOn w:val="942"/>
+    <w:basedOn w:val="953"/>
     <w:uiPriority w:val="99"/>
     <w:pPr>
       <w:pBdr/>
@@ -17472,9 +17612,9 @@
       </w:tcPr>
     </w:tblStylePr>
   </w:style>
-  <w:style w:type="table" w:styleId="812">
+  <w:style w:type="table" w:styleId="823">
     <w:name w:val="Grid Table 7 Colorful - Accent 6"/>
-    <w:basedOn w:val="942"/>
+    <w:basedOn w:val="953"/>
     <w:uiPriority w:val="99"/>
     <w:pPr>
       <w:pBdr/>
@@ -17726,9 +17866,9 @@
       </w:tcPr>
     </w:tblStylePr>
   </w:style>
-  <w:style w:type="table" w:styleId="813">
+  <w:style w:type="table" w:styleId="824">
     <w:name w:val="List Table 1 Light"/>
-    <w:basedOn w:val="942"/>
+    <w:basedOn w:val="953"/>
     <w:uiPriority w:val="99"/>
     <w:pPr>
       <w:pBdr/>
@@ -17942,9 +18082,9 @@
       </w:tcPr>
     </w:tblStylePr>
   </w:style>
-  <w:style w:type="table" w:styleId="814">
+  <w:style w:type="table" w:styleId="825">
     <w:name w:val="List Table 1 Light - Accent 1"/>
-    <w:basedOn w:val="942"/>
+    <w:basedOn w:val="953"/>
     <w:uiPriority w:val="99"/>
     <w:pPr>
       <w:pBdr/>
@@ -18158,9 +18298,9 @@
       </w:tcPr>
     </w:tblStylePr>
   </w:style>
-  <w:style w:type="table" w:styleId="815">
+  <w:style w:type="table" w:styleId="826">
     <w:name w:val="List Table 1 Light - Accent 2"/>
-    <w:basedOn w:val="942"/>
+    <w:basedOn w:val="953"/>
     <w:uiPriority w:val="99"/>
     <w:pPr>
       <w:pBdr/>
@@ -18374,9 +18514,9 @@
       </w:tcPr>
     </w:tblStylePr>
   </w:style>
-  <w:style w:type="table" w:styleId="816">
+  <w:style w:type="table" w:styleId="827">
     <w:name w:val="List Table 1 Light - Accent 3"/>
-    <w:basedOn w:val="942"/>
+    <w:basedOn w:val="953"/>
     <w:uiPriority w:val="99"/>
     <w:pPr>
       <w:pBdr/>
@@ -18590,9 +18730,9 @@
       </w:tcPr>
     </w:tblStylePr>
   </w:style>
-  <w:style w:type="table" w:styleId="817">
+  <w:style w:type="table" w:styleId="828">
     <w:name w:val="List Table 1 Light - Accent 4"/>
-    <w:basedOn w:val="942"/>
+    <w:basedOn w:val="953"/>
     <w:uiPriority w:val="99"/>
     <w:pPr>
       <w:pBdr/>
@@ -18806,9 +18946,9 @@
       </w:tcPr>
     </w:tblStylePr>
   </w:style>
-  <w:style w:type="table" w:styleId="818">
+  <w:style w:type="table" w:styleId="829">
     <w:name w:val="List Table 1 Light - Accent 5"/>
-    <w:basedOn w:val="942"/>
+    <w:basedOn w:val="953"/>
     <w:uiPriority w:val="99"/>
     <w:pPr>
       <w:pBdr/>
@@ -19022,9 +19162,9 @@
       </w:tcPr>
     </w:tblStylePr>
   </w:style>
-  <w:style w:type="table" w:styleId="819">
+  <w:style w:type="table" w:styleId="830">
     <w:name w:val="List Table 1 Light - Accent 6"/>
-    <w:basedOn w:val="942"/>
+    <w:basedOn w:val="953"/>
     <w:uiPriority w:val="99"/>
     <w:pPr>
       <w:pBdr/>
@@ -19238,9 +19378,9 @@
       </w:tcPr>
     </w:tblStylePr>
   </w:style>
-  <w:style w:type="table" w:styleId="820">
+  <w:style w:type="table" w:styleId="831">
     <w:name w:val="List Table 2"/>
-    <w:basedOn w:val="942"/>
+    <w:basedOn w:val="953"/>
     <w:uiPriority w:val="99"/>
     <w:pPr>
       <w:pBdr/>
@@ -19476,9 +19616,9 @@
       </w:tcPr>
     </w:tblStylePr>
   </w:style>
-  <w:style w:type="table" w:styleId="821">
+  <w:style w:type="table" w:styleId="832">
     <w:name w:val="List Table 2 - Accent 1"/>
-    <w:basedOn w:val="942"/>
+    <w:basedOn w:val="953"/>
     <w:uiPriority w:val="99"/>
     <w:pPr>
       <w:pBdr/>
@@ -19714,9 +19854,9 @@
       </w:tcPr>
     </w:tblStylePr>
   </w:style>
-  <w:style w:type="table" w:styleId="822">
+  <w:style w:type="table" w:styleId="833">
     <w:name w:val="List Table 2 - Accent 2"/>
-    <w:basedOn w:val="942"/>
+    <w:basedOn w:val="953"/>
     <w:uiPriority w:val="99"/>
     <w:pPr>
       <w:pBdr/>
@@ -19952,9 +20092,9 @@
       </w:tcPr>
     </w:tblStylePr>
   </w:style>
-  <w:style w:type="table" w:styleId="823">
+  <w:style w:type="table" w:styleId="834">
     <w:name w:val="List Table 2 - Accent 3"/>
-    <w:basedOn w:val="942"/>
+    <w:basedOn w:val="953"/>
     <w:uiPriority w:val="99"/>
     <w:pPr>
       <w:pBdr/>
@@ -20190,9 +20330,9 @@
       </w:tcPr>
     </w:tblStylePr>
   </w:style>
-  <w:style w:type="table" w:styleId="824">
+  <w:style w:type="table" w:styleId="835">
     <w:name w:val="List Table 2 - Accent 4"/>
-    <w:basedOn w:val="942"/>
+    <w:basedOn w:val="953"/>
     <w:uiPriority w:val="99"/>
     <w:pPr>
       <w:pBdr/>
@@ -20428,9 +20568,9 @@
       </w:tcPr>
     </w:tblStylePr>
   </w:style>
-  <w:style w:type="table" w:styleId="825">
+  <w:style w:type="table" w:styleId="836">
     <w:name w:val="List Table 2 - Accent 5"/>
-    <w:basedOn w:val="942"/>
+    <w:basedOn w:val="953"/>
     <w:uiPriority w:val="99"/>
     <w:pPr>
       <w:pBdr/>
@@ -20666,9 +20806,9 @@
       </w:tcPr>
     </w:tblStylePr>
   </w:style>
-  <w:style w:type="table" w:styleId="826">
+  <w:style w:type="table" w:styleId="837">
     <w:name w:val="List Table 2 - Accent 6"/>
-    <w:basedOn w:val="942"/>
+    <w:basedOn w:val="953"/>
     <w:uiPriority w:val="99"/>
     <w:pPr>
       <w:pBdr/>
@@ -20904,9 +21044,9 @@
       </w:tcPr>
     </w:tblStylePr>
   </w:style>
-  <w:style w:type="table" w:styleId="827">
+  <w:style w:type="table" w:styleId="838">
     <w:name w:val="List Table 3"/>
-    <w:basedOn w:val="942"/>
+    <w:basedOn w:val="953"/>
     <w:uiPriority w:val="99"/>
     <w:pPr>
       <w:pBdr/>
@@ -21132,9 +21272,9 @@
       </w:tcPr>
     </w:tblStylePr>
   </w:style>
-  <w:style w:type="table" w:styleId="828">
+  <w:style w:type="table" w:styleId="839">
     <w:name w:val="List Table 3 - Accent 1"/>
-    <w:basedOn w:val="942"/>
+    <w:basedOn w:val="953"/>
     <w:uiPriority w:val="99"/>
     <w:pPr>
       <w:pBdr/>
@@ -21360,9 +21500,9 @@
       </w:tcPr>
     </w:tblStylePr>
   </w:style>
-  <w:style w:type="table" w:styleId="829">
+  <w:style w:type="table" w:styleId="840">
     <w:name w:val="List Table 3 - Accent 2"/>
-    <w:basedOn w:val="942"/>
+    <w:basedOn w:val="953"/>
     <w:uiPriority w:val="99"/>
     <w:pPr>
       <w:pBdr/>
@@ -21588,9 +21728,9 @@
       </w:tcPr>
     </w:tblStylePr>
   </w:style>
-  <w:style w:type="table" w:styleId="830">
+  <w:style w:type="table" w:styleId="841">
     <w:name w:val="List Table 3 - Accent 3"/>
-    <w:basedOn w:val="942"/>
+    <w:basedOn w:val="953"/>
     <w:uiPriority w:val="99"/>
     <w:pPr>
       <w:pBdr/>
@@ -21816,9 +21956,9 @@
       </w:tcPr>
     </w:tblStylePr>
   </w:style>
-  <w:style w:type="table" w:styleId="831">
+  <w:style w:type="table" w:styleId="842">
     <w:name w:val="List Table 3 - Accent 4"/>
-    <w:basedOn w:val="942"/>
+    <w:basedOn w:val="953"/>
     <w:uiPriority w:val="99"/>
     <w:pPr>
       <w:pBdr/>
@@ -22044,9 +22184,9 @@
       </w:tcPr>
     </w:tblStylePr>
   </w:style>
-  <w:style w:type="table" w:styleId="832">
+  <w:style w:type="table" w:styleId="843">
     <w:name w:val="List Table 3 - Accent 5"/>
-    <w:basedOn w:val="942"/>
+    <w:basedOn w:val="953"/>
     <w:uiPriority w:val="99"/>
     <w:pPr>
       <w:pBdr/>
@@ -22272,9 +22412,9 @@
       </w:tcPr>
     </w:tblStylePr>
   </w:style>
-  <w:style w:type="table" w:styleId="833">
+  <w:style w:type="table" w:styleId="844">
     <w:name w:val="List Table 3 - Accent 6"/>
-    <w:basedOn w:val="942"/>
+    <w:basedOn w:val="953"/>
     <w:uiPriority w:val="99"/>
     <w:pPr>
       <w:pBdr/>
@@ -22500,9 +22640,9 @@
       </w:tcPr>
     </w:tblStylePr>
   </w:style>
-  <w:style w:type="table" w:styleId="834">
+  <w:style w:type="table" w:styleId="845">
     <w:name w:val="List Table 4"/>
-    <w:basedOn w:val="942"/>
+    <w:basedOn w:val="953"/>
     <w:uiPriority w:val="99"/>
     <w:pPr>
       <w:pBdr/>
@@ -22725,9 +22865,9 @@
       </w:tcPr>
     </w:tblStylePr>
   </w:style>
-  <w:style w:type="table" w:styleId="835">
+  <w:style w:type="table" w:styleId="846">
     <w:name w:val="List Table 4 - Accent 1"/>
-    <w:basedOn w:val="942"/>
+    <w:basedOn w:val="953"/>
     <w:uiPriority w:val="99"/>
     <w:pPr>
       <w:pBdr/>
@@ -22950,9 +23090,9 @@
       </w:tcPr>
     </w:tblStylePr>
   </w:style>
-  <w:style w:type="table" w:styleId="836">
+  <w:style w:type="table" w:styleId="847">
     <w:name w:val="List Table 4 - Accent 2"/>
-    <w:basedOn w:val="942"/>
+    <w:basedOn w:val="953"/>
     <w:uiPriority w:val="99"/>
     <w:pPr>
       <w:pBdr/>
@@ -23175,9 +23315,9 @@
       </w:tcPr>
     </w:tblStylePr>
   </w:style>
-  <w:style w:type="table" w:styleId="837">
+  <w:style w:type="table" w:styleId="848">
     <w:name w:val="List Table 4 - Accent 3"/>
-    <w:basedOn w:val="942"/>
+    <w:basedOn w:val="953"/>
     <w:uiPriority w:val="99"/>
     <w:pPr>
       <w:pBdr/>
@@ -23400,9 +23540,9 @@
       </w:tcPr>
     </w:tblStylePr>
   </w:style>
-  <w:style w:type="table" w:styleId="838">
+  <w:style w:type="table" w:styleId="849">
     <w:name w:val="List Table 4 - Accent 4"/>
-    <w:basedOn w:val="942"/>
+    <w:basedOn w:val="953"/>
     <w:uiPriority w:val="99"/>
     <w:pPr>
       <w:pBdr/>
@@ -23625,9 +23765,9 @@
       </w:tcPr>
     </w:tblStylePr>
   </w:style>
-  <w:style w:type="table" w:styleId="839">
+  <w:style w:type="table" w:styleId="850">
     <w:name w:val="List Table 4 - Accent 5"/>
-    <w:basedOn w:val="942"/>
+    <w:basedOn w:val="953"/>
     <w:uiPriority w:val="99"/>
     <w:pPr>
       <w:pBdr/>
@@ -23850,9 +23990,9 @@
       </w:tcPr>
     </w:tblStylePr>
   </w:style>
-  <w:style w:type="table" w:styleId="840">
+  <w:style w:type="table" w:styleId="851">
     <w:name w:val="List Table 4 - Accent 6"/>
-    <w:basedOn w:val="942"/>
+    <w:basedOn w:val="953"/>
     <w:uiPriority w:val="99"/>
     <w:pPr>
       <w:pBdr/>
@@ -24075,9 +24215,9 @@
       </w:tcPr>
     </w:tblStylePr>
   </w:style>
-  <w:style w:type="table" w:styleId="841">
+  <w:style w:type="table" w:styleId="852">
     <w:name w:val="List Table 5 Dark"/>
-    <w:basedOn w:val="942"/>
+    <w:basedOn w:val="953"/>
     <w:uiPriority w:val="99"/>
     <w:pPr>
       <w:pBdr/>
@@ -24317,9 +24457,9 @@
       </w:tcPr>
     </w:tblStylePr>
   </w:style>
-  <w:style w:type="table" w:styleId="842">
+  <w:style w:type="table" w:styleId="853">
     <w:name w:val="List Table 5 Dark - Accent 1"/>
-    <w:basedOn w:val="942"/>
+    <w:basedOn w:val="953"/>
     <w:uiPriority w:val="99"/>
     <w:pPr>
       <w:pBdr/>
@@ -24559,9 +24699,9 @@
       </w:tcPr>
     </w:tblStylePr>
   </w:style>
-  <w:style w:type="table" w:styleId="843">
+  <w:style w:type="table" w:styleId="854">
     <w:name w:val="List Table 5 Dark - Accent 2"/>
-    <w:basedOn w:val="942"/>
+    <w:basedOn w:val="953"/>
     <w:uiPriority w:val="99"/>
     <w:pPr>
       <w:pBdr/>
@@ -24801,9 +24941,9 @@
       </w:tcPr>
     </w:tblStylePr>
   </w:style>
-  <w:style w:type="table" w:styleId="844">
+  <w:style w:type="table" w:styleId="855">
     <w:name w:val="List Table 5 Dark - Accent 3"/>
-    <w:basedOn w:val="942"/>
+    <w:basedOn w:val="953"/>
     <w:uiPriority w:val="99"/>
     <w:pPr>
       <w:pBdr/>
@@ -25043,9 +25183,9 @@
       </w:tcPr>
     </w:tblStylePr>
   </w:style>
-  <w:style w:type="table" w:styleId="845">
+  <w:style w:type="table" w:styleId="856">
     <w:name w:val="List Table 5 Dark - Accent 4"/>
-    <w:basedOn w:val="942"/>
+    <w:basedOn w:val="953"/>
     <w:uiPriority w:val="99"/>
     <w:pPr>
       <w:pBdr/>
@@ -25285,9 +25425,9 @@
       </w:tcPr>
     </w:tblStylePr>
   </w:style>
-  <w:style w:type="table" w:styleId="846">
+  <w:style w:type="table" w:styleId="857">
     <w:name w:val="List Table 5 Dark - Accent 5"/>
-    <w:basedOn w:val="942"/>
+    <w:basedOn w:val="953"/>
     <w:uiPriority w:val="99"/>
     <w:pPr>
       <w:pBdr/>
@@ -25527,9 +25667,9 @@
       </w:tcPr>
     </w:tblStylePr>
   </w:style>
-  <w:style w:type="table" w:styleId="847">
+  <w:style w:type="table" w:styleId="858">
     <w:name w:val="List Table 5 Dark - Accent 6"/>
-    <w:basedOn w:val="942"/>
+    <w:basedOn w:val="953"/>
     <w:uiPriority w:val="99"/>
     <w:pPr>
       <w:pBdr/>
@@ -25769,9 +25909,9 @@
       </w:tcPr>
     </w:tblStylePr>
   </w:style>
-  <w:style w:type="table" w:styleId="848">
+  <w:style w:type="table" w:styleId="859">
     <w:name w:val="List Table 6 Colorful"/>
-    <w:basedOn w:val="942"/>
+    <w:basedOn w:val="953"/>
     <w:uiPriority w:val="99"/>
     <w:pPr>
       <w:pBdr/>
@@ -25992,9 +26132,9 @@
       </w:tcPr>
     </w:tblStylePr>
   </w:style>
-  <w:style w:type="table" w:styleId="849">
+  <w:style w:type="table" w:styleId="860">
     <w:name w:val="List Table 6 Colorful - Accent 1"/>
-    <w:basedOn w:val="942"/>
+    <w:basedOn w:val="953"/>
     <w:uiPriority w:val="99"/>
     <w:pPr>
       <w:pBdr/>
@@ -26215,9 +26355,9 @@
       </w:tcPr>
     </w:tblStylePr>
   </w:style>
-  <w:style w:type="table" w:styleId="850">
+  <w:style w:type="table" w:styleId="861">
     <w:name w:val="List Table 6 Colorful - Accent 2"/>
-    <w:basedOn w:val="942"/>
+    <w:basedOn w:val="953"/>
     <w:uiPriority w:val="99"/>
     <w:pPr>
       <w:pBdr/>
@@ -26438,9 +26578,9 @@
       </w:tcPr>
     </w:tblStylePr>
   </w:style>
-  <w:style w:type="table" w:styleId="851">
+  <w:style w:type="table" w:styleId="862">
     <w:name w:val="List Table 6 Colorful - Accent 3"/>
-    <w:basedOn w:val="942"/>
+    <w:basedOn w:val="953"/>
     <w:uiPriority w:val="99"/>
     <w:pPr>
       <w:pBdr/>
@@ -26661,9 +26801,9 @@
       </w:tcPr>
     </w:tblStylePr>
   </w:style>
-  <w:style w:type="table" w:styleId="852">
+  <w:style w:type="table" w:styleId="863">
     <w:name w:val="List Table 6 Colorful - Accent 4"/>
-    <w:basedOn w:val="942"/>
+    <w:basedOn w:val="953"/>
     <w:uiPriority w:val="99"/>
     <w:pPr>
       <w:pBdr/>
@@ -26884,9 +27024,9 @@
       </w:tcPr>
     </w:tblStylePr>
   </w:style>
-  <w:style w:type="table" w:styleId="853">
+  <w:style w:type="table" w:styleId="864">
     <w:name w:val="List Table 6 Colorful - Accent 5"/>
-    <w:basedOn w:val="942"/>
+    <w:basedOn w:val="953"/>
     <w:uiPriority w:val="99"/>
     <w:pPr>
       <w:pBdr/>
@@ -27107,9 +27247,9 @@
       </w:tcPr>
     </w:tblStylePr>
   </w:style>
-  <w:style w:type="table" w:styleId="854">
+  <w:style w:type="table" w:styleId="865">
     <w:name w:val="List Table 6 Colorful - Accent 6"/>
-    <w:basedOn w:val="942"/>
+    <w:basedOn w:val="953"/>
     <w:uiPriority w:val="99"/>
     <w:pPr>
       <w:pBdr/>
@@ -27330,9 +27470,9 @@
       </w:tcPr>
     </w:tblStylePr>
   </w:style>
-  <w:style w:type="table" w:styleId="855">
+  <w:style w:type="table" w:styleId="866">
     <w:name w:val="List Table 7 Colorful"/>
-    <w:basedOn w:val="942"/>
+    <w:basedOn w:val="953"/>
     <w:uiPriority w:val="99"/>
     <w:pPr>
       <w:pBdr/>
@@ -27586,9 +27726,9 @@
       </w:tcPr>
     </w:tblStylePr>
   </w:style>
-  <w:style w:type="table" w:styleId="856">
+  <w:style w:type="table" w:styleId="867">
     <w:name w:val="List Table 7 Colorful - Accent 1"/>
-    <w:basedOn w:val="942"/>
+    <w:basedOn w:val="953"/>
     <w:uiPriority w:val="99"/>
     <w:pPr>
       <w:pBdr/>
@@ -27842,9 +27982,9 @@
       </w:tcPr>
     </w:tblStylePr>
   </w:style>
-  <w:style w:type="table" w:styleId="857">
+  <w:style w:type="table" w:styleId="868">
     <w:name w:val="List Table 7 Colorful - Accent 2"/>
-    <w:basedOn w:val="942"/>
+    <w:basedOn w:val="953"/>
     <w:uiPriority w:val="99"/>
     <w:pPr>
       <w:pBdr/>
@@ -28098,9 +28238,9 @@
       </w:tcPr>
     </w:tblStylePr>
   </w:style>
-  <w:style w:type="table" w:styleId="858">
+  <w:style w:type="table" w:styleId="869">
     <w:name w:val="List Table 7 Colorful - Accent 3"/>
-    <w:basedOn w:val="942"/>
+    <w:basedOn w:val="953"/>
     <w:uiPriority w:val="99"/>
     <w:pPr>
       <w:pBdr/>
@@ -28354,9 +28494,9 @@
       </w:tcPr>
     </w:tblStylePr>
   </w:style>
-  <w:style w:type="table" w:styleId="859">
+  <w:style w:type="table" w:styleId="870">
     <w:name w:val="List Table 7 Colorful - Accent 4"/>
-    <w:basedOn w:val="942"/>
+    <w:basedOn w:val="953"/>
     <w:uiPriority w:val="99"/>
     <w:pPr>
       <w:pBdr/>
@@ -28610,9 +28750,9 @@
       </w:tcPr>
     </w:tblStylePr>
   </w:style>
-  <w:style w:type="table" w:styleId="860">
+  <w:style w:type="table" w:styleId="871">
     <w:name w:val="List Table 7 Colorful - Accent 5"/>
-    <w:basedOn w:val="942"/>
+    <w:basedOn w:val="953"/>
     <w:uiPriority w:val="99"/>
     <w:pPr>
       <w:pBdr/>
@@ -28866,9 +29006,9 @@
       </w:tcPr>
     </w:tblStylePr>
   </w:style>
-  <w:style w:type="table" w:styleId="861">
+  <w:style w:type="table" w:styleId="872">
     <w:name w:val="List Table 7 Colorful - Accent 6"/>
-    <w:basedOn w:val="942"/>
+    <w:basedOn w:val="953"/>
     <w:uiPriority w:val="99"/>
     <w:pPr>
       <w:pBdr/>
@@ -29122,9 +29262,9 @@
       </w:tcPr>
     </w:tblStylePr>
   </w:style>
-  <w:style w:type="table" w:styleId="862">
+  <w:style w:type="table" w:styleId="873">
     <w:name w:val="Lined - Accent"/>
-    <w:basedOn w:val="942"/>
+    <w:basedOn w:val="953"/>
     <w:uiPriority w:val="99"/>
     <w:pPr>
       <w:pBdr/>
@@ -29359,9 +29499,9 @@
       </w:tcPr>
     </w:tblStylePr>
   </w:style>
-  <w:style w:type="table" w:styleId="863">
+  <w:style w:type="table" w:styleId="874">
     <w:name w:val="Lined - Accent 1"/>
-    <w:basedOn w:val="942"/>
+    <w:basedOn w:val="953"/>
     <w:uiPriority w:val="99"/>
     <w:pPr>
       <w:pBdr/>
@@ -29596,9 +29736,9 @@
       </w:tcPr>
     </w:tblStylePr>
   </w:style>
-  <w:style w:type="table" w:styleId="864">
+  <w:style w:type="table" w:styleId="875">
     <w:name w:val="Lined - Accent 2"/>
-    <w:basedOn w:val="942"/>
+    <w:basedOn w:val="953"/>
     <w:uiPriority w:val="99"/>
     <w:pPr>
       <w:pBdr/>
@@ -29833,9 +29973,9 @@
       </w:tcPr>
     </w:tblStylePr>
   </w:style>
-  <w:style w:type="table" w:styleId="865">
+  <w:style w:type="table" w:styleId="876">
     <w:name w:val="Lined - Accent 3"/>
-    <w:basedOn w:val="942"/>
+    <w:basedOn w:val="953"/>
     <w:uiPriority w:val="99"/>
     <w:pPr>
       <w:pBdr/>
@@ -30070,9 +30210,9 @@
       </w:tcPr>
     </w:tblStylePr>
   </w:style>
-  <w:style w:type="table" w:styleId="866">
+  <w:style w:type="table" w:styleId="877">
     <w:name w:val="Lined - Accent 4"/>
-    <w:basedOn w:val="942"/>
+    <w:basedOn w:val="953"/>
     <w:uiPriority w:val="99"/>
     <w:pPr>
       <w:pBdr/>
@@ -30307,9 +30447,9 @@
       </w:tcPr>
     </w:tblStylePr>
   </w:style>
-  <w:style w:type="table" w:styleId="867">
+  <w:style w:type="table" w:styleId="878">
     <w:name w:val="Lined - Accent 5"/>
-    <w:basedOn w:val="942"/>
+    <w:basedOn w:val="953"/>
     <w:uiPriority w:val="99"/>
     <w:pPr>
       <w:pBdr/>
@@ -30544,9 +30684,9 @@
       </w:tcPr>
     </w:tblStylePr>
   </w:style>
-  <w:style w:type="table" w:styleId="868">
+  <w:style w:type="table" w:styleId="879">
     <w:name w:val="Lined - Accent 6"/>
-    <w:basedOn w:val="942"/>
+    <w:basedOn w:val="953"/>
     <w:uiPriority w:val="99"/>
     <w:pPr>
       <w:pBdr/>
@@ -30781,9 +30921,9 @@
       </w:tcPr>
     </w:tblStylePr>
   </w:style>
-  <w:style w:type="table" w:styleId="869">
+  <w:style w:type="table" w:styleId="880">
     <w:name w:val="Bordered &amp; Lined - Accent"/>
-    <w:basedOn w:val="942"/>
+    <w:basedOn w:val="953"/>
     <w:uiPriority w:val="99"/>
     <w:pPr>
       <w:pBdr/>
@@ -31025,9 +31165,9 @@
       </w:tcPr>
     </w:tblStylePr>
   </w:style>
-  <w:style w:type="table" w:styleId="870">
+  <w:style w:type="table" w:styleId="881">
     <w:name w:val="Bordered &amp; Lined - Accent 1"/>
-    <w:basedOn w:val="942"/>
+    <w:basedOn w:val="953"/>
     <w:uiPriority w:val="99"/>
     <w:pPr>
       <w:pBdr/>
@@ -31269,9 +31409,9 @@
       </w:tcPr>
     </w:tblStylePr>
   </w:style>
-  <w:style w:type="table" w:styleId="871">
+  <w:style w:type="table" w:styleId="882">
     <w:name w:val="Bordered &amp; Lined - Accent 2"/>
-    <w:basedOn w:val="942"/>
+    <w:basedOn w:val="953"/>
     <w:uiPriority w:val="99"/>
     <w:pPr>
       <w:pBdr/>
@@ -31513,9 +31653,9 @@
       </w:tcPr>
     </w:tblStylePr>
   </w:style>
-  <w:style w:type="table" w:styleId="872">
+  <w:style w:type="table" w:styleId="883">
     <w:name w:val="Bordered &amp; Lined - Accent 3"/>
-    <w:basedOn w:val="942"/>
+    <w:basedOn w:val="953"/>
     <w:uiPriority w:val="99"/>
     <w:pPr>
       <w:pBdr/>
@@ -31757,9 +31897,9 @@
       </w:tcPr>
     </w:tblStylePr>
   </w:style>
-  <w:style w:type="table" w:styleId="873">
+  <w:style w:type="table" w:styleId="884">
     <w:name w:val="Bordered &amp; Lined - Accent 4"/>
-    <w:basedOn w:val="942"/>
+    <w:basedOn w:val="953"/>
     <w:uiPriority w:val="99"/>
     <w:pPr>
       <w:pBdr/>
@@ -32001,9 +32141,9 @@
       </w:tcPr>
     </w:tblStylePr>
   </w:style>
-  <w:style w:type="table" w:styleId="874">
+  <w:style w:type="table" w:styleId="885">
     <w:name w:val="Bordered &amp; Lined - Accent 5"/>
-    <w:basedOn w:val="942"/>
+    <w:basedOn w:val="953"/>
     <w:uiPriority w:val="99"/>
     <w:pPr>
       <w:pBdr/>
@@ -32245,9 +32385,9 @@
       </w:tcPr>
     </w:tblStylePr>
   </w:style>
-  <w:style w:type="table" w:styleId="875">
+  <w:style w:type="table" w:styleId="886">
     <w:name w:val="Bordered &amp; Lined - Accent 6"/>
-    <w:basedOn w:val="942"/>
+    <w:basedOn w:val="953"/>
     <w:uiPriority w:val="99"/>
     <w:pPr>
       <w:pBdr/>
@@ -32489,9 +32629,9 @@
       </w:tcPr>
     </w:tblStylePr>
   </w:style>
-  <w:style w:type="table" w:styleId="876">
+  <w:style w:type="table" w:styleId="887">
     <w:name w:val="Bordered"/>
-    <w:basedOn w:val="942"/>
+    <w:basedOn w:val="953"/>
     <w:uiPriority w:val="99"/>
     <w:pPr>
       <w:pBdr/>
@@ -32720,9 +32860,9 @@
       </w:tcPr>
     </w:tblStylePr>
   </w:style>
-  <w:style w:type="table" w:styleId="877">
+  <w:style w:type="table" w:styleId="888">
     <w:name w:val="Bordered - Accent 1"/>
-    <w:basedOn w:val="942"/>
+    <w:basedOn w:val="953"/>
     <w:uiPriority w:val="99"/>
     <w:pPr>
       <w:pBdr/>
@@ -32951,9 +33091,9 @@
       </w:tcPr>
     </w:tblStylePr>
   </w:style>
-  <w:style w:type="table" w:styleId="878">
+  <w:style w:type="table" w:styleId="889">
     <w:name w:val="Bordered - Accent 2"/>
-    <w:basedOn w:val="942"/>
+    <w:basedOn w:val="953"/>
     <w:uiPriority w:val="99"/>
     <w:pPr>
       <w:pBdr/>
@@ -33182,9 +33322,9 @@
       </w:tcPr>
     </w:tblStylePr>
   </w:style>
-  <w:style w:type="table" w:styleId="879">
+  <w:style w:type="table" w:styleId="890">
     <w:name w:val="Bordered - Accent 3"/>
-    <w:basedOn w:val="942"/>
+    <w:basedOn w:val="953"/>
     <w:uiPriority w:val="99"/>
     <w:pPr>
       <w:pBdr/>
@@ -33413,9 +33553,9 @@
       </w:tcPr>
     </w:tblStylePr>
   </w:style>
-  <w:style w:type="table" w:styleId="880">
+  <w:style w:type="table" w:styleId="891">
     <w:name w:val="Bordered - Accent 4"/>
-    <w:basedOn w:val="942"/>
+    <w:basedOn w:val="953"/>
     <w:uiPriority w:val="99"/>
     <w:pPr>
       <w:pBdr/>
@@ -33644,9 +33784,9 @@
       </w:tcPr>
     </w:tblStylePr>
   </w:style>
-  <w:style w:type="table" w:styleId="881">
+  <w:style w:type="table" w:styleId="892">
     <w:name w:val="Bordered - Accent 5"/>
-    <w:basedOn w:val="942"/>
+    <w:basedOn w:val="953"/>
     <w:uiPriority w:val="99"/>
     <w:pPr>
       <w:pBdr/>
@@ -33875,9 +34015,9 @@
       </w:tcPr>
     </w:tblStylePr>
   </w:style>
-  <w:style w:type="table" w:styleId="882">
+  <w:style w:type="table" w:styleId="893">
     <w:name w:val="Bordered - Accent 6"/>
-    <w:basedOn w:val="942"/>
+    <w:basedOn w:val="953"/>
     <w:uiPriority w:val="99"/>
     <w:pPr>
       <w:pBdr/>
@@ -34106,11 +34246,11 @@
       </w:tcPr>
     </w:tblStylePr>
   </w:style>
-  <w:style w:type="paragraph" w:styleId="883">
+  <w:style w:type="paragraph" w:styleId="894">
     <w:name w:val="Heading 1"/>
-    <w:basedOn w:val="941"/>
-    <w:next w:val="941"/>
-    <w:link w:val="893"/>
+    <w:basedOn w:val="952"/>
+    <w:next w:val="952"/>
+    <w:link w:val="904"/>
     <w:uiPriority w:val="9"/>
     <w:qFormat/>
     <w:pPr>
@@ -34132,11 +34272,11 @@
       <w:szCs w:val="40"/>
     </w:rPr>
   </w:style>
-  <w:style w:type="paragraph" w:styleId="884">
+  <w:style w:type="paragraph" w:styleId="895">
     <w:name w:val="Heading 2"/>
-    <w:basedOn w:val="941"/>
-    <w:next w:val="941"/>
-    <w:link w:val="894"/>
+    <w:basedOn w:val="952"/>
+    <w:next w:val="952"/>
+    <w:link w:val="905"/>
     <w:uiPriority w:val="9"/>
     <w:unhideWhenUsed/>
     <w:qFormat/>
@@ -34159,11 +34299,11 @@
       <w:szCs w:val="32"/>
     </w:rPr>
   </w:style>
-  <w:style w:type="paragraph" w:styleId="885">
+  <w:style w:type="paragraph" w:styleId="896">
     <w:name w:val="Heading 3"/>
-    <w:basedOn w:val="941"/>
-    <w:next w:val="941"/>
-    <w:link w:val="895"/>
+    <w:basedOn w:val="952"/>
+    <w:next w:val="952"/>
+    <w:link w:val="906"/>
     <w:uiPriority w:val="9"/>
     <w:unhideWhenUsed/>
     <w:qFormat/>
@@ -34186,11 +34326,11 @@
       <w:szCs w:val="28"/>
     </w:rPr>
   </w:style>
-  <w:style w:type="paragraph" w:styleId="886">
+  <w:style w:type="paragraph" w:styleId="897">
     <w:name w:val="Heading 4"/>
-    <w:basedOn w:val="941"/>
-    <w:next w:val="941"/>
-    <w:link w:val="896"/>
+    <w:basedOn w:val="952"/>
+    <w:next w:val="952"/>
+    <w:link w:val="907"/>
     <w:uiPriority w:val="9"/>
     <w:unhideWhenUsed/>
     <w:qFormat/>
@@ -34213,11 +34353,11 @@
       <w:color w:val="0f4761" w:themeColor="accent1" w:themeShade="BF"/>
     </w:rPr>
   </w:style>
-  <w:style w:type="paragraph" w:styleId="887">
+  <w:style w:type="paragraph" w:styleId="898">
     <w:name w:val="Heading 5"/>
-    <w:basedOn w:val="941"/>
-    <w:next w:val="941"/>
-    <w:link w:val="897"/>
+    <w:basedOn w:val="952"/>
+    <w:next w:val="952"/>
+    <w:link w:val="908"/>
     <w:uiPriority w:val="9"/>
     <w:unhideWhenUsed/>
     <w:qFormat/>
@@ -34238,11 +34378,11 @@
       <w:color w:val="0f4761" w:themeColor="accent1" w:themeShade="BF"/>
     </w:rPr>
   </w:style>
-  <w:style w:type="paragraph" w:styleId="888">
+  <w:style w:type="paragraph" w:styleId="899">
     <w:name w:val="Heading 6"/>
-    <w:basedOn w:val="941"/>
-    <w:next w:val="941"/>
-    <w:link w:val="898"/>
+    <w:basedOn w:val="952"/>
+    <w:next w:val="952"/>
+    <w:link w:val="909"/>
     <w:uiPriority w:val="9"/>
     <w:unhideWhenUsed/>
     <w:qFormat/>
@@ -34265,11 +34405,11 @@
       <w:color w:val="595959" w:themeColor="text1" w:themeTint="A6"/>
     </w:rPr>
   </w:style>
-  <w:style w:type="paragraph" w:styleId="889">
+  <w:style w:type="paragraph" w:styleId="900">
     <w:name w:val="Heading 7"/>
-    <w:basedOn w:val="941"/>
-    <w:next w:val="941"/>
-    <w:link w:val="899"/>
+    <w:basedOn w:val="952"/>
+    <w:next w:val="952"/>
+    <w:link w:val="910"/>
     <w:uiPriority w:val="9"/>
     <w:unhideWhenUsed/>
     <w:qFormat/>
@@ -34290,11 +34430,11 @@
       <w:color w:val="595959" w:themeColor="text1" w:themeTint="A6"/>
     </w:rPr>
   </w:style>
-  <w:style w:type="paragraph" w:styleId="890">
+  <w:style w:type="paragraph" w:styleId="901">
     <w:name w:val="Heading 8"/>
-    <w:basedOn w:val="941"/>
-    <w:next w:val="941"/>
-    <w:link w:val="900"/>
+    <w:basedOn w:val="952"/>
+    <w:next w:val="952"/>
+    <w:link w:val="911"/>
     <w:uiPriority w:val="9"/>
     <w:unhideWhenUsed/>
     <w:qFormat/>
@@ -34317,11 +34457,11 @@
       <w:color w:val="272727" w:themeColor="text1" w:themeTint="D8"/>
     </w:rPr>
   </w:style>
-  <w:style w:type="paragraph" w:styleId="891">
+  <w:style w:type="paragraph" w:styleId="902">
     <w:name w:val="Heading 9"/>
-    <w:basedOn w:val="941"/>
-    <w:next w:val="941"/>
-    <w:link w:val="901"/>
+    <w:basedOn w:val="952"/>
+    <w:next w:val="952"/>
+    <w:link w:val="912"/>
     <w:uiPriority w:val="9"/>
     <w:unhideWhenUsed/>
     <w:qFormat/>
@@ -34344,7 +34484,7 @@
       <w:color w:val="272727" w:themeColor="text1" w:themeTint="D8"/>
     </w:rPr>
   </w:style>
-  <w:style w:type="character" w:styleId="892" w:default="1">
+  <w:style w:type="character" w:styleId="903" w:default="1">
     <w:name w:val="Default Paragraph Font"/>
     <w:uiPriority w:val="1"/>
     <w:semiHidden/>
@@ -34355,10 +34495,10 @@
       <w:ind/>
     </w:pPr>
   </w:style>
-  <w:style w:type="character" w:styleId="893">
+  <w:style w:type="character" w:styleId="904">
     <w:name w:val="Heading 1 Char"/>
-    <w:basedOn w:val="892"/>
-    <w:link w:val="883"/>
+    <w:basedOn w:val="903"/>
+    <w:link w:val="894"/>
     <w:uiPriority w:val="9"/>
     <w:pPr>
       <w:pBdr/>
@@ -34372,10 +34512,10 @@
       <w:szCs w:val="40"/>
     </w:rPr>
   </w:style>
-  <w:style w:type="character" w:styleId="894">
+  <w:style w:type="character" w:styleId="905">
     <w:name w:val="Heading 2 Char"/>
-    <w:basedOn w:val="892"/>
-    <w:link w:val="884"/>
+    <w:basedOn w:val="903"/>
+    <w:link w:val="895"/>
     <w:uiPriority w:val="9"/>
     <w:pPr>
       <w:pBdr/>
@@ -34389,10 +34529,10 @@
       <w:szCs w:val="32"/>
     </w:rPr>
   </w:style>
-  <w:style w:type="character" w:styleId="895">
+  <w:style w:type="character" w:styleId="906">
     <w:name w:val="Heading 3 Char"/>
-    <w:basedOn w:val="892"/>
-    <w:link w:val="885"/>
+    <w:basedOn w:val="903"/>
+    <w:link w:val="896"/>
     <w:uiPriority w:val="9"/>
     <w:pPr>
       <w:pBdr/>
@@ -34406,10 +34546,10 @@
       <w:szCs w:val="28"/>
     </w:rPr>
   </w:style>
-  <w:style w:type="character" w:styleId="896">
+  <w:style w:type="character" w:styleId="907">
     <w:name w:val="Heading 4 Char"/>
-    <w:basedOn w:val="892"/>
-    <w:link w:val="886"/>
+    <w:basedOn w:val="903"/>
+    <w:link w:val="897"/>
     <w:uiPriority w:val="9"/>
     <w:pPr>
       <w:pBdr/>
@@ -34423,10 +34563,10 @@
       <w:color w:val="0f4761" w:themeColor="accent1" w:themeShade="BF"/>
     </w:rPr>
   </w:style>
-  <w:style w:type="character" w:styleId="897">
+  <w:style w:type="character" w:styleId="908">
     <w:name w:val="Heading 5 Char"/>
-    <w:basedOn w:val="892"/>
-    <w:link w:val="887"/>
+    <w:basedOn w:val="903"/>
+    <w:link w:val="898"/>
     <w:uiPriority w:val="9"/>
     <w:pPr>
       <w:pBdr/>
@@ -34438,10 +34578,10 @@
       <w:color w:val="0f4761" w:themeColor="accent1" w:themeShade="BF"/>
     </w:rPr>
   </w:style>
-  <w:style w:type="character" w:styleId="898">
+  <w:style w:type="character" w:styleId="909">
     <w:name w:val="Heading 6 Char"/>
-    <w:basedOn w:val="892"/>
-    <w:link w:val="888"/>
+    <w:basedOn w:val="903"/>
+    <w:link w:val="899"/>
     <w:uiPriority w:val="9"/>
     <w:pPr>
       <w:pBdr/>
@@ -34455,10 +34595,10 @@
       <w:color w:val="595959" w:themeColor="text1" w:themeTint="A6"/>
     </w:rPr>
   </w:style>
-  <w:style w:type="character" w:styleId="899">
+  <w:style w:type="character" w:styleId="910">
     <w:name w:val="Heading 7 Char"/>
-    <w:basedOn w:val="892"/>
-    <w:link w:val="889"/>
+    <w:basedOn w:val="903"/>
+    <w:link w:val="900"/>
     <w:uiPriority w:val="9"/>
     <w:pPr>
       <w:pBdr/>
@@ -34470,10 +34610,10 @@
       <w:color w:val="595959" w:themeColor="text1" w:themeTint="A6"/>
     </w:rPr>
   </w:style>
-  <w:style w:type="character" w:styleId="900">
+  <w:style w:type="character" w:styleId="911">
     <w:name w:val="Heading 8 Char"/>
-    <w:basedOn w:val="892"/>
-    <w:link w:val="890"/>
+    <w:basedOn w:val="903"/>
+    <w:link w:val="901"/>
     <w:uiPriority w:val="9"/>
     <w:pPr>
       <w:pBdr/>
@@ -34487,10 +34627,10 @@
       <w:color w:val="272727" w:themeColor="text1" w:themeTint="D8"/>
     </w:rPr>
   </w:style>
-  <w:style w:type="character" w:styleId="901">
+  <w:style w:type="character" w:styleId="912">
     <w:name w:val="Heading 9 Char"/>
-    <w:basedOn w:val="892"/>
-    <w:link w:val="891"/>
+    <w:basedOn w:val="903"/>
+    <w:link w:val="902"/>
     <w:uiPriority w:val="9"/>
     <w:pPr>
       <w:pBdr/>
@@ -34504,11 +34644,11 @@
       <w:color w:val="272727" w:themeColor="text1" w:themeTint="D8"/>
     </w:rPr>
   </w:style>
-  <w:style w:type="paragraph" w:styleId="902">
+  <w:style w:type="paragraph" w:styleId="913">
     <w:name w:val="Title"/>
-    <w:basedOn w:val="941"/>
-    <w:next w:val="941"/>
-    <w:link w:val="903"/>
+    <w:basedOn w:val="952"/>
+    <w:next w:val="952"/>
+    <w:link w:val="914"/>
     <w:uiPriority w:val="10"/>
     <w:qFormat/>
     <w:pPr>
@@ -34524,10 +34664,10 @@
       <w:szCs w:val="56"/>
     </w:rPr>
   </w:style>
-  <w:style w:type="character" w:styleId="903">
+  <w:style w:type="character" w:styleId="914">
     <w:name w:val="Title Char"/>
-    <w:basedOn w:val="892"/>
-    <w:link w:val="902"/>
+    <w:basedOn w:val="903"/>
+    <w:link w:val="913"/>
     <w:uiPriority w:val="10"/>
     <w:pPr>
       <w:pBdr/>
@@ -34541,11 +34681,11 @@
       <w:szCs w:val="56"/>
     </w:rPr>
   </w:style>
-  <w:style w:type="paragraph" w:styleId="904">
+  <w:style w:type="paragraph" w:styleId="915">
     <w:name w:val="Subtitle"/>
-    <w:basedOn w:val="941"/>
-    <w:next w:val="941"/>
-    <w:link w:val="905"/>
+    <w:basedOn w:val="952"/>
+    <w:next w:val="952"/>
+    <w:link w:val="916"/>
     <w:uiPriority w:val="11"/>
     <w:qFormat/>
     <w:pPr>
@@ -34563,10 +34703,10 @@
       <w:szCs w:val="28"/>
     </w:rPr>
   </w:style>
-  <w:style w:type="character" w:styleId="905">
+  <w:style w:type="character" w:styleId="916">
     <w:name w:val="Subtitle Char"/>
-    <w:basedOn w:val="892"/>
-    <w:link w:val="904"/>
+    <w:basedOn w:val="903"/>
+    <w:link w:val="915"/>
     <w:uiPriority w:val="11"/>
     <w:pPr>
       <w:pBdr/>
@@ -34580,11 +34720,11 @@
       <w:szCs w:val="28"/>
     </w:rPr>
   </w:style>
-  <w:style w:type="paragraph" w:styleId="906">
+  <w:style w:type="paragraph" w:styleId="917">
     <w:name w:val="Quote"/>
-    <w:basedOn w:val="941"/>
-    <w:next w:val="941"/>
-    <w:link w:val="907"/>
+    <w:basedOn w:val="952"/>
+    <w:next w:val="952"/>
+    <w:link w:val="918"/>
     <w:uiPriority w:val="29"/>
     <w:qFormat/>
     <w:pPr>
@@ -34599,10 +34739,10 @@
       <w:color w:val="404040" w:themeColor="text1" w:themeTint="BF"/>
     </w:rPr>
   </w:style>
-  <w:style w:type="character" w:styleId="907">
+  <w:style w:type="character" w:styleId="918">
     <w:name w:val="Quote Char"/>
-    <w:basedOn w:val="892"/>
-    <w:link w:val="906"/>
+    <w:basedOn w:val="903"/>
+    <w:link w:val="917"/>
     <w:uiPriority w:val="29"/>
     <w:pPr>
       <w:pBdr/>
@@ -34615,9 +34755,9 @@
       <w:color w:val="404040" w:themeColor="text1" w:themeTint="BF"/>
     </w:rPr>
   </w:style>
-  <w:style w:type="character" w:styleId="908">
+  <w:style w:type="character" w:styleId="919">
     <w:name w:val="Intense Emphasis"/>
-    <w:basedOn w:val="892"/>
+    <w:basedOn w:val="903"/>
     <w:uiPriority w:val="21"/>
     <w:qFormat/>
     <w:pPr>
@@ -34631,11 +34771,11 @@
       <w:color w:val="0f4761" w:themeColor="accent1" w:themeShade="BF"/>
     </w:rPr>
   </w:style>
-  <w:style w:type="paragraph" w:styleId="909">
+  <w:style w:type="paragraph" w:styleId="920">
     <w:name w:val="Intense Quote"/>
-    <w:basedOn w:val="941"/>
-    <w:next w:val="941"/>
-    <w:link w:val="910"/>
+    <w:basedOn w:val="952"/>
+    <w:next w:val="952"/>
+    <w:link w:val="921"/>
     <w:uiPriority w:val="30"/>
     <w:qFormat/>
     <w:pPr>
@@ -34653,10 +34793,10 @@
       <w:color w:val="0f4761" w:themeColor="accent1" w:themeShade="BF"/>
     </w:rPr>
   </w:style>
-  <w:style w:type="character" w:styleId="910">
+  <w:style w:type="character" w:styleId="921">
     <w:name w:val="Intense Quote Char"/>
-    <w:basedOn w:val="892"/>
-    <w:link w:val="909"/>
+    <w:basedOn w:val="903"/>
+    <w:link w:val="920"/>
     <w:uiPriority w:val="30"/>
     <w:pPr>
       <w:pBdr/>
@@ -34669,9 +34809,9 @@
       <w:color w:val="0f4761" w:themeColor="accent1" w:themeShade="BF"/>
     </w:rPr>
   </w:style>
-  <w:style w:type="character" w:styleId="911">
+  <w:style w:type="character" w:styleId="922">
     <w:name w:val="Intense Reference"/>
-    <w:basedOn w:val="892"/>
+    <w:basedOn w:val="903"/>
     <w:uiPriority w:val="32"/>
     <w:qFormat/>
     <w:pPr>
@@ -34687,9 +34827,9 @@
       <w:spacing w:val="5"/>
     </w:rPr>
   </w:style>
-  <w:style w:type="character" w:styleId="912">
+  <w:style w:type="character" w:styleId="923">
     <w:name w:val="Subtle Emphasis"/>
-    <w:basedOn w:val="892"/>
+    <w:basedOn w:val="903"/>
     <w:uiPriority w:val="19"/>
     <w:qFormat/>
     <w:pPr>
@@ -34703,9 +34843,9 @@
       <w:color w:val="404040" w:themeColor="text1" w:themeTint="BF"/>
     </w:rPr>
   </w:style>
-  <w:style w:type="character" w:styleId="913">
+  <w:style w:type="character" w:styleId="924">
     <w:name w:val="Emphasis"/>
-    <w:basedOn w:val="892"/>
+    <w:basedOn w:val="903"/>
     <w:uiPriority w:val="20"/>
     <w:qFormat/>
     <w:pPr>
@@ -34718,9 +34858,9 @@
       <w:iCs/>
     </w:rPr>
   </w:style>
-  <w:style w:type="character" w:styleId="914">
+  <w:style w:type="character" w:styleId="925">
     <w:name w:val="Strong"/>
-    <w:basedOn w:val="892"/>
+    <w:basedOn w:val="903"/>
     <w:uiPriority w:val="22"/>
     <w:qFormat/>
     <w:pPr>
@@ -34733,9 +34873,9 @@
       <w:bCs/>
     </w:rPr>
   </w:style>
-  <w:style w:type="character" w:styleId="915">
+  <w:style w:type="character" w:styleId="926">
     <w:name w:val="Subtle Reference"/>
-    <w:basedOn w:val="892"/>
+    <w:basedOn w:val="903"/>
     <w:uiPriority w:val="31"/>
     <w:qFormat/>
     <w:pPr>
@@ -34748,9 +34888,9 @@
       <w:color w:val="5a5a5a" w:themeColor="text1" w:themeTint="A5"/>
     </w:rPr>
   </w:style>
-  <w:style w:type="character" w:styleId="916">
+  <w:style w:type="character" w:styleId="927">
     <w:name w:val="Book Title"/>
-    <w:basedOn w:val="892"/>
+    <w:basedOn w:val="903"/>
     <w:uiPriority w:val="33"/>
     <w:qFormat/>
     <w:pPr>
@@ -34766,10 +34906,10 @@
       <w:spacing w:val="5"/>
     </w:rPr>
   </w:style>
-  <w:style w:type="paragraph" w:styleId="917">
+  <w:style w:type="paragraph" w:styleId="928">
     <w:name w:val="Header"/>
-    <w:basedOn w:val="941"/>
-    <w:link w:val="918"/>
+    <w:basedOn w:val="952"/>
+    <w:link w:val="929"/>
     <w:uiPriority w:val="99"/>
     <w:unhideWhenUsed/>
     <w:pPr>
@@ -34782,10 +34922,10 @@
       <w:ind/>
     </w:pPr>
   </w:style>
-  <w:style w:type="character" w:styleId="918">
+  <w:style w:type="character" w:styleId="929">
     <w:name w:val="Header Char"/>
-    <w:basedOn w:val="892"/>
-    <w:link w:val="917"/>
+    <w:basedOn w:val="903"/>
+    <w:link w:val="928"/>
     <w:uiPriority w:val="99"/>
     <w:pPr>
       <w:pBdr/>
@@ -34793,10 +34933,10 @@
       <w:ind/>
     </w:pPr>
   </w:style>
-  <w:style w:type="paragraph" w:styleId="919">
+  <w:style w:type="paragraph" w:styleId="930">
     <w:name w:val="Footer"/>
-    <w:basedOn w:val="941"/>
-    <w:link w:val="920"/>
+    <w:basedOn w:val="952"/>
+    <w:link w:val="931"/>
     <w:uiPriority w:val="99"/>
     <w:unhideWhenUsed/>
     <w:pPr>
@@ -34809,10 +34949,10 @@
       <w:ind/>
     </w:pPr>
   </w:style>
-  <w:style w:type="character" w:styleId="920">
+  <w:style w:type="character" w:styleId="931">
     <w:name w:val="Footer Char"/>
-    <w:basedOn w:val="892"/>
-    <w:link w:val="919"/>
+    <w:basedOn w:val="903"/>
+    <w:link w:val="930"/>
     <w:uiPriority w:val="99"/>
     <w:pPr>
       <w:pBdr/>
@@ -34820,10 +34960,10 @@
       <w:ind/>
     </w:pPr>
   </w:style>
-  <w:style w:type="paragraph" w:styleId="921">
+  <w:style w:type="paragraph" w:styleId="932">
     <w:name w:val="Caption"/>
-    <w:basedOn w:val="941"/>
-    <w:next w:val="941"/>
+    <w:basedOn w:val="952"/>
+    <w:next w:val="952"/>
     <w:uiPriority w:val="35"/>
     <w:unhideWhenUsed/>
     <w:qFormat/>
@@ -34840,10 +34980,10 @@
       <w:szCs w:val="18"/>
     </w:rPr>
   </w:style>
-  <w:style w:type="paragraph" w:styleId="922">
+  <w:style w:type="paragraph" w:styleId="933">
     <w:name w:val="footnote text"/>
-    <w:basedOn w:val="941"/>
-    <w:link w:val="923"/>
+    <w:basedOn w:val="952"/>
+    <w:link w:val="934"/>
     <w:uiPriority w:val="99"/>
     <w:semiHidden/>
     <w:unhideWhenUsed/>
@@ -34857,10 +34997,10 @@
       <w:szCs w:val="20"/>
     </w:rPr>
   </w:style>
-  <w:style w:type="character" w:styleId="923">
+  <w:style w:type="character" w:styleId="934">
     <w:name w:val="Footnote Text Char"/>
-    <w:basedOn w:val="892"/>
-    <w:link w:val="922"/>
+    <w:basedOn w:val="903"/>
+    <w:link w:val="933"/>
     <w:uiPriority w:val="99"/>
     <w:semiHidden/>
     <w:pPr>
@@ -34873,9 +35013,9 @@
       <w:szCs w:val="20"/>
     </w:rPr>
   </w:style>
-  <w:style w:type="character" w:styleId="924">
+  <w:style w:type="character" w:styleId="935">
     <w:name w:val="footnote reference"/>
-    <w:basedOn w:val="892"/>
+    <w:basedOn w:val="903"/>
     <w:uiPriority w:val="99"/>
     <w:semiHidden/>
     <w:unhideWhenUsed/>
@@ -34888,10 +35028,10 @@
       <w:vertAlign w:val="superscript"/>
     </w:rPr>
   </w:style>
-  <w:style w:type="paragraph" w:styleId="925">
+  <w:style w:type="paragraph" w:styleId="936">
     <w:name w:val="endnote text"/>
-    <w:basedOn w:val="941"/>
-    <w:link w:val="926"/>
+    <w:basedOn w:val="952"/>
+    <w:link w:val="937"/>
     <w:uiPriority w:val="99"/>
     <w:semiHidden/>
     <w:unhideWhenUsed/>
@@ -34905,10 +35045,10 @@
       <w:szCs w:val="20"/>
     </w:rPr>
   </w:style>
-  <w:style w:type="character" w:styleId="926">
+  <w:style w:type="character" w:styleId="937">
     <w:name w:val="Endnote Text Char"/>
-    <w:basedOn w:val="892"/>
-    <w:link w:val="925"/>
+    <w:basedOn w:val="903"/>
+    <w:link w:val="936"/>
     <w:uiPriority w:val="99"/>
     <w:semiHidden/>
     <w:pPr>
@@ -34921,9 +35061,9 @@
       <w:szCs w:val="20"/>
     </w:rPr>
   </w:style>
-  <w:style w:type="character" w:styleId="927">
+  <w:style w:type="character" w:styleId="938">
     <w:name w:val="endnote reference"/>
-    <w:basedOn w:val="892"/>
+    <w:basedOn w:val="903"/>
     <w:uiPriority w:val="99"/>
     <w:semiHidden/>
     <w:unhideWhenUsed/>
@@ -34936,9 +35076,9 @@
       <w:vertAlign w:val="superscript"/>
     </w:rPr>
   </w:style>
-  <w:style w:type="character" w:styleId="928">
+  <w:style w:type="character" w:styleId="939">
     <w:name w:val="Hyperlink"/>
-    <w:basedOn w:val="892"/>
+    <w:basedOn w:val="903"/>
     <w:uiPriority w:val="99"/>
     <w:unhideWhenUsed/>
     <w:pPr>
@@ -34951,9 +35091,9 @@
       <w:u w:val="single"/>
     </w:rPr>
   </w:style>
-  <w:style w:type="character" w:styleId="929">
+  <w:style w:type="character" w:styleId="940">
     <w:name w:val="FollowedHyperlink"/>
-    <w:basedOn w:val="892"/>
+    <w:basedOn w:val="903"/>
     <w:uiPriority w:val="99"/>
     <w:semiHidden/>
     <w:unhideWhenUsed/>
@@ -34967,10 +35107,10 @@
       <w:u w:val="single"/>
     </w:rPr>
   </w:style>
-  <w:style w:type="paragraph" w:styleId="930">
+  <w:style w:type="paragraph" w:styleId="941">
     <w:name w:val="toc 1"/>
-    <w:basedOn w:val="941"/>
-    <w:next w:val="941"/>
+    <w:basedOn w:val="952"/>
+    <w:next w:val="952"/>
     <w:uiPriority w:val="39"/>
     <w:unhideWhenUsed/>
     <w:pPr>
@@ -34979,10 +35119,10 @@
       <w:ind/>
     </w:pPr>
   </w:style>
-  <w:style w:type="paragraph" w:styleId="931">
+  <w:style w:type="paragraph" w:styleId="942">
     <w:name w:val="toc 2"/>
-    <w:basedOn w:val="941"/>
-    <w:next w:val="941"/>
+    <w:basedOn w:val="952"/>
+    <w:next w:val="952"/>
     <w:uiPriority w:val="39"/>
     <w:unhideWhenUsed/>
     <w:pPr>
@@ -34991,10 +35131,10 @@
       <w:ind w:left="220"/>
     </w:pPr>
   </w:style>
-  <w:style w:type="paragraph" w:styleId="932">
+  <w:style w:type="paragraph" w:styleId="943">
     <w:name w:val="toc 3"/>
-    <w:basedOn w:val="941"/>
-    <w:next w:val="941"/>
+    <w:basedOn w:val="952"/>
+    <w:next w:val="952"/>
     <w:uiPriority w:val="39"/>
     <w:unhideWhenUsed/>
     <w:pPr>
@@ -35003,10 +35143,10 @@
       <w:ind w:left="440"/>
     </w:pPr>
   </w:style>
-  <w:style w:type="paragraph" w:styleId="933">
+  <w:style w:type="paragraph" w:styleId="944">
     <w:name w:val="toc 4"/>
-    <w:basedOn w:val="941"/>
-    <w:next w:val="941"/>
+    <w:basedOn w:val="952"/>
+    <w:next w:val="952"/>
     <w:uiPriority w:val="39"/>
     <w:unhideWhenUsed/>
     <w:pPr>
@@ -35015,10 +35155,10 @@
       <w:ind w:left="660"/>
     </w:pPr>
   </w:style>
-  <w:style w:type="paragraph" w:styleId="934">
+  <w:style w:type="paragraph" w:styleId="945">
     <w:name w:val="toc 5"/>
-    <w:basedOn w:val="941"/>
-    <w:next w:val="941"/>
+    <w:basedOn w:val="952"/>
+    <w:next w:val="952"/>
     <w:uiPriority w:val="39"/>
     <w:unhideWhenUsed/>
     <w:pPr>
@@ -35027,10 +35167,10 @@
       <w:ind w:left="880"/>
     </w:pPr>
   </w:style>
-  <w:style w:type="paragraph" w:styleId="935">
+  <w:style w:type="paragraph" w:styleId="946">
     <w:name w:val="toc 6"/>
-    <w:basedOn w:val="941"/>
-    <w:next w:val="941"/>
+    <w:basedOn w:val="952"/>
+    <w:next w:val="952"/>
     <w:uiPriority w:val="39"/>
     <w:unhideWhenUsed/>
     <w:pPr>
@@ -35039,10 +35179,10 @@
       <w:ind w:left="1100"/>
     </w:pPr>
   </w:style>
-  <w:style w:type="paragraph" w:styleId="936">
+  <w:style w:type="paragraph" w:styleId="947">
     <w:name w:val="toc 7"/>
-    <w:basedOn w:val="941"/>
-    <w:next w:val="941"/>
+    <w:basedOn w:val="952"/>
+    <w:next w:val="952"/>
     <w:uiPriority w:val="39"/>
     <w:unhideWhenUsed/>
     <w:pPr>
@@ -35051,10 +35191,10 @@
       <w:ind w:left="1320"/>
     </w:pPr>
   </w:style>
-  <w:style w:type="paragraph" w:styleId="937">
+  <w:style w:type="paragraph" w:styleId="948">
     <w:name w:val="toc 8"/>
-    <w:basedOn w:val="941"/>
-    <w:next w:val="941"/>
+    <w:basedOn w:val="952"/>
+    <w:next w:val="952"/>
     <w:uiPriority w:val="39"/>
     <w:unhideWhenUsed/>
     <w:pPr>
@@ -35063,10 +35203,10 @@
       <w:ind w:left="1540"/>
     </w:pPr>
   </w:style>
-  <w:style w:type="paragraph" w:styleId="938">
+  <w:style w:type="paragraph" w:styleId="949">
     <w:name w:val="toc 9"/>
-    <w:basedOn w:val="941"/>
-    <w:next w:val="941"/>
+    <w:basedOn w:val="952"/>
+    <w:next w:val="952"/>
     <w:uiPriority w:val="39"/>
     <w:unhideWhenUsed/>
     <w:pPr>
@@ -35075,7 +35215,7 @@
       <w:ind w:left="1760"/>
     </w:pPr>
   </w:style>
-  <w:style w:type="paragraph" w:styleId="939">
+  <w:style w:type="paragraph" w:styleId="950">
     <w:name w:val="TOC Heading"/>
     <w:uiPriority w:val="39"/>
     <w:unhideWhenUsed/>
@@ -35085,10 +35225,10 @@
       <w:ind/>
     </w:pPr>
   </w:style>
-  <w:style w:type="paragraph" w:styleId="940">
+  <w:style w:type="paragraph" w:styleId="951">
     <w:name w:val="table of figures"/>
-    <w:basedOn w:val="941"/>
-    <w:next w:val="941"/>
+    <w:basedOn w:val="952"/>
+    <w:next w:val="952"/>
     <w:uiPriority w:val="99"/>
     <w:unhideWhenUsed/>
     <w:pPr>
@@ -35097,7 +35237,7 @@
       <w:ind/>
     </w:pPr>
   </w:style>
-  <w:style w:type="paragraph" w:styleId="941" w:default="1">
+  <w:style w:type="paragraph" w:styleId="952" w:default="1">
     <w:name w:val="Normal"/>
     <w:qFormat/>
     <w:pPr>
@@ -35106,7 +35246,7 @@
       <w:ind/>
     </w:pPr>
   </w:style>
-  <w:style w:type="table" w:styleId="942" w:default="1">
+  <w:style w:type="table" w:styleId="953" w:default="1">
     <w:name w:val="Normal Table"/>
     <w:uiPriority w:val="99"/>
     <w:semiHidden/>
@@ -35299,7 +35439,7 @@
       </w:tcPr>
     </w:tblStylePr>
   </w:style>
-  <w:style w:type="numbering" w:styleId="943" w:default="1">
+  <w:style w:type="numbering" w:styleId="954" w:default="1">
     <w:name w:val="No List"/>
     <w:uiPriority w:val="99"/>
     <w:semiHidden/>
@@ -35310,9 +35450,9 @@
       <w:ind/>
     </w:pPr>
   </w:style>
-  <w:style w:type="paragraph" w:styleId="944">
+  <w:style w:type="paragraph" w:styleId="955">
     <w:name w:val="No Spacing"/>
-    <w:basedOn w:val="941"/>
+    <w:basedOn w:val="952"/>
     <w:uiPriority w:val="1"/>
     <w:qFormat/>
     <w:pPr>
@@ -35321,9 +35461,9 @@
       <w:ind/>
     </w:pPr>
   </w:style>
-  <w:style w:type="paragraph" w:styleId="945">
+  <w:style w:type="paragraph" w:styleId="956">
     <w:name w:val="List Paragraph"/>
-    <w:basedOn w:val="941"/>
+    <w:basedOn w:val="952"/>
     <w:uiPriority w:val="34"/>
     <w:qFormat/>
     <w:pPr>

</xml_diff>

<commit_message>
corregido giro de la imagen en el pdf
</commit_message>
<xml_diff>
--- a/2da revision.docx
+++ b/2da revision.docx
@@ -27,46 +27,53 @@
           <w:szCs w:val="44"/>
           <w:lang w:val="es-AR"/>
         </w:rPr>
-      </w:r>
-      <w:r>
         <mc:AlternateContent>
           <mc:Choice Requires="wpg">
             <w:drawing>
-              <wp:anchor xmlns:wp="http://schemas.openxmlformats.org/drawingml/2006/wordprocessingDrawing" xmlns:wp14="http://schemas.microsoft.com/office/word/2010/wordprocessingDrawing" distT="0" distB="0" distL="115200" distR="115200" simplePos="0" relativeHeight="2048" behindDoc="0" locked="0" layoutInCell="1" allowOverlap="1">
+              <wp:anchor xmlns:wp="http://schemas.openxmlformats.org/drawingml/2006/wordprocessingDrawing" xmlns:wp14="http://schemas.microsoft.com/office/word/2010/wordprocessingDrawing" distT="0" distB="0" distL="115200" distR="115200" simplePos="0" relativeHeight="3072" behindDoc="0" locked="0" layoutInCell="1" allowOverlap="1">
                 <wp:simplePos x="0" y="0"/>
                 <wp:positionH relativeFrom="column">
-                  <wp:posOffset>5269820</wp:posOffset>
+                  <wp:posOffset>5296875</wp:posOffset>
                 </wp:positionH>
                 <wp:positionV relativeFrom="paragraph">
-                  <wp:posOffset>-76200</wp:posOffset>
+                  <wp:posOffset>0</wp:posOffset>
                 </wp:positionV>
-                <wp:extent cx="1376090" cy="1380218"/>
+                <wp:extent cx="1349035" cy="1349035"/>
                 <wp:effectExtent l="9524" t="9524" r="9524" b="9524"/>
-                <wp:wrapNone/>
+                <wp:wrapTight wrapText="bothSides">
+                  <wp:wrapPolygon edited="1">
+                    <wp:start x="0" y="0"/>
+                    <wp:lineTo x="21599" y="0"/>
+                    <wp:lineTo x="21599" y="21599"/>
+                    <wp:lineTo x="0" y="21599"/>
+                  </wp:wrapPolygon>
+                </wp:wrapTight>
                 <wp:docPr id="1" name=""/>
-                <wp:cNvGraphicFramePr/>
+                <wp:cNvGraphicFramePr>
+                  <a:graphicFrameLocks xmlns:a="http://schemas.openxmlformats.org/drawingml/2006/main" noChangeAspect="1"/>
+                </wp:cNvGraphicFramePr>
                 <a:graphic xmlns:a="http://schemas.openxmlformats.org/drawingml/2006/main">
                   <a:graphicData uri="http://schemas.openxmlformats.org/drawingml/2006/picture">
                     <pic:pic xmlns:pic="http://schemas.openxmlformats.org/drawingml/2006/picture">
                       <pic:nvPicPr>
-                        <pic:cNvPr id="43660054" name=""/>
-                        <pic:cNvPicPr/>
+                        <pic:cNvPr id="1133822853" name=""/>
+                        <pic:cNvPicPr>
+                          <a:picLocks noChangeAspect="1"/>
+                        </pic:cNvPicPr>
                         <pic:nvPr/>
                       </pic:nvPicPr>
                       <pic:blipFill>
                         <a:blip r:embed="rId12"/>
-                        <a:srcRect l="-429" t="21047" r="429" b="3727"/>
                         <a:stretch/>
                       </pic:blipFill>
                       <pic:spPr bwMode="auto">
                         <a:xfrm flipH="0" flipV="0">
                           <a:off x="0" y="0"/>
-                          <a:ext cx="1376089" cy="1380218"/>
+                          <a:ext cx="1349034" cy="1349034"/>
                         </a:xfrm>
                         <a:prstGeom prst="rect">
                           <a:avLst/>
                         </a:prstGeom>
-                        <a:noFill/>
                         <a:ln w="19049">
                           <a:solidFill>
                             <a:schemeClr val="tx1"/>
@@ -75,9 +82,9 @@
                         </a:ln>
                         <a:effectLst>
                           <a:outerShdw blurRad="50800" dist="38100" dir="2700000" sx="100000" sy="100000" algn="tl" rotWithShape="0">
-                            <a:schemeClr val="tx1">
+                            <a:prstClr val="black">
                               <a:alpha val="100000"/>
-                            </a:schemeClr>
+                            </a:prstClr>
                           </a:outerShdw>
                         </a:effectLst>
                       </pic:spPr>
@@ -108,14 +115,16 @@
                 <v:path o:extrusionok="f" gradientshapeok="t" o:connecttype="rect"/>
                 <o:lock v:ext="edit" aspectratio="t"/>
               </v:shapetype>
-              <v:shape id="_x0000_i0" o:spid="_x0000_s0" type="#_x0000_t75" style="position:absolute;z-index:2048;o:allowoverlap:true;o:allowincell:true;mso-position-horizontal-relative:text;margin-left:414.95pt;mso-position-horizontal:absolute;mso-position-vertical-relative:text;margin-top:-6.00pt;mso-position-vertical:absolute;width:108.35pt;height:108.68pt;mso-wrap-distance-left:9.07pt;mso-wrap-distance-top:0.00pt;mso-wrap-distance-right:9.07pt;mso-wrap-distance-bottom:0.00pt;z-index:1;" strokecolor="#000000" strokeweight="1.50pt">
-                <v:imagedata r:id="rId12" o:title="" croptop="13793f" cropleft="-280f" cropbottom="2443f" cropright="281f"/>
+              <v:shape id="_x0000_i0" o:spid="_x0000_s0" type="#_x0000_t75" style="position:absolute;z-index:3072;o:allowoverlap:true;o:allowincell:true;mso-position-horizontal-relative:text;margin-left:417.08pt;mso-position-horizontal:absolute;mso-position-vertical-relative:text;margin-top:0.00pt;mso-position-vertical:absolute;width:106.22pt;height:106.22pt;mso-wrap-distance-left:9.07pt;mso-wrap-distance-top:0.00pt;mso-wrap-distance-right:9.07pt;mso-wrap-distance-bottom:0.00pt;z-index:1;" wrapcoords="0 0 99995 0 99995 99995 0 99995" strokecolor="#000000" strokeweight="1.50pt">
+                <w10:wrap type="tight"/>
+                <v:imagedata r:id="rId12" o:title=""/>
                 <o:lock v:ext="edit" rotation="t"/>
               </v:shape>
             </w:pict>
           </mc:Fallback>
         </mc:AlternateContent>
       </w:r>
+      <w:r/>
       <w:r>
         <w:rPr>
           <w:rFonts w:hint="default" w:ascii="Hack Nerd Font" w:hAnsi="Hack Nerd Font" w:eastAsia="Hack Nerd Font" w:cs="Hack Nerd Font"/>
@@ -130,23 +139,23 @@
       </w:r>
       <w:r>
         <w:rPr>
-          <w:rFonts w:hint="default" w:ascii="Hack Nerd Font" w:hAnsi="Hack Nerd Font" w:eastAsia="Hack Nerd Font" w:cs="Hack Nerd Font"/>
-          <w:b/>
-          <w:bCs/>
-          <w:color w:val="2f5597" w:themeColor="accent5" w:themeShade="BF"/>
-          <w:sz w:val="44"/>
-          <w:szCs w:val="44"/>
-          <w:lang w:val="es-ES"/>
-        </w:rPr>
-      </w:r>
-      <w:r>
-        <w:rPr>
           <w:rFonts w:hint="default" w:ascii="Hack Nerd Font" w:hAnsi="Hack Nerd Font" w:cs="Hack Nerd Font"/>
           <w:b/>
           <w:bCs/>
           <w:color w:val="2f5597" w:themeColor="accent5" w:themeShade="BF"/>
           <w:sz w:val="44"/>
           <w:szCs w:val="44"/>
+        </w:rPr>
+      </w:r>
+      <w:r>
+        <w:rPr>
+          <w:rFonts w:hint="default" w:ascii="Hack Nerd Font" w:hAnsi="Hack Nerd Font" w:eastAsia="Hack Nerd Font" w:cs="Hack Nerd Font"/>
+          <w:b/>
+          <w:bCs/>
+          <w:color w:val="2f5496" w:themeColor="accent5" w:themeShade="BF"/>
+          <w:sz w:val="44"/>
+          <w:szCs w:val="44"/>
+          <w:lang w:val="es-ES"/>
         </w:rPr>
       </w:r>
     </w:p>
@@ -199,7 +208,16 @@
           <w:szCs w:val="44"/>
         </w:rPr>
       </w:r>
-      <w:r/>
+      <w:r>
+        <w:rPr>
+          <w:rFonts w:hint="default" w:ascii="Hack Nerd Font" w:hAnsi="Hack Nerd Font" w:cs="Hack Nerd Font"/>
+          <w:b/>
+          <w:bCs/>
+          <w:color w:val="2f5496" w:themeColor="accent5" w:themeShade="BF"/>
+          <w:sz w:val="44"/>
+          <w:szCs w:val="44"/>
+        </w:rPr>
+      </w:r>
     </w:p>
     <w:p>
       <w:pPr>
@@ -300,7 +318,7 @@
       <w:hyperlink r:id="rId13" w:tooltip="mailto:happypro5.0@gmail.com" w:history="1">
         <w:r>
           <w:rPr>
-            <w:rStyle w:val="939"/>
+            <w:rStyle w:val="941"/>
             <w:rFonts w:ascii="Inconsolata Nerd Font" w:hAnsi="Inconsolata Nerd Font" w:eastAsia="Inconsolata Nerd Font" w:cs="Inconsolata Nerd Font"/>
             <w:color w:val="000000" w:themeColor="text1"/>
             <w:highlight w:val="none"/>
@@ -309,7 +327,7 @@
         </w:r>
         <w:r>
           <w:rPr>
-            <w:rStyle w:val="939"/>
+            <w:rStyle w:val="941"/>
             <w:rFonts w:ascii="Inconsolata Nerd Font" w:hAnsi="Inconsolata Nerd Font" w:eastAsia="Inconsolata Nerd Font" w:cs="Inconsolata Nerd Font"/>
             <w:color w:val="000000" w:themeColor="text1"/>
             <w:sz w:val="16"/>
@@ -431,7 +449,7 @@
       <w:hyperlink r:id="rId14" w:tooltip="https://www.linkedin.com/in/frovahappy" w:history="1">
         <w:r>
           <w:rPr>
-            <w:rStyle w:val="939"/>
+            <w:rStyle w:val="941"/>
             <w:rFonts w:ascii="Inconsolata Nerd Font" w:hAnsi="Inconsolata Nerd Font" w:eastAsia="Inconsolata Nerd Font" w:cs="Inconsolata Nerd Font"/>
             <w:color w:val="000000" w:themeColor="text1"/>
             <w:sz w:val="22"/>
@@ -442,7 +460,7 @@
         </w:r>
         <w:r>
           <w:rPr>
-            <w:rStyle w:val="939"/>
+            <w:rStyle w:val="941"/>
             <w:rFonts w:ascii="Inconsolata Nerd Font" w:hAnsi="Inconsolata Nerd Font" w:eastAsia="Inconsolata Nerd Font" w:cs="Inconsolata Nerd Font"/>
             <w:color w:val="000000" w:themeColor="text1"/>
             <w:sz w:val="16"/>
@@ -509,7 +527,7 @@
       <w:hyperlink r:id="rId15" w:tooltip="https://github.com/FrovaHappy" w:history="1">
         <w:r>
           <w:rPr>
-            <w:rStyle w:val="939"/>
+            <w:rStyle w:val="941"/>
             <w:rFonts w:ascii="Inconsolata Nerd Font" w:hAnsi="Inconsolata Nerd Font" w:eastAsia="Inconsolata Nerd Font" w:cs="Inconsolata Nerd Font"/>
             <w:color w:val="000000" w:themeColor="text1"/>
             <w:highlight w:val="none"/>
@@ -518,7 +536,7 @@
         </w:r>
         <w:r>
           <w:rPr>
-            <w:rStyle w:val="939"/>
+            <w:rStyle w:val="941"/>
             <w:rFonts w:ascii="Inconsolata Nerd Font" w:hAnsi="Inconsolata Nerd Font" w:eastAsia="Inconsolata Nerd Font" w:cs="Inconsolata Nerd Font"/>
             <w:color w:val="000000" w:themeColor="text1"/>
             <w:sz w:val="18"/>
@@ -587,7 +605,7 @@
       <w:hyperlink r:id="rId16" w:tooltip="https://frovahappy.vercel.app/" w:history="1">
         <w:r>
           <w:rPr>
-            <w:rStyle w:val="939"/>
+            <w:rStyle w:val="941"/>
             <w:rFonts w:ascii="Inconsolata Nerd Font" w:hAnsi="Inconsolata Nerd Font" w:eastAsia="Inconsolata Nerd Font" w:cs="Inconsolata Nerd Font"/>
             <w:b w:val="0"/>
             <w:bCs w:val="0"/>
@@ -598,7 +616,7 @@
         </w:r>
         <w:r>
           <w:rPr>
-            <w:rStyle w:val="939"/>
+            <w:rStyle w:val="941"/>
             <w:rFonts w:ascii="Inconsolata Nerd Font" w:hAnsi="Inconsolata Nerd Font" w:eastAsia="Inconsolata Nerd Font" w:cs="Inconsolata Nerd Font"/>
             <w:b w:val="0"/>
             <w:bCs w:val="0"/>
@@ -876,7 +894,6 @@
           <w:highlight w:val="none"/>
         </w:rPr>
       </w:r>
-      <w:r/>
       <w:r>
         <w:rPr>
           <w:rFonts w:ascii="Inconsolata Nerd Font" w:hAnsi="Inconsolata Nerd Font" w:eastAsia="Inconsolata Nerd Font" w:cs="Inconsolata Nerd Font"/>
@@ -1185,7 +1202,7 @@
     </w:p>
     <w:p>
       <w:pPr>
-        <w:pStyle w:val="956"/>
+        <w:pStyle w:val="958"/>
         <w:numPr>
           <w:ilvl w:val="1"/>
           <w:numId w:val="5"/>
@@ -1212,7 +1229,7 @@
     </w:p>
     <w:p>
       <w:pPr>
-        <w:pStyle w:val="956"/>
+        <w:pStyle w:val="958"/>
         <w:numPr>
           <w:ilvl w:val="1"/>
           <w:numId w:val="5"/>
@@ -1239,7 +1256,7 @@
     </w:p>
     <w:p>
       <w:pPr>
-        <w:pStyle w:val="956"/>
+        <w:pStyle w:val="958"/>
         <w:numPr>
           <w:ilvl w:val="1"/>
           <w:numId w:val="5"/>
@@ -1266,7 +1283,7 @@
     </w:p>
     <w:p>
       <w:pPr>
-        <w:pStyle w:val="956"/>
+        <w:pStyle w:val="958"/>
         <w:numPr>
           <w:ilvl w:val="1"/>
           <w:numId w:val="5"/>
@@ -1282,7 +1299,6 @@
           <w:highlight w:val="none"/>
         </w:rPr>
       </w:r>
-      <w:r/>
       <w:r>
         <w:rPr>
           <w:rFonts w:ascii="Inconsolata Nerd Font" w:hAnsi="Inconsolata Nerd Font" w:eastAsia="Inconsolata Nerd Font" w:cs="Inconsolata Nerd Font"/>
@@ -1300,7 +1316,7 @@
     </w:p>
     <w:p>
       <w:pPr>
-        <w:pStyle w:val="956"/>
+        <w:pStyle w:val="958"/>
         <w:numPr>
           <w:ilvl w:val="1"/>
           <w:numId w:val="5"/>
@@ -1327,7 +1343,7 @@
     </w:p>
     <w:p>
       <w:pPr>
-        <w:pStyle w:val="956"/>
+        <w:pStyle w:val="958"/>
         <w:numPr>
           <w:ilvl w:val="1"/>
           <w:numId w:val="5"/>
@@ -1354,7 +1370,7 @@
     </w:p>
     <w:p>
       <w:pPr>
-        <w:pStyle w:val="956"/>
+        <w:pStyle w:val="958"/>
         <w:numPr>
           <w:ilvl w:val="1"/>
           <w:numId w:val="5"/>
@@ -1381,7 +1397,7 @@
     </w:p>
     <w:p>
       <w:pPr>
-        <w:pStyle w:val="956"/>
+        <w:pStyle w:val="958"/>
         <w:numPr>
           <w:ilvl w:val="1"/>
           <w:numId w:val="5"/>
@@ -1446,7 +1462,7 @@
       <w:hyperlink r:id="rId17" w:tooltip="https://github.com/FrovaHappy/beatriz-dono" w:history="1">
         <w:r>
           <w:rPr>
-            <w:rStyle w:val="939"/>
+            <w:rStyle w:val="941"/>
             <w:rFonts w:ascii="Inconsolata Nerd Font" w:hAnsi="Inconsolata Nerd Font" w:eastAsia="Inconsolata Nerd Font" w:cs="Inconsolata Nerd Font"/>
             <w:color w:val="595959" w:themeColor="text1" w:themeTint="A6"/>
             <w:highlight w:val="none"/>
@@ -1455,7 +1471,7 @@
         </w:r>
         <w:r>
           <w:rPr>
-            <w:rStyle w:val="939"/>
+            <w:rStyle w:val="941"/>
             <w:rFonts w:ascii="Inconsolata Nerd Font" w:hAnsi="Inconsolata Nerd Font" w:eastAsia="Inconsolata Nerd Font" w:cs="Inconsolata Nerd Font"/>
             <w:color w:val="595959" w:themeColor="text1" w:themeTint="A6"/>
             <w:sz w:val="16"/>
@@ -1519,9 +1535,7 @@
       <w:r>
         <w:rPr>
           <w:rFonts w:ascii="Inconsolata Nerd Font" w:hAnsi="Inconsolata Nerd Font" w:eastAsia="Inconsolata Nerd Font" w:cs="Inconsolata Nerd Font"/>
-          <w:color w:val="595959" w:themeColor="text1" w:themeTint="A6"/>
           <w:highlight w:val="none"/>
-          <w:u w:val="none"/>
         </w:rPr>
       </w:r>
       <w:r>
@@ -1543,12 +1557,6 @@
           <w:u w:val="none"/>
         </w:rPr>
       </w:pPr>
-      <w:r>
-        <w:rPr>
-          <w:rFonts w:ascii="Inconsolata Nerd Font" w:hAnsi="Inconsolata Nerd Font" w:eastAsia="Inconsolata Nerd Font" w:cs="Inconsolata Nerd Font"/>
-          <w:highlight w:val="none"/>
-        </w:rPr>
-      </w:r>
       <w:r>
         <w:rPr>
           <w:rFonts w:ascii="Inconsolata Nerd Font" w:hAnsi="Inconsolata Nerd Font" w:eastAsia="Inconsolata Nerd Font" w:cs="Inconsolata Nerd Font"/>
@@ -1563,6 +1571,14 @@
           <w:u w:val="none"/>
         </w:rPr>
       </w:r>
+      <w:r>
+        <w:rPr>
+          <w:rFonts w:ascii="Inconsolata Nerd Font" w:hAnsi="Inconsolata Nerd Font" w:eastAsia="Inconsolata Nerd Font" w:cs="Inconsolata Nerd Font"/>
+          <w:color w:val="595959" w:themeColor="text1" w:themeTint="A6"/>
+          <w:highlight w:val="none"/>
+          <w:u w:val="none"/>
+        </w:rPr>
+      </w:r>
     </w:p>
     <w:p>
       <w:pPr>
@@ -1587,7 +1603,6 @@
           <w:highlight w:val="none"/>
         </w:rPr>
       </w:r>
-      <w:r/>
       <w:r>
         <w:rPr>
           <w:rFonts w:ascii="Inconsolata Nerd Font" w:hAnsi="Inconsolata Nerd Font" w:eastAsia="Inconsolata Nerd Font" w:cs="Inconsolata Nerd Font"/>
@@ -1734,7 +1749,7 @@
     </w:p>
     <w:p>
       <w:pPr>
-        <w:pStyle w:val="956"/>
+        <w:pStyle w:val="958"/>
         <w:numPr>
           <w:ilvl w:val="1"/>
           <w:numId w:val="8"/>
@@ -1761,7 +1776,7 @@
     </w:p>
     <w:p>
       <w:pPr>
-        <w:pStyle w:val="956"/>
+        <w:pStyle w:val="958"/>
         <w:numPr>
           <w:ilvl w:val="1"/>
           <w:numId w:val="8"/>
@@ -1788,7 +1803,7 @@
     </w:p>
     <w:p>
       <w:pPr>
-        <w:pStyle w:val="956"/>
+        <w:pStyle w:val="958"/>
         <w:numPr>
           <w:ilvl w:val="1"/>
           <w:numId w:val="8"/>
@@ -1815,7 +1830,7 @@
     </w:p>
     <w:p>
       <w:pPr>
-        <w:pStyle w:val="956"/>
+        <w:pStyle w:val="958"/>
         <w:numPr>
           <w:ilvl w:val="1"/>
           <w:numId w:val="8"/>
@@ -1842,7 +1857,7 @@
     </w:p>
     <w:p>
       <w:pPr>
-        <w:pStyle w:val="956"/>
+        <w:pStyle w:val="958"/>
         <w:numPr>
           <w:ilvl w:val="1"/>
           <w:numId w:val="8"/>
@@ -1921,7 +1936,7 @@
       <w:hyperlink r:id="rId18" w:tooltip="https://github.com/FrovaHappy/anime_hoshi" w:history="1">
         <w:r>
           <w:rPr>
-            <w:rStyle w:val="939"/>
+            <w:rStyle w:val="941"/>
             <w:rFonts w:ascii="Inconsolata Nerd Font" w:hAnsi="Inconsolata Nerd Font" w:eastAsia="Inconsolata Nerd Font" w:cs="Inconsolata Nerd Font"/>
             <w:color w:val="595959" w:themeColor="text1" w:themeTint="A6"/>
             <w:highlight w:val="none"/>
@@ -1930,7 +1945,7 @@
         </w:r>
         <w:r>
           <w:rPr>
-            <w:rStyle w:val="939"/>
+            <w:rStyle w:val="941"/>
             <w:rFonts w:ascii="Inconsolata Nerd Font" w:hAnsi="Inconsolata Nerd Font" w:eastAsia="Inconsolata Nerd Font" w:cs="Inconsolata Nerd Font"/>
             <w:color w:val="595959" w:themeColor="text1" w:themeTint="A6"/>
             <w:sz w:val="16"/>
@@ -2258,7 +2273,7 @@
     </w:p>
     <w:p>
       <w:pPr>
-        <w:pStyle w:val="894"/>
+        <w:pStyle w:val="896"/>
         <w:numPr>
           <w:ilvl w:val="0"/>
           <w:numId w:val="0"/>
@@ -2944,7 +2959,7 @@
 <w:ftr xmlns:wpc="http://schemas.microsoft.com/office/word/2010/wordprocessingCanvas" xmlns:mc="http://schemas.openxmlformats.org/markup-compatibility/2006" xmlns:o="urn:schemas-microsoft-com:office:office" xmlns:r="http://schemas.openxmlformats.org/officeDocument/2006/relationships" xmlns:m="http://schemas.openxmlformats.org/officeDocument/2006/math" xmlns:v="urn:schemas-microsoft-com:vml" xmlns:wp14="http://schemas.microsoft.com/office/word/2010/wordprocessingDrawing" xmlns:wp="http://schemas.openxmlformats.org/drawingml/2006/wordprocessingDrawing" xmlns:w10="urn:schemas-microsoft-com:office:word" xmlns:w="http://schemas.openxmlformats.org/wordprocessingml/2006/main" xmlns:w14="http://schemas.microsoft.com/office/word/2010/wordml" xmlns:w15="http://schemas.microsoft.com/office/word/2012/wordml" xmlns:wpg="http://schemas.microsoft.com/office/word/2010/wordprocessingGroup" xmlns:wpi="http://schemas.microsoft.com/office/word/2010/wordprocessingInk" xmlns:wne="http://schemas.microsoft.com/office/word/2006/wordml" xmlns:a="http://schemas.openxmlformats.org/drawingml/2006/main" xmlns:wps="http://schemas.microsoft.com/office/word/2010/wordprocessingShape" mc:Ignorable="w14 w15 wp14">
   <w:p>
     <w:pPr>
-      <w:pStyle w:val="930"/>
+      <w:pStyle w:val="932"/>
       <w:pBdr/>
       <w:tabs>
         <w:tab w:val="clear" w:leader="none" w:pos="4844"/>
@@ -2961,7 +2976,7 @@
     <w:hyperlink r:id="rId1" w:tooltip="mailto:happypro5.0@gmail.com" w:history="1">
       <w:r>
         <w:rPr>
-          <w:rStyle w:val="939"/>
+          <w:rStyle w:val="941"/>
         </w:rPr>
         <w:t xml:space="preserve">happypro5.0@gmail.com</w:t>
       </w:r>
@@ -2996,7 +3011,7 @@
 <w:ftr xmlns:wpc="http://schemas.microsoft.com/office/word/2010/wordprocessingCanvas" xmlns:mc="http://schemas.openxmlformats.org/markup-compatibility/2006" xmlns:o="urn:schemas-microsoft-com:office:office" xmlns:r="http://schemas.openxmlformats.org/officeDocument/2006/relationships" xmlns:m="http://schemas.openxmlformats.org/officeDocument/2006/math" xmlns:v="urn:schemas-microsoft-com:vml" xmlns:wp14="http://schemas.microsoft.com/office/word/2010/wordprocessingDrawing" xmlns:wp="http://schemas.openxmlformats.org/drawingml/2006/wordprocessingDrawing" xmlns:w10="urn:schemas-microsoft-com:office:word" xmlns:w="http://schemas.openxmlformats.org/wordprocessingml/2006/main" xmlns:w14="http://schemas.microsoft.com/office/word/2010/wordml" xmlns:w15="http://schemas.microsoft.com/office/word/2012/wordml" xmlns:wpg="http://schemas.microsoft.com/office/word/2010/wordprocessingGroup" xmlns:wpi="http://schemas.microsoft.com/office/word/2010/wordprocessingInk" xmlns:wne="http://schemas.microsoft.com/office/word/2006/wordml" xmlns:a="http://schemas.openxmlformats.org/drawingml/2006/main" xmlns:wps="http://schemas.microsoft.com/office/word/2010/wordprocessingShape" mc:Ignorable="w14 w15 wp14">
   <w:p>
     <w:pPr>
-      <w:pStyle w:val="930"/>
+      <w:pStyle w:val="932"/>
       <w:pBdr/>
       <w:tabs>
         <w:tab w:val="clear" w:leader="none" w:pos="4844"/>
@@ -3013,7 +3028,7 @@
     <w:hyperlink r:id="rId1" w:tooltip="mailto:happypro5.0@gmail.com" w:history="1">
       <w:r>
         <w:rPr>
-          <w:rStyle w:val="939"/>
+          <w:rStyle w:val="941"/>
         </w:rPr>
         <w:t xml:space="preserve">happypro5.0@gmail.com</w:t>
       </w:r>
@@ -3048,7 +3063,7 @@
 <w:ftr xmlns:wpc="http://schemas.microsoft.com/office/word/2010/wordprocessingCanvas" xmlns:mc="http://schemas.openxmlformats.org/markup-compatibility/2006" xmlns:o="urn:schemas-microsoft-com:office:office" xmlns:r="http://schemas.openxmlformats.org/officeDocument/2006/relationships" xmlns:m="http://schemas.openxmlformats.org/officeDocument/2006/math" xmlns:v="urn:schemas-microsoft-com:vml" xmlns:wp14="http://schemas.microsoft.com/office/word/2010/wordprocessingDrawing" xmlns:wp="http://schemas.openxmlformats.org/drawingml/2006/wordprocessingDrawing" xmlns:w10="urn:schemas-microsoft-com:office:word" xmlns:w="http://schemas.openxmlformats.org/wordprocessingml/2006/main" xmlns:w14="http://schemas.microsoft.com/office/word/2010/wordml" xmlns:w15="http://schemas.microsoft.com/office/word/2012/wordml" xmlns:wpg="http://schemas.microsoft.com/office/word/2010/wordprocessingGroup" xmlns:wpi="http://schemas.microsoft.com/office/word/2010/wordprocessingInk" xmlns:wne="http://schemas.microsoft.com/office/word/2006/wordml" xmlns:a="http://schemas.openxmlformats.org/drawingml/2006/main" xmlns:wps="http://schemas.microsoft.com/office/word/2010/wordprocessingShape" mc:Ignorable="w14 w15 wp14">
   <w:p>
     <w:pPr>
-      <w:pStyle w:val="930"/>
+      <w:pStyle w:val="932"/>
       <w:pBdr/>
       <w:tabs>
         <w:tab w:val="clear" w:leader="none" w:pos="4844"/>
@@ -3065,7 +3080,7 @@
     <w:hyperlink r:id="rId1" w:tooltip="mailto:happypro5.0@gmail.com" w:history="1">
       <w:r>
         <w:rPr>
-          <w:rStyle w:val="939"/>
+          <w:rStyle w:val="941"/>
         </w:rPr>
         <w:t xml:space="preserve">happypro5.0@gmail.com</w:t>
       </w:r>
@@ -3142,7 +3157,7 @@
         <w:spacing/>
         <w:ind w:firstLine="0" w:left="0"/>
       </w:pPr>
-      <w:pStyle w:val="894"/>
+      <w:pStyle w:val="896"/>
       <w:rPr>
         <w:rFonts w:hint="default" w:ascii="Symbol" w:hAnsi="Symbol" w:eastAsia="Symbol" w:cs="Symbol"/>
         <w:b w:val="0"/>
@@ -3161,7 +3176,7 @@
         <w:spacing/>
         <w:ind w:firstLine="0" w:left="567"/>
       </w:pPr>
-      <w:pStyle w:val="895"/>
+      <w:pStyle w:val="897"/>
       <w:rPr>
         <w:rFonts w:hint="default" w:ascii="Arial" w:hAnsi="Arial" w:eastAsia="Arial" w:cs="Arial"/>
         <w:sz w:val="16"/>
@@ -3179,7 +3194,7 @@
         <w:spacing/>
         <w:ind w:hanging="360" w:left="2149"/>
       </w:pPr>
-      <w:pStyle w:val="896"/>
+      <w:pStyle w:val="898"/>
       <w:rPr>
         <w:rFonts w:ascii="Wingdings" w:hAnsi="Wingdings" w:eastAsia="Wingdings" w:cs="Wingdings"/>
       </w:rPr>
@@ -3196,7 +3211,7 @@
         <w:spacing/>
         <w:ind w:hanging="360" w:left="2869"/>
       </w:pPr>
-      <w:pStyle w:val="897"/>
+      <w:pStyle w:val="899"/>
       <w:rPr>
         <w:rFonts w:ascii="Symbol" w:hAnsi="Symbol" w:eastAsia="Symbol" w:cs="Symbol"/>
       </w:rPr>
@@ -3213,7 +3228,7 @@
         <w:spacing/>
         <w:ind w:hanging="360" w:left="3589"/>
       </w:pPr>
-      <w:pStyle w:val="898"/>
+      <w:pStyle w:val="900"/>
       <w:rPr>
         <w:rFonts w:ascii="Courier New" w:hAnsi="Courier New" w:eastAsia="Courier New" w:cs="Courier New"/>
       </w:rPr>
@@ -3230,7 +3245,7 @@
         <w:spacing/>
         <w:ind w:hanging="360" w:left="4309"/>
       </w:pPr>
-      <w:pStyle w:val="899"/>
+      <w:pStyle w:val="901"/>
       <w:rPr>
         <w:rFonts w:ascii="Wingdings" w:hAnsi="Wingdings" w:eastAsia="Wingdings" w:cs="Wingdings"/>
       </w:rPr>
@@ -3247,7 +3262,7 @@
         <w:spacing/>
         <w:ind w:hanging="360" w:left="5029"/>
       </w:pPr>
-      <w:pStyle w:val="900"/>
+      <w:pStyle w:val="902"/>
       <w:rPr>
         <w:rFonts w:ascii="Symbol" w:hAnsi="Symbol" w:eastAsia="Symbol" w:cs="Symbol"/>
       </w:rPr>
@@ -3264,7 +3279,7 @@
         <w:spacing/>
         <w:ind w:hanging="360" w:left="5749"/>
       </w:pPr>
-      <w:pStyle w:val="901"/>
+      <w:pStyle w:val="903"/>
       <w:rPr>
         <w:rFonts w:ascii="Courier New" w:hAnsi="Courier New" w:eastAsia="Courier New" w:cs="Courier New"/>
       </w:rPr>
@@ -3281,7 +3296,7 @@
         <w:spacing/>
         <w:ind w:hanging="360" w:left="6469"/>
       </w:pPr>
-      <w:pStyle w:val="902"/>
+      <w:pStyle w:val="904"/>
       <w:rPr>
         <w:rFonts w:ascii="Wingdings" w:hAnsi="Wingdings" w:eastAsia="Wingdings" w:cs="Wingdings"/>
       </w:rPr>
@@ -3300,7 +3315,7 @@
         <w:spacing/>
         <w:ind w:hanging="360" w:left="1134"/>
       </w:pPr>
-      <w:pStyle w:val="894"/>
+      <w:pStyle w:val="896"/>
       <w:rPr>
         <w:rFonts w:ascii="Arial" w:hAnsi="Arial" w:eastAsia="Arial" w:cs="Arial"/>
       </w:rPr>
@@ -3317,7 +3332,7 @@
         <w:spacing/>
         <w:ind w:hanging="360" w:left="1854"/>
       </w:pPr>
-      <w:pStyle w:val="895"/>
+      <w:pStyle w:val="897"/>
       <w:rPr>
         <w:rFonts w:ascii="Inconsolata Nerd Font" w:hAnsi="Inconsolata Nerd Font" w:eastAsia="Inconsolata Nerd Font" w:cs="Inconsolata Nerd Font"/>
         <w:b w:val="0"/>
@@ -3335,7 +3350,7 @@
         <w:spacing/>
         <w:ind w:hanging="360" w:left="2574"/>
       </w:pPr>
-      <w:pStyle w:val="896"/>
+      <w:pStyle w:val="898"/>
       <w:rPr>
         <w:rFonts w:ascii="Wingdings" w:hAnsi="Wingdings" w:eastAsia="Wingdings" w:cs="Wingdings"/>
       </w:rPr>
@@ -3352,7 +3367,7 @@
         <w:spacing/>
         <w:ind w:hanging="360" w:left="3294"/>
       </w:pPr>
-      <w:pStyle w:val="897"/>
+      <w:pStyle w:val="899"/>
       <w:rPr>
         <w:rFonts w:ascii="Symbol" w:hAnsi="Symbol" w:eastAsia="Symbol" w:cs="Symbol"/>
       </w:rPr>
@@ -3369,7 +3384,7 @@
         <w:spacing/>
         <w:ind w:hanging="360" w:left="4014"/>
       </w:pPr>
-      <w:pStyle w:val="898"/>
+      <w:pStyle w:val="900"/>
       <w:rPr>
         <w:rFonts w:ascii="Courier New" w:hAnsi="Courier New" w:eastAsia="Courier New" w:cs="Courier New"/>
       </w:rPr>
@@ -3386,7 +3401,7 @@
         <w:spacing/>
         <w:ind w:hanging="360" w:left="4734"/>
       </w:pPr>
-      <w:pStyle w:val="899"/>
+      <w:pStyle w:val="901"/>
       <w:rPr>
         <w:rFonts w:ascii="Wingdings" w:hAnsi="Wingdings" w:eastAsia="Wingdings" w:cs="Wingdings"/>
       </w:rPr>
@@ -3403,7 +3418,7 @@
         <w:spacing/>
         <w:ind w:hanging="360" w:left="5454"/>
       </w:pPr>
-      <w:pStyle w:val="900"/>
+      <w:pStyle w:val="902"/>
       <w:rPr>
         <w:rFonts w:ascii="Symbol" w:hAnsi="Symbol" w:eastAsia="Symbol" w:cs="Symbol"/>
       </w:rPr>
@@ -3420,7 +3435,7 @@
         <w:spacing/>
         <w:ind w:hanging="360" w:left="6174"/>
       </w:pPr>
-      <w:pStyle w:val="901"/>
+      <w:pStyle w:val="903"/>
       <w:rPr>
         <w:rFonts w:ascii="Courier New" w:hAnsi="Courier New" w:eastAsia="Courier New" w:cs="Courier New"/>
       </w:rPr>
@@ -3437,7 +3452,7 @@
         <w:spacing/>
         <w:ind w:hanging="360" w:left="6894"/>
       </w:pPr>
-      <w:pStyle w:val="902"/>
+      <w:pStyle w:val="904"/>
       <w:rPr>
         <w:rFonts w:ascii="Wingdings" w:hAnsi="Wingdings" w:eastAsia="Wingdings" w:cs="Wingdings"/>
       </w:rPr>
@@ -4816,9 +4831,9 @@
     <w:lsdException w:name="Bibliography" w:uiPriority="37"/>
     <w:lsdException w:name="TOC Heading" w:uiPriority="39" w:qFormat="1"/>
   </w:latentStyles>
-  <w:style w:type="table" w:styleId="768">
+  <w:style w:type="table" w:styleId="770">
     <w:name w:val="Table Grid"/>
-    <w:basedOn w:val="953"/>
+    <w:basedOn w:val="955"/>
     <w:uiPriority w:val="59"/>
     <w:pPr>
       <w:pBdr/>
@@ -5015,9 +5030,9 @@
       </w:tcPr>
     </w:tblStylePr>
   </w:style>
-  <w:style w:type="table" w:styleId="769">
+  <w:style w:type="table" w:styleId="771">
     <w:name w:val="Table Grid Light"/>
-    <w:basedOn w:val="953"/>
+    <w:basedOn w:val="955"/>
     <w:uiPriority w:val="59"/>
     <w:pPr>
       <w:pBdr/>
@@ -5214,9 +5229,9 @@
       </w:tcPr>
     </w:tblStylePr>
   </w:style>
-  <w:style w:type="table" w:styleId="770">
+  <w:style w:type="table" w:styleId="772">
     <w:name w:val="Plain Table 1"/>
-    <w:basedOn w:val="953"/>
+    <w:basedOn w:val="955"/>
     <w:uiPriority w:val="59"/>
     <w:pPr>
       <w:pBdr/>
@@ -5439,9 +5454,9 @@
       </w:tcPr>
     </w:tblStylePr>
   </w:style>
-  <w:style w:type="table" w:styleId="771">
+  <w:style w:type="table" w:styleId="773">
     <w:name w:val="Plain Table 2"/>
-    <w:basedOn w:val="953"/>
+    <w:basedOn w:val="955"/>
     <w:uiPriority w:val="59"/>
     <w:pPr>
       <w:pBdr/>
@@ -5672,9 +5687,9 @@
       </w:tcPr>
     </w:tblStylePr>
   </w:style>
-  <w:style w:type="table" w:styleId="772">
+  <w:style w:type="table" w:styleId="774">
     <w:name w:val="Plain Table 3"/>
-    <w:basedOn w:val="953"/>
+    <w:basedOn w:val="955"/>
     <w:uiPriority w:val="99"/>
     <w:pPr>
       <w:pBdr/>
@@ -5902,9 +5917,9 @@
       </w:tcPr>
     </w:tblStylePr>
   </w:style>
-  <w:style w:type="table" w:styleId="773">
+  <w:style w:type="table" w:styleId="775">
     <w:name w:val="Plain Table 4"/>
-    <w:basedOn w:val="953"/>
+    <w:basedOn w:val="955"/>
     <w:uiPriority w:val="99"/>
     <w:pPr>
       <w:pBdr/>
@@ -6118,9 +6133,9 @@
       </w:tcPr>
     </w:tblStylePr>
   </w:style>
-  <w:style w:type="table" w:styleId="774">
+  <w:style w:type="table" w:styleId="776">
     <w:name w:val="Plain Table 5"/>
-    <w:basedOn w:val="953"/>
+    <w:basedOn w:val="955"/>
     <w:uiPriority w:val="99"/>
     <w:pPr>
       <w:pBdr/>
@@ -6351,9 +6366,9 @@
       </w:tcPr>
     </w:tblStylePr>
   </w:style>
-  <w:style w:type="table" w:styleId="775">
+  <w:style w:type="table" w:styleId="777">
     <w:name w:val="Grid Table 1 Light"/>
-    <w:basedOn w:val="953"/>
+    <w:basedOn w:val="955"/>
     <w:uiPriority w:val="99"/>
     <w:pPr>
       <w:pBdr/>
@@ -6574,9 +6589,9 @@
       </w:tcPr>
     </w:tblStylePr>
   </w:style>
-  <w:style w:type="table" w:styleId="776">
+  <w:style w:type="table" w:styleId="778">
     <w:name w:val="Grid Table 1 Light - Accent 1"/>
-    <w:basedOn w:val="953"/>
+    <w:basedOn w:val="955"/>
     <w:uiPriority w:val="99"/>
     <w:pPr>
       <w:pBdr/>
@@ -6797,9 +6812,9 @@
       </w:tcPr>
     </w:tblStylePr>
   </w:style>
-  <w:style w:type="table" w:styleId="777">
+  <w:style w:type="table" w:styleId="779">
     <w:name w:val="Grid Table 1 Light - Accent 2"/>
-    <w:basedOn w:val="953"/>
+    <w:basedOn w:val="955"/>
     <w:uiPriority w:val="99"/>
     <w:pPr>
       <w:pBdr/>
@@ -7020,9 +7035,9 @@
       </w:tcPr>
     </w:tblStylePr>
   </w:style>
-  <w:style w:type="table" w:styleId="778">
+  <w:style w:type="table" w:styleId="780">
     <w:name w:val="Grid Table 1 Light - Accent 3"/>
-    <w:basedOn w:val="953"/>
+    <w:basedOn w:val="955"/>
     <w:uiPriority w:val="99"/>
     <w:pPr>
       <w:pBdr/>
@@ -7243,9 +7258,9 @@
       </w:tcPr>
     </w:tblStylePr>
   </w:style>
-  <w:style w:type="table" w:styleId="779">
+  <w:style w:type="table" w:styleId="781">
     <w:name w:val="Grid Table 1 Light - Accent 4"/>
-    <w:basedOn w:val="953"/>
+    <w:basedOn w:val="955"/>
     <w:uiPriority w:val="99"/>
     <w:pPr>
       <w:pBdr/>
@@ -7466,9 +7481,9 @@
       </w:tcPr>
     </w:tblStylePr>
   </w:style>
-  <w:style w:type="table" w:styleId="780">
+  <w:style w:type="table" w:styleId="782">
     <w:name w:val="Grid Table 1 Light - Accent 5"/>
-    <w:basedOn w:val="953"/>
+    <w:basedOn w:val="955"/>
     <w:uiPriority w:val="99"/>
     <w:pPr>
       <w:pBdr/>
@@ -7689,9 +7704,9 @@
       </w:tcPr>
     </w:tblStylePr>
   </w:style>
-  <w:style w:type="table" w:styleId="781">
+  <w:style w:type="table" w:styleId="783">
     <w:name w:val="Grid Table 1 Light - Accent 6"/>
-    <w:basedOn w:val="953"/>
+    <w:basedOn w:val="955"/>
     <w:uiPriority w:val="99"/>
     <w:pPr>
       <w:pBdr/>
@@ -7912,9 +7927,9 @@
       </w:tcPr>
     </w:tblStylePr>
   </w:style>
-  <w:style w:type="table" w:styleId="782">
+  <w:style w:type="table" w:styleId="784">
     <w:name w:val="Grid Table 2"/>
-    <w:basedOn w:val="953"/>
+    <w:basedOn w:val="955"/>
     <w:uiPriority w:val="99"/>
     <w:pPr>
       <w:pBdr/>
@@ -8144,9 +8159,9 @@
       </w:tcPr>
     </w:tblStylePr>
   </w:style>
-  <w:style w:type="table" w:styleId="783">
+  <w:style w:type="table" w:styleId="785">
     <w:name w:val="Grid Table 2 - Accent 1"/>
-    <w:basedOn w:val="953"/>
+    <w:basedOn w:val="955"/>
     <w:uiPriority w:val="99"/>
     <w:pPr>
       <w:pBdr/>
@@ -8376,9 +8391,9 @@
       </w:tcPr>
     </w:tblStylePr>
   </w:style>
-  <w:style w:type="table" w:styleId="784">
+  <w:style w:type="table" w:styleId="786">
     <w:name w:val="Grid Table 2 - Accent 2"/>
-    <w:basedOn w:val="953"/>
+    <w:basedOn w:val="955"/>
     <w:uiPriority w:val="99"/>
     <w:pPr>
       <w:pBdr/>
@@ -8608,9 +8623,9 @@
       </w:tcPr>
     </w:tblStylePr>
   </w:style>
-  <w:style w:type="table" w:styleId="785">
+  <w:style w:type="table" w:styleId="787">
     <w:name w:val="Grid Table 2 - Accent 3"/>
-    <w:basedOn w:val="953"/>
+    <w:basedOn w:val="955"/>
     <w:uiPriority w:val="99"/>
     <w:pPr>
       <w:pBdr/>
@@ -8840,9 +8855,9 @@
       </w:tcPr>
     </w:tblStylePr>
   </w:style>
-  <w:style w:type="table" w:styleId="786">
+  <w:style w:type="table" w:styleId="788">
     <w:name w:val="Grid Table 2 - Accent 4"/>
-    <w:basedOn w:val="953"/>
+    <w:basedOn w:val="955"/>
     <w:uiPriority w:val="99"/>
     <w:pPr>
       <w:pBdr/>
@@ -9072,9 +9087,9 @@
       </w:tcPr>
     </w:tblStylePr>
   </w:style>
-  <w:style w:type="table" w:styleId="787">
+  <w:style w:type="table" w:styleId="789">
     <w:name w:val="Grid Table 2 - Accent 5"/>
-    <w:basedOn w:val="953"/>
+    <w:basedOn w:val="955"/>
     <w:uiPriority w:val="99"/>
     <w:pPr>
       <w:pBdr/>
@@ -9304,9 +9319,9 @@
       </w:tcPr>
     </w:tblStylePr>
   </w:style>
-  <w:style w:type="table" w:styleId="788">
+  <w:style w:type="table" w:styleId="790">
     <w:name w:val="Grid Table 2 - Accent 6"/>
-    <w:basedOn w:val="953"/>
+    <w:basedOn w:val="955"/>
     <w:uiPriority w:val="99"/>
     <w:pPr>
       <w:pBdr/>
@@ -9536,9 +9551,9 @@
       </w:tcPr>
     </w:tblStylePr>
   </w:style>
-  <w:style w:type="table" w:styleId="789">
+  <w:style w:type="table" w:styleId="791">
     <w:name w:val="Grid Table 3"/>
-    <w:basedOn w:val="953"/>
+    <w:basedOn w:val="955"/>
     <w:uiPriority w:val="99"/>
     <w:pPr>
       <w:pBdr/>
@@ -9781,9 +9796,9 @@
       </w:tcPr>
     </w:tblStylePr>
   </w:style>
-  <w:style w:type="table" w:styleId="790">
+  <w:style w:type="table" w:styleId="792">
     <w:name w:val="Grid Table 3 - Accent 1"/>
-    <w:basedOn w:val="953"/>
+    <w:basedOn w:val="955"/>
     <w:uiPriority w:val="99"/>
     <w:pPr>
       <w:pBdr/>
@@ -10026,9 +10041,9 @@
       </w:tcPr>
     </w:tblStylePr>
   </w:style>
-  <w:style w:type="table" w:styleId="791">
+  <w:style w:type="table" w:styleId="793">
     <w:name w:val="Grid Table 3 - Accent 2"/>
-    <w:basedOn w:val="953"/>
+    <w:basedOn w:val="955"/>
     <w:uiPriority w:val="99"/>
     <w:pPr>
       <w:pBdr/>
@@ -10271,9 +10286,9 @@
       </w:tcPr>
     </w:tblStylePr>
   </w:style>
-  <w:style w:type="table" w:styleId="792">
+  <w:style w:type="table" w:styleId="794">
     <w:name w:val="Grid Table 3 - Accent 3"/>
-    <w:basedOn w:val="953"/>
+    <w:basedOn w:val="955"/>
     <w:uiPriority w:val="99"/>
     <w:pPr>
       <w:pBdr/>
@@ -10516,9 +10531,9 @@
       </w:tcPr>
     </w:tblStylePr>
   </w:style>
-  <w:style w:type="table" w:styleId="793">
+  <w:style w:type="table" w:styleId="795">
     <w:name w:val="Grid Table 3 - Accent 4"/>
-    <w:basedOn w:val="953"/>
+    <w:basedOn w:val="955"/>
     <w:uiPriority w:val="99"/>
     <w:pPr>
       <w:pBdr/>
@@ -10761,9 +10776,9 @@
       </w:tcPr>
     </w:tblStylePr>
   </w:style>
-  <w:style w:type="table" w:styleId="794">
+  <w:style w:type="table" w:styleId="796">
     <w:name w:val="Grid Table 3 - Accent 5"/>
-    <w:basedOn w:val="953"/>
+    <w:basedOn w:val="955"/>
     <w:uiPriority w:val="99"/>
     <w:pPr>
       <w:pBdr/>
@@ -11006,9 +11021,9 @@
       </w:tcPr>
     </w:tblStylePr>
   </w:style>
-  <w:style w:type="table" w:styleId="795">
+  <w:style w:type="table" w:styleId="797">
     <w:name w:val="Grid Table 3 - Accent 6"/>
-    <w:basedOn w:val="953"/>
+    <w:basedOn w:val="955"/>
     <w:uiPriority w:val="99"/>
     <w:pPr>
       <w:pBdr/>
@@ -11251,9 +11266,9 @@
       </w:tcPr>
     </w:tblStylePr>
   </w:style>
-  <w:style w:type="table" w:styleId="796">
+  <w:style w:type="table" w:styleId="798">
     <w:name w:val="Grid Table 4"/>
-    <w:basedOn w:val="953"/>
+    <w:basedOn w:val="955"/>
     <w:uiPriority w:val="59"/>
     <w:pPr>
       <w:pBdr/>
@@ -11484,9 +11499,9 @@
       </w:tcPr>
     </w:tblStylePr>
   </w:style>
-  <w:style w:type="table" w:styleId="797">
+  <w:style w:type="table" w:styleId="799">
     <w:name w:val="Grid Table 4 - Accent 1"/>
-    <w:basedOn w:val="953"/>
+    <w:basedOn w:val="955"/>
     <w:uiPriority w:val="59"/>
     <w:pPr>
       <w:pBdr/>
@@ -11717,9 +11732,9 @@
       </w:tcPr>
     </w:tblStylePr>
   </w:style>
-  <w:style w:type="table" w:styleId="798">
+  <w:style w:type="table" w:styleId="800">
     <w:name w:val="Grid Table 4 - Accent 2"/>
-    <w:basedOn w:val="953"/>
+    <w:basedOn w:val="955"/>
     <w:uiPriority w:val="59"/>
     <w:pPr>
       <w:pBdr/>
@@ -11950,9 +11965,9 @@
       </w:tcPr>
     </w:tblStylePr>
   </w:style>
-  <w:style w:type="table" w:styleId="799">
+  <w:style w:type="table" w:styleId="801">
     <w:name w:val="Grid Table 4 - Accent 3"/>
-    <w:basedOn w:val="953"/>
+    <w:basedOn w:val="955"/>
     <w:uiPriority w:val="59"/>
     <w:pPr>
       <w:pBdr/>
@@ -12183,9 +12198,9 @@
       </w:tcPr>
     </w:tblStylePr>
   </w:style>
-  <w:style w:type="table" w:styleId="800">
+  <w:style w:type="table" w:styleId="802">
     <w:name w:val="Grid Table 4 - Accent 4"/>
-    <w:basedOn w:val="953"/>
+    <w:basedOn w:val="955"/>
     <w:uiPriority w:val="59"/>
     <w:pPr>
       <w:pBdr/>
@@ -12416,9 +12431,9 @@
       </w:tcPr>
     </w:tblStylePr>
   </w:style>
-  <w:style w:type="table" w:styleId="801">
+  <w:style w:type="table" w:styleId="803">
     <w:name w:val="Grid Table 4 - Accent 5"/>
-    <w:basedOn w:val="953"/>
+    <w:basedOn w:val="955"/>
     <w:uiPriority w:val="59"/>
     <w:pPr>
       <w:pBdr/>
@@ -12649,9 +12664,9 @@
       </w:tcPr>
     </w:tblStylePr>
   </w:style>
-  <w:style w:type="table" w:styleId="802">
+  <w:style w:type="table" w:styleId="804">
     <w:name w:val="Grid Table 4 - Accent 6"/>
-    <w:basedOn w:val="953"/>
+    <w:basedOn w:val="955"/>
     <w:uiPriority w:val="59"/>
     <w:pPr>
       <w:pBdr/>
@@ -12882,9 +12897,9 @@
       </w:tcPr>
     </w:tblStylePr>
   </w:style>
-  <w:style w:type="table" w:styleId="803">
+  <w:style w:type="table" w:styleId="805">
     <w:name w:val="Grid Table 5 Dark"/>
-    <w:basedOn w:val="953"/>
+    <w:basedOn w:val="955"/>
     <w:uiPriority w:val="99"/>
     <w:pPr>
       <w:pBdr/>
@@ -13110,9 +13125,9 @@
       </w:tcPr>
     </w:tblStylePr>
   </w:style>
-  <w:style w:type="table" w:styleId="804">
+  <w:style w:type="table" w:styleId="806">
     <w:name w:val="Grid Table 5 Dark- Accent 1"/>
-    <w:basedOn w:val="953"/>
+    <w:basedOn w:val="955"/>
     <w:uiPriority w:val="99"/>
     <w:pPr>
       <w:pBdr/>
@@ -13338,9 +13353,9 @@
       </w:tcPr>
     </w:tblStylePr>
   </w:style>
-  <w:style w:type="table" w:styleId="805">
+  <w:style w:type="table" w:styleId="807">
     <w:name w:val="Grid Table 5 Dark - Accent 2"/>
-    <w:basedOn w:val="953"/>
+    <w:basedOn w:val="955"/>
     <w:uiPriority w:val="99"/>
     <w:pPr>
       <w:pBdr/>
@@ -13566,9 +13581,9 @@
       </w:tcPr>
     </w:tblStylePr>
   </w:style>
-  <w:style w:type="table" w:styleId="806">
+  <w:style w:type="table" w:styleId="808">
     <w:name w:val="Grid Table 5 Dark - Accent 3"/>
-    <w:basedOn w:val="953"/>
+    <w:basedOn w:val="955"/>
     <w:uiPriority w:val="99"/>
     <w:pPr>
       <w:pBdr/>
@@ -13794,9 +13809,9 @@
       </w:tcPr>
     </w:tblStylePr>
   </w:style>
-  <w:style w:type="table" w:styleId="807">
+  <w:style w:type="table" w:styleId="809">
     <w:name w:val="Grid Table 5 Dark- Accent 4"/>
-    <w:basedOn w:val="953"/>
+    <w:basedOn w:val="955"/>
     <w:uiPriority w:val="99"/>
     <w:pPr>
       <w:pBdr/>
@@ -14022,9 +14037,9 @@
       </w:tcPr>
     </w:tblStylePr>
   </w:style>
-  <w:style w:type="table" w:styleId="808">
+  <w:style w:type="table" w:styleId="810">
     <w:name w:val="Grid Table 5 Dark - Accent 5"/>
-    <w:basedOn w:val="953"/>
+    <w:basedOn w:val="955"/>
     <w:uiPriority w:val="99"/>
     <w:pPr>
       <w:pBdr/>
@@ -14250,9 +14265,9 @@
       </w:tcPr>
     </w:tblStylePr>
   </w:style>
-  <w:style w:type="table" w:styleId="809">
+  <w:style w:type="table" w:styleId="811">
     <w:name w:val="Grid Table 5 Dark - Accent 6"/>
-    <w:basedOn w:val="953"/>
+    <w:basedOn w:val="955"/>
     <w:uiPriority w:val="99"/>
     <w:pPr>
       <w:pBdr/>
@@ -14478,9 +14493,9 @@
       </w:tcPr>
     </w:tblStylePr>
   </w:style>
-  <w:style w:type="table" w:styleId="810">
+  <w:style w:type="table" w:styleId="812">
     <w:name w:val="Grid Table 6 Colorful"/>
-    <w:basedOn w:val="953"/>
+    <w:basedOn w:val="955"/>
     <w:uiPriority w:val="99"/>
     <w:pPr>
       <w:pBdr/>
@@ -14708,9 +14723,9 @@
       </w:tcPr>
     </w:tblStylePr>
   </w:style>
-  <w:style w:type="table" w:styleId="811">
+  <w:style w:type="table" w:styleId="813">
     <w:name w:val="Grid Table 6 Colorful - Accent 1"/>
-    <w:basedOn w:val="953"/>
+    <w:basedOn w:val="955"/>
     <w:uiPriority w:val="99"/>
     <w:pPr>
       <w:pBdr/>
@@ -14938,9 +14953,9 @@
       </w:tcPr>
     </w:tblStylePr>
   </w:style>
-  <w:style w:type="table" w:styleId="812">
+  <w:style w:type="table" w:styleId="814">
     <w:name w:val="Grid Table 6 Colorful - Accent 2"/>
-    <w:basedOn w:val="953"/>
+    <w:basedOn w:val="955"/>
     <w:uiPriority w:val="99"/>
     <w:pPr>
       <w:pBdr/>
@@ -15168,9 +15183,9 @@
       </w:tcPr>
     </w:tblStylePr>
   </w:style>
-  <w:style w:type="table" w:styleId="813">
+  <w:style w:type="table" w:styleId="815">
     <w:name w:val="Grid Table 6 Colorful - Accent 3"/>
-    <w:basedOn w:val="953"/>
+    <w:basedOn w:val="955"/>
     <w:uiPriority w:val="99"/>
     <w:pPr>
       <w:pBdr/>
@@ -15398,9 +15413,9 @@
       </w:tcPr>
     </w:tblStylePr>
   </w:style>
-  <w:style w:type="table" w:styleId="814">
+  <w:style w:type="table" w:styleId="816">
     <w:name w:val="Grid Table 6 Colorful - Accent 4"/>
-    <w:basedOn w:val="953"/>
+    <w:basedOn w:val="955"/>
     <w:uiPriority w:val="99"/>
     <w:pPr>
       <w:pBdr/>
@@ -15628,9 +15643,9 @@
       </w:tcPr>
     </w:tblStylePr>
   </w:style>
-  <w:style w:type="table" w:styleId="815">
+  <w:style w:type="table" w:styleId="817">
     <w:name w:val="Grid Table 6 Colorful - Accent 5"/>
-    <w:basedOn w:val="953"/>
+    <w:basedOn w:val="955"/>
     <w:uiPriority w:val="99"/>
     <w:pPr>
       <w:pBdr/>
@@ -15858,9 +15873,9 @@
       </w:tcPr>
     </w:tblStylePr>
   </w:style>
-  <w:style w:type="table" w:styleId="816">
+  <w:style w:type="table" w:styleId="818">
     <w:name w:val="Grid Table 6 Colorful - Accent 6"/>
-    <w:basedOn w:val="953"/>
+    <w:basedOn w:val="955"/>
     <w:uiPriority w:val="99"/>
     <w:pPr>
       <w:pBdr/>
@@ -16088,9 +16103,9 @@
       </w:tcPr>
     </w:tblStylePr>
   </w:style>
-  <w:style w:type="table" w:styleId="817">
+  <w:style w:type="table" w:styleId="819">
     <w:name w:val="Grid Table 7 Colorful"/>
-    <w:basedOn w:val="953"/>
+    <w:basedOn w:val="955"/>
     <w:uiPriority w:val="99"/>
     <w:pPr>
       <w:pBdr/>
@@ -16342,9 +16357,9 @@
       </w:tcPr>
     </w:tblStylePr>
   </w:style>
-  <w:style w:type="table" w:styleId="818">
+  <w:style w:type="table" w:styleId="820">
     <w:name w:val="Grid Table 7 Colorful - Accent 1"/>
-    <w:basedOn w:val="953"/>
+    <w:basedOn w:val="955"/>
     <w:uiPriority w:val="99"/>
     <w:pPr>
       <w:pBdr/>
@@ -16596,9 +16611,9 @@
       </w:tcPr>
     </w:tblStylePr>
   </w:style>
-  <w:style w:type="table" w:styleId="819">
+  <w:style w:type="table" w:styleId="821">
     <w:name w:val="Grid Table 7 Colorful - Accent 2"/>
-    <w:basedOn w:val="953"/>
+    <w:basedOn w:val="955"/>
     <w:uiPriority w:val="99"/>
     <w:pPr>
       <w:pBdr/>
@@ -16850,9 +16865,9 @@
       </w:tcPr>
     </w:tblStylePr>
   </w:style>
-  <w:style w:type="table" w:styleId="820">
+  <w:style w:type="table" w:styleId="822">
     <w:name w:val="Grid Table 7 Colorful - Accent 3"/>
-    <w:basedOn w:val="953"/>
+    <w:basedOn w:val="955"/>
     <w:uiPriority w:val="99"/>
     <w:pPr>
       <w:pBdr/>
@@ -17104,9 +17119,9 @@
       </w:tcPr>
     </w:tblStylePr>
   </w:style>
-  <w:style w:type="table" w:styleId="821">
+  <w:style w:type="table" w:styleId="823">
     <w:name w:val="Grid Table 7 Colorful - Accent 4"/>
-    <w:basedOn w:val="953"/>
+    <w:basedOn w:val="955"/>
     <w:uiPriority w:val="99"/>
     <w:pPr>
       <w:pBdr/>
@@ -17358,9 +17373,9 @@
       </w:tcPr>
     </w:tblStylePr>
   </w:style>
-  <w:style w:type="table" w:styleId="822">
+  <w:style w:type="table" w:styleId="824">
     <w:name w:val="Grid Table 7 Colorful - Accent 5"/>
-    <w:basedOn w:val="953"/>
+    <w:basedOn w:val="955"/>
     <w:uiPriority w:val="99"/>
     <w:pPr>
       <w:pBdr/>
@@ -17612,9 +17627,9 @@
       </w:tcPr>
     </w:tblStylePr>
   </w:style>
-  <w:style w:type="table" w:styleId="823">
+  <w:style w:type="table" w:styleId="825">
     <w:name w:val="Grid Table 7 Colorful - Accent 6"/>
-    <w:basedOn w:val="953"/>
+    <w:basedOn w:val="955"/>
     <w:uiPriority w:val="99"/>
     <w:pPr>
       <w:pBdr/>
@@ -17866,9 +17881,9 @@
       </w:tcPr>
     </w:tblStylePr>
   </w:style>
-  <w:style w:type="table" w:styleId="824">
+  <w:style w:type="table" w:styleId="826">
     <w:name w:val="List Table 1 Light"/>
-    <w:basedOn w:val="953"/>
+    <w:basedOn w:val="955"/>
     <w:uiPriority w:val="99"/>
     <w:pPr>
       <w:pBdr/>
@@ -18082,9 +18097,9 @@
       </w:tcPr>
     </w:tblStylePr>
   </w:style>
-  <w:style w:type="table" w:styleId="825">
+  <w:style w:type="table" w:styleId="827">
     <w:name w:val="List Table 1 Light - Accent 1"/>
-    <w:basedOn w:val="953"/>
+    <w:basedOn w:val="955"/>
     <w:uiPriority w:val="99"/>
     <w:pPr>
       <w:pBdr/>
@@ -18298,9 +18313,9 @@
       </w:tcPr>
     </w:tblStylePr>
   </w:style>
-  <w:style w:type="table" w:styleId="826">
+  <w:style w:type="table" w:styleId="828">
     <w:name w:val="List Table 1 Light - Accent 2"/>
-    <w:basedOn w:val="953"/>
+    <w:basedOn w:val="955"/>
     <w:uiPriority w:val="99"/>
     <w:pPr>
       <w:pBdr/>
@@ -18514,9 +18529,9 @@
       </w:tcPr>
     </w:tblStylePr>
   </w:style>
-  <w:style w:type="table" w:styleId="827">
+  <w:style w:type="table" w:styleId="829">
     <w:name w:val="List Table 1 Light - Accent 3"/>
-    <w:basedOn w:val="953"/>
+    <w:basedOn w:val="955"/>
     <w:uiPriority w:val="99"/>
     <w:pPr>
       <w:pBdr/>
@@ -18730,9 +18745,9 @@
       </w:tcPr>
     </w:tblStylePr>
   </w:style>
-  <w:style w:type="table" w:styleId="828">
+  <w:style w:type="table" w:styleId="830">
     <w:name w:val="List Table 1 Light - Accent 4"/>
-    <w:basedOn w:val="953"/>
+    <w:basedOn w:val="955"/>
     <w:uiPriority w:val="99"/>
     <w:pPr>
       <w:pBdr/>
@@ -18946,9 +18961,9 @@
       </w:tcPr>
     </w:tblStylePr>
   </w:style>
-  <w:style w:type="table" w:styleId="829">
+  <w:style w:type="table" w:styleId="831">
     <w:name w:val="List Table 1 Light - Accent 5"/>
-    <w:basedOn w:val="953"/>
+    <w:basedOn w:val="955"/>
     <w:uiPriority w:val="99"/>
     <w:pPr>
       <w:pBdr/>
@@ -19162,9 +19177,9 @@
       </w:tcPr>
     </w:tblStylePr>
   </w:style>
-  <w:style w:type="table" w:styleId="830">
+  <w:style w:type="table" w:styleId="832">
     <w:name w:val="List Table 1 Light - Accent 6"/>
-    <w:basedOn w:val="953"/>
+    <w:basedOn w:val="955"/>
     <w:uiPriority w:val="99"/>
     <w:pPr>
       <w:pBdr/>
@@ -19378,9 +19393,9 @@
       </w:tcPr>
     </w:tblStylePr>
   </w:style>
-  <w:style w:type="table" w:styleId="831">
+  <w:style w:type="table" w:styleId="833">
     <w:name w:val="List Table 2"/>
-    <w:basedOn w:val="953"/>
+    <w:basedOn w:val="955"/>
     <w:uiPriority w:val="99"/>
     <w:pPr>
       <w:pBdr/>
@@ -19616,9 +19631,9 @@
       </w:tcPr>
     </w:tblStylePr>
   </w:style>
-  <w:style w:type="table" w:styleId="832">
+  <w:style w:type="table" w:styleId="834">
     <w:name w:val="List Table 2 - Accent 1"/>
-    <w:basedOn w:val="953"/>
+    <w:basedOn w:val="955"/>
     <w:uiPriority w:val="99"/>
     <w:pPr>
       <w:pBdr/>
@@ -19854,9 +19869,9 @@
       </w:tcPr>
     </w:tblStylePr>
   </w:style>
-  <w:style w:type="table" w:styleId="833">
+  <w:style w:type="table" w:styleId="835">
     <w:name w:val="List Table 2 - Accent 2"/>
-    <w:basedOn w:val="953"/>
+    <w:basedOn w:val="955"/>
     <w:uiPriority w:val="99"/>
     <w:pPr>
       <w:pBdr/>
@@ -20092,9 +20107,9 @@
       </w:tcPr>
     </w:tblStylePr>
   </w:style>
-  <w:style w:type="table" w:styleId="834">
+  <w:style w:type="table" w:styleId="836">
     <w:name w:val="List Table 2 - Accent 3"/>
-    <w:basedOn w:val="953"/>
+    <w:basedOn w:val="955"/>
     <w:uiPriority w:val="99"/>
     <w:pPr>
       <w:pBdr/>
@@ -20330,9 +20345,9 @@
       </w:tcPr>
     </w:tblStylePr>
   </w:style>
-  <w:style w:type="table" w:styleId="835">
+  <w:style w:type="table" w:styleId="837">
     <w:name w:val="List Table 2 - Accent 4"/>
-    <w:basedOn w:val="953"/>
+    <w:basedOn w:val="955"/>
     <w:uiPriority w:val="99"/>
     <w:pPr>
       <w:pBdr/>
@@ -20568,9 +20583,9 @@
       </w:tcPr>
     </w:tblStylePr>
   </w:style>
-  <w:style w:type="table" w:styleId="836">
+  <w:style w:type="table" w:styleId="838">
     <w:name w:val="List Table 2 - Accent 5"/>
-    <w:basedOn w:val="953"/>
+    <w:basedOn w:val="955"/>
     <w:uiPriority w:val="99"/>
     <w:pPr>
       <w:pBdr/>
@@ -20806,9 +20821,9 @@
       </w:tcPr>
     </w:tblStylePr>
   </w:style>
-  <w:style w:type="table" w:styleId="837">
+  <w:style w:type="table" w:styleId="839">
     <w:name w:val="List Table 2 - Accent 6"/>
-    <w:basedOn w:val="953"/>
+    <w:basedOn w:val="955"/>
     <w:uiPriority w:val="99"/>
     <w:pPr>
       <w:pBdr/>
@@ -21044,9 +21059,9 @@
       </w:tcPr>
     </w:tblStylePr>
   </w:style>
-  <w:style w:type="table" w:styleId="838">
+  <w:style w:type="table" w:styleId="840">
     <w:name w:val="List Table 3"/>
-    <w:basedOn w:val="953"/>
+    <w:basedOn w:val="955"/>
     <w:uiPriority w:val="99"/>
     <w:pPr>
       <w:pBdr/>
@@ -21272,9 +21287,9 @@
       </w:tcPr>
     </w:tblStylePr>
   </w:style>
-  <w:style w:type="table" w:styleId="839">
+  <w:style w:type="table" w:styleId="841">
     <w:name w:val="List Table 3 - Accent 1"/>
-    <w:basedOn w:val="953"/>
+    <w:basedOn w:val="955"/>
     <w:uiPriority w:val="99"/>
     <w:pPr>
       <w:pBdr/>
@@ -21500,9 +21515,9 @@
       </w:tcPr>
     </w:tblStylePr>
   </w:style>
-  <w:style w:type="table" w:styleId="840">
+  <w:style w:type="table" w:styleId="842">
     <w:name w:val="List Table 3 - Accent 2"/>
-    <w:basedOn w:val="953"/>
+    <w:basedOn w:val="955"/>
     <w:uiPriority w:val="99"/>
     <w:pPr>
       <w:pBdr/>
@@ -21728,9 +21743,9 @@
       </w:tcPr>
     </w:tblStylePr>
   </w:style>
-  <w:style w:type="table" w:styleId="841">
+  <w:style w:type="table" w:styleId="843">
     <w:name w:val="List Table 3 - Accent 3"/>
-    <w:basedOn w:val="953"/>
+    <w:basedOn w:val="955"/>
     <w:uiPriority w:val="99"/>
     <w:pPr>
       <w:pBdr/>
@@ -21956,9 +21971,9 @@
       </w:tcPr>
     </w:tblStylePr>
   </w:style>
-  <w:style w:type="table" w:styleId="842">
+  <w:style w:type="table" w:styleId="844">
     <w:name w:val="List Table 3 - Accent 4"/>
-    <w:basedOn w:val="953"/>
+    <w:basedOn w:val="955"/>
     <w:uiPriority w:val="99"/>
     <w:pPr>
       <w:pBdr/>
@@ -22184,9 +22199,9 @@
       </w:tcPr>
     </w:tblStylePr>
   </w:style>
-  <w:style w:type="table" w:styleId="843">
+  <w:style w:type="table" w:styleId="845">
     <w:name w:val="List Table 3 - Accent 5"/>
-    <w:basedOn w:val="953"/>
+    <w:basedOn w:val="955"/>
     <w:uiPriority w:val="99"/>
     <w:pPr>
       <w:pBdr/>
@@ -22412,9 +22427,9 @@
       </w:tcPr>
     </w:tblStylePr>
   </w:style>
-  <w:style w:type="table" w:styleId="844">
+  <w:style w:type="table" w:styleId="846">
     <w:name w:val="List Table 3 - Accent 6"/>
-    <w:basedOn w:val="953"/>
+    <w:basedOn w:val="955"/>
     <w:uiPriority w:val="99"/>
     <w:pPr>
       <w:pBdr/>
@@ -22640,9 +22655,9 @@
       </w:tcPr>
     </w:tblStylePr>
   </w:style>
-  <w:style w:type="table" w:styleId="845">
+  <w:style w:type="table" w:styleId="847">
     <w:name w:val="List Table 4"/>
-    <w:basedOn w:val="953"/>
+    <w:basedOn w:val="955"/>
     <w:uiPriority w:val="99"/>
     <w:pPr>
       <w:pBdr/>
@@ -22865,9 +22880,9 @@
       </w:tcPr>
     </w:tblStylePr>
   </w:style>
-  <w:style w:type="table" w:styleId="846">
+  <w:style w:type="table" w:styleId="848">
     <w:name w:val="List Table 4 - Accent 1"/>
-    <w:basedOn w:val="953"/>
+    <w:basedOn w:val="955"/>
     <w:uiPriority w:val="99"/>
     <w:pPr>
       <w:pBdr/>
@@ -23090,9 +23105,9 @@
       </w:tcPr>
     </w:tblStylePr>
   </w:style>
-  <w:style w:type="table" w:styleId="847">
+  <w:style w:type="table" w:styleId="849">
     <w:name w:val="List Table 4 - Accent 2"/>
-    <w:basedOn w:val="953"/>
+    <w:basedOn w:val="955"/>
     <w:uiPriority w:val="99"/>
     <w:pPr>
       <w:pBdr/>
@@ -23315,9 +23330,9 @@
       </w:tcPr>
     </w:tblStylePr>
   </w:style>
-  <w:style w:type="table" w:styleId="848">
+  <w:style w:type="table" w:styleId="850">
     <w:name w:val="List Table 4 - Accent 3"/>
-    <w:basedOn w:val="953"/>
+    <w:basedOn w:val="955"/>
     <w:uiPriority w:val="99"/>
     <w:pPr>
       <w:pBdr/>
@@ -23540,9 +23555,9 @@
       </w:tcPr>
     </w:tblStylePr>
   </w:style>
-  <w:style w:type="table" w:styleId="849">
+  <w:style w:type="table" w:styleId="851">
     <w:name w:val="List Table 4 - Accent 4"/>
-    <w:basedOn w:val="953"/>
+    <w:basedOn w:val="955"/>
     <w:uiPriority w:val="99"/>
     <w:pPr>
       <w:pBdr/>
@@ -23765,9 +23780,9 @@
       </w:tcPr>
     </w:tblStylePr>
   </w:style>
-  <w:style w:type="table" w:styleId="850">
+  <w:style w:type="table" w:styleId="852">
     <w:name w:val="List Table 4 - Accent 5"/>
-    <w:basedOn w:val="953"/>
+    <w:basedOn w:val="955"/>
     <w:uiPriority w:val="99"/>
     <w:pPr>
       <w:pBdr/>
@@ -23990,9 +24005,9 @@
       </w:tcPr>
     </w:tblStylePr>
   </w:style>
-  <w:style w:type="table" w:styleId="851">
+  <w:style w:type="table" w:styleId="853">
     <w:name w:val="List Table 4 - Accent 6"/>
-    <w:basedOn w:val="953"/>
+    <w:basedOn w:val="955"/>
     <w:uiPriority w:val="99"/>
     <w:pPr>
       <w:pBdr/>
@@ -24215,9 +24230,9 @@
       </w:tcPr>
     </w:tblStylePr>
   </w:style>
-  <w:style w:type="table" w:styleId="852">
+  <w:style w:type="table" w:styleId="854">
     <w:name w:val="List Table 5 Dark"/>
-    <w:basedOn w:val="953"/>
+    <w:basedOn w:val="955"/>
     <w:uiPriority w:val="99"/>
     <w:pPr>
       <w:pBdr/>
@@ -24457,9 +24472,9 @@
       </w:tcPr>
     </w:tblStylePr>
   </w:style>
-  <w:style w:type="table" w:styleId="853">
+  <w:style w:type="table" w:styleId="855">
     <w:name w:val="List Table 5 Dark - Accent 1"/>
-    <w:basedOn w:val="953"/>
+    <w:basedOn w:val="955"/>
     <w:uiPriority w:val="99"/>
     <w:pPr>
       <w:pBdr/>
@@ -24699,9 +24714,9 @@
       </w:tcPr>
     </w:tblStylePr>
   </w:style>
-  <w:style w:type="table" w:styleId="854">
+  <w:style w:type="table" w:styleId="856">
     <w:name w:val="List Table 5 Dark - Accent 2"/>
-    <w:basedOn w:val="953"/>
+    <w:basedOn w:val="955"/>
     <w:uiPriority w:val="99"/>
     <w:pPr>
       <w:pBdr/>
@@ -24941,9 +24956,9 @@
       </w:tcPr>
     </w:tblStylePr>
   </w:style>
-  <w:style w:type="table" w:styleId="855">
+  <w:style w:type="table" w:styleId="857">
     <w:name w:val="List Table 5 Dark - Accent 3"/>
-    <w:basedOn w:val="953"/>
+    <w:basedOn w:val="955"/>
     <w:uiPriority w:val="99"/>
     <w:pPr>
       <w:pBdr/>
@@ -25183,9 +25198,9 @@
       </w:tcPr>
     </w:tblStylePr>
   </w:style>
-  <w:style w:type="table" w:styleId="856">
+  <w:style w:type="table" w:styleId="858">
     <w:name w:val="List Table 5 Dark - Accent 4"/>
-    <w:basedOn w:val="953"/>
+    <w:basedOn w:val="955"/>
     <w:uiPriority w:val="99"/>
     <w:pPr>
       <w:pBdr/>
@@ -25425,9 +25440,9 @@
       </w:tcPr>
     </w:tblStylePr>
   </w:style>
-  <w:style w:type="table" w:styleId="857">
+  <w:style w:type="table" w:styleId="859">
     <w:name w:val="List Table 5 Dark - Accent 5"/>
-    <w:basedOn w:val="953"/>
+    <w:basedOn w:val="955"/>
     <w:uiPriority w:val="99"/>
     <w:pPr>
       <w:pBdr/>
@@ -25667,9 +25682,9 @@
       </w:tcPr>
     </w:tblStylePr>
   </w:style>
-  <w:style w:type="table" w:styleId="858">
+  <w:style w:type="table" w:styleId="860">
     <w:name w:val="List Table 5 Dark - Accent 6"/>
-    <w:basedOn w:val="953"/>
+    <w:basedOn w:val="955"/>
     <w:uiPriority w:val="99"/>
     <w:pPr>
       <w:pBdr/>
@@ -25909,9 +25924,9 @@
       </w:tcPr>
     </w:tblStylePr>
   </w:style>
-  <w:style w:type="table" w:styleId="859">
+  <w:style w:type="table" w:styleId="861">
     <w:name w:val="List Table 6 Colorful"/>
-    <w:basedOn w:val="953"/>
+    <w:basedOn w:val="955"/>
     <w:uiPriority w:val="99"/>
     <w:pPr>
       <w:pBdr/>
@@ -26132,9 +26147,9 @@
       </w:tcPr>
     </w:tblStylePr>
   </w:style>
-  <w:style w:type="table" w:styleId="860">
+  <w:style w:type="table" w:styleId="862">
     <w:name w:val="List Table 6 Colorful - Accent 1"/>
-    <w:basedOn w:val="953"/>
+    <w:basedOn w:val="955"/>
     <w:uiPriority w:val="99"/>
     <w:pPr>
       <w:pBdr/>
@@ -26355,9 +26370,9 @@
       </w:tcPr>
     </w:tblStylePr>
   </w:style>
-  <w:style w:type="table" w:styleId="861">
+  <w:style w:type="table" w:styleId="863">
     <w:name w:val="List Table 6 Colorful - Accent 2"/>
-    <w:basedOn w:val="953"/>
+    <w:basedOn w:val="955"/>
     <w:uiPriority w:val="99"/>
     <w:pPr>
       <w:pBdr/>
@@ -26578,9 +26593,9 @@
       </w:tcPr>
     </w:tblStylePr>
   </w:style>
-  <w:style w:type="table" w:styleId="862">
+  <w:style w:type="table" w:styleId="864">
     <w:name w:val="List Table 6 Colorful - Accent 3"/>
-    <w:basedOn w:val="953"/>
+    <w:basedOn w:val="955"/>
     <w:uiPriority w:val="99"/>
     <w:pPr>
       <w:pBdr/>
@@ -26801,9 +26816,9 @@
       </w:tcPr>
     </w:tblStylePr>
   </w:style>
-  <w:style w:type="table" w:styleId="863">
+  <w:style w:type="table" w:styleId="865">
     <w:name w:val="List Table 6 Colorful - Accent 4"/>
-    <w:basedOn w:val="953"/>
+    <w:basedOn w:val="955"/>
     <w:uiPriority w:val="99"/>
     <w:pPr>
       <w:pBdr/>
@@ -27024,9 +27039,9 @@
       </w:tcPr>
     </w:tblStylePr>
   </w:style>
-  <w:style w:type="table" w:styleId="864">
+  <w:style w:type="table" w:styleId="866">
     <w:name w:val="List Table 6 Colorful - Accent 5"/>
-    <w:basedOn w:val="953"/>
+    <w:basedOn w:val="955"/>
     <w:uiPriority w:val="99"/>
     <w:pPr>
       <w:pBdr/>
@@ -27247,9 +27262,9 @@
       </w:tcPr>
     </w:tblStylePr>
   </w:style>
-  <w:style w:type="table" w:styleId="865">
+  <w:style w:type="table" w:styleId="867">
     <w:name w:val="List Table 6 Colorful - Accent 6"/>
-    <w:basedOn w:val="953"/>
+    <w:basedOn w:val="955"/>
     <w:uiPriority w:val="99"/>
     <w:pPr>
       <w:pBdr/>
@@ -27470,9 +27485,9 @@
       </w:tcPr>
     </w:tblStylePr>
   </w:style>
-  <w:style w:type="table" w:styleId="866">
+  <w:style w:type="table" w:styleId="868">
     <w:name w:val="List Table 7 Colorful"/>
-    <w:basedOn w:val="953"/>
+    <w:basedOn w:val="955"/>
     <w:uiPriority w:val="99"/>
     <w:pPr>
       <w:pBdr/>
@@ -27726,9 +27741,9 @@
       </w:tcPr>
     </w:tblStylePr>
   </w:style>
-  <w:style w:type="table" w:styleId="867">
+  <w:style w:type="table" w:styleId="869">
     <w:name w:val="List Table 7 Colorful - Accent 1"/>
-    <w:basedOn w:val="953"/>
+    <w:basedOn w:val="955"/>
     <w:uiPriority w:val="99"/>
     <w:pPr>
       <w:pBdr/>
@@ -27982,9 +27997,9 @@
       </w:tcPr>
     </w:tblStylePr>
   </w:style>
-  <w:style w:type="table" w:styleId="868">
+  <w:style w:type="table" w:styleId="870">
     <w:name w:val="List Table 7 Colorful - Accent 2"/>
-    <w:basedOn w:val="953"/>
+    <w:basedOn w:val="955"/>
     <w:uiPriority w:val="99"/>
     <w:pPr>
       <w:pBdr/>
@@ -28238,9 +28253,9 @@
       </w:tcPr>
     </w:tblStylePr>
   </w:style>
-  <w:style w:type="table" w:styleId="869">
+  <w:style w:type="table" w:styleId="871">
     <w:name w:val="List Table 7 Colorful - Accent 3"/>
-    <w:basedOn w:val="953"/>
+    <w:basedOn w:val="955"/>
     <w:uiPriority w:val="99"/>
     <w:pPr>
       <w:pBdr/>
@@ -28494,9 +28509,9 @@
       </w:tcPr>
     </w:tblStylePr>
   </w:style>
-  <w:style w:type="table" w:styleId="870">
+  <w:style w:type="table" w:styleId="872">
     <w:name w:val="List Table 7 Colorful - Accent 4"/>
-    <w:basedOn w:val="953"/>
+    <w:basedOn w:val="955"/>
     <w:uiPriority w:val="99"/>
     <w:pPr>
       <w:pBdr/>
@@ -28750,9 +28765,9 @@
       </w:tcPr>
     </w:tblStylePr>
   </w:style>
-  <w:style w:type="table" w:styleId="871">
+  <w:style w:type="table" w:styleId="873">
     <w:name w:val="List Table 7 Colorful - Accent 5"/>
-    <w:basedOn w:val="953"/>
+    <w:basedOn w:val="955"/>
     <w:uiPriority w:val="99"/>
     <w:pPr>
       <w:pBdr/>
@@ -29006,9 +29021,9 @@
       </w:tcPr>
     </w:tblStylePr>
   </w:style>
-  <w:style w:type="table" w:styleId="872">
+  <w:style w:type="table" w:styleId="874">
     <w:name w:val="List Table 7 Colorful - Accent 6"/>
-    <w:basedOn w:val="953"/>
+    <w:basedOn w:val="955"/>
     <w:uiPriority w:val="99"/>
     <w:pPr>
       <w:pBdr/>
@@ -29262,9 +29277,9 @@
       </w:tcPr>
     </w:tblStylePr>
   </w:style>
-  <w:style w:type="table" w:styleId="873">
+  <w:style w:type="table" w:styleId="875">
     <w:name w:val="Lined - Accent"/>
-    <w:basedOn w:val="953"/>
+    <w:basedOn w:val="955"/>
     <w:uiPriority w:val="99"/>
     <w:pPr>
       <w:pBdr/>
@@ -29499,9 +29514,9 @@
       </w:tcPr>
     </w:tblStylePr>
   </w:style>
-  <w:style w:type="table" w:styleId="874">
+  <w:style w:type="table" w:styleId="876">
     <w:name w:val="Lined - Accent 1"/>
-    <w:basedOn w:val="953"/>
+    <w:basedOn w:val="955"/>
     <w:uiPriority w:val="99"/>
     <w:pPr>
       <w:pBdr/>
@@ -29736,9 +29751,9 @@
       </w:tcPr>
     </w:tblStylePr>
   </w:style>
-  <w:style w:type="table" w:styleId="875">
+  <w:style w:type="table" w:styleId="877">
     <w:name w:val="Lined - Accent 2"/>
-    <w:basedOn w:val="953"/>
+    <w:basedOn w:val="955"/>
     <w:uiPriority w:val="99"/>
     <w:pPr>
       <w:pBdr/>
@@ -29973,9 +29988,9 @@
       </w:tcPr>
     </w:tblStylePr>
   </w:style>
-  <w:style w:type="table" w:styleId="876">
+  <w:style w:type="table" w:styleId="878">
     <w:name w:val="Lined - Accent 3"/>
-    <w:basedOn w:val="953"/>
+    <w:basedOn w:val="955"/>
     <w:uiPriority w:val="99"/>
     <w:pPr>
       <w:pBdr/>
@@ -30210,9 +30225,9 @@
       </w:tcPr>
     </w:tblStylePr>
   </w:style>
-  <w:style w:type="table" w:styleId="877">
+  <w:style w:type="table" w:styleId="879">
     <w:name w:val="Lined - Accent 4"/>
-    <w:basedOn w:val="953"/>
+    <w:basedOn w:val="955"/>
     <w:uiPriority w:val="99"/>
     <w:pPr>
       <w:pBdr/>
@@ -30447,9 +30462,9 @@
       </w:tcPr>
     </w:tblStylePr>
   </w:style>
-  <w:style w:type="table" w:styleId="878">
+  <w:style w:type="table" w:styleId="880">
     <w:name w:val="Lined - Accent 5"/>
-    <w:basedOn w:val="953"/>
+    <w:basedOn w:val="955"/>
     <w:uiPriority w:val="99"/>
     <w:pPr>
       <w:pBdr/>
@@ -30684,9 +30699,9 @@
       </w:tcPr>
     </w:tblStylePr>
   </w:style>
-  <w:style w:type="table" w:styleId="879">
+  <w:style w:type="table" w:styleId="881">
     <w:name w:val="Lined - Accent 6"/>
-    <w:basedOn w:val="953"/>
+    <w:basedOn w:val="955"/>
     <w:uiPriority w:val="99"/>
     <w:pPr>
       <w:pBdr/>
@@ -30921,9 +30936,9 @@
       </w:tcPr>
     </w:tblStylePr>
   </w:style>
-  <w:style w:type="table" w:styleId="880">
+  <w:style w:type="table" w:styleId="882">
     <w:name w:val="Bordered &amp; Lined - Accent"/>
-    <w:basedOn w:val="953"/>
+    <w:basedOn w:val="955"/>
     <w:uiPriority w:val="99"/>
     <w:pPr>
       <w:pBdr/>
@@ -31165,9 +31180,9 @@
       </w:tcPr>
     </w:tblStylePr>
   </w:style>
-  <w:style w:type="table" w:styleId="881">
+  <w:style w:type="table" w:styleId="883">
     <w:name w:val="Bordered &amp; Lined - Accent 1"/>
-    <w:basedOn w:val="953"/>
+    <w:basedOn w:val="955"/>
     <w:uiPriority w:val="99"/>
     <w:pPr>
       <w:pBdr/>
@@ -31409,9 +31424,9 @@
       </w:tcPr>
     </w:tblStylePr>
   </w:style>
-  <w:style w:type="table" w:styleId="882">
+  <w:style w:type="table" w:styleId="884">
     <w:name w:val="Bordered &amp; Lined - Accent 2"/>
-    <w:basedOn w:val="953"/>
+    <w:basedOn w:val="955"/>
     <w:uiPriority w:val="99"/>
     <w:pPr>
       <w:pBdr/>
@@ -31653,9 +31668,9 @@
       </w:tcPr>
     </w:tblStylePr>
   </w:style>
-  <w:style w:type="table" w:styleId="883">
+  <w:style w:type="table" w:styleId="885">
     <w:name w:val="Bordered &amp; Lined - Accent 3"/>
-    <w:basedOn w:val="953"/>
+    <w:basedOn w:val="955"/>
     <w:uiPriority w:val="99"/>
     <w:pPr>
       <w:pBdr/>
@@ -31897,9 +31912,9 @@
       </w:tcPr>
     </w:tblStylePr>
   </w:style>
-  <w:style w:type="table" w:styleId="884">
+  <w:style w:type="table" w:styleId="886">
     <w:name w:val="Bordered &amp; Lined - Accent 4"/>
-    <w:basedOn w:val="953"/>
+    <w:basedOn w:val="955"/>
     <w:uiPriority w:val="99"/>
     <w:pPr>
       <w:pBdr/>
@@ -32141,9 +32156,9 @@
       </w:tcPr>
     </w:tblStylePr>
   </w:style>
-  <w:style w:type="table" w:styleId="885">
+  <w:style w:type="table" w:styleId="887">
     <w:name w:val="Bordered &amp; Lined - Accent 5"/>
-    <w:basedOn w:val="953"/>
+    <w:basedOn w:val="955"/>
     <w:uiPriority w:val="99"/>
     <w:pPr>
       <w:pBdr/>
@@ -32385,9 +32400,9 @@
       </w:tcPr>
     </w:tblStylePr>
   </w:style>
-  <w:style w:type="table" w:styleId="886">
+  <w:style w:type="table" w:styleId="888">
     <w:name w:val="Bordered &amp; Lined - Accent 6"/>
-    <w:basedOn w:val="953"/>
+    <w:basedOn w:val="955"/>
     <w:uiPriority w:val="99"/>
     <w:pPr>
       <w:pBdr/>
@@ -32629,9 +32644,9 @@
       </w:tcPr>
     </w:tblStylePr>
   </w:style>
-  <w:style w:type="table" w:styleId="887">
+  <w:style w:type="table" w:styleId="889">
     <w:name w:val="Bordered"/>
-    <w:basedOn w:val="953"/>
+    <w:basedOn w:val="955"/>
     <w:uiPriority w:val="99"/>
     <w:pPr>
       <w:pBdr/>
@@ -32860,9 +32875,9 @@
       </w:tcPr>
     </w:tblStylePr>
   </w:style>
-  <w:style w:type="table" w:styleId="888">
+  <w:style w:type="table" w:styleId="890">
     <w:name w:val="Bordered - Accent 1"/>
-    <w:basedOn w:val="953"/>
+    <w:basedOn w:val="955"/>
     <w:uiPriority w:val="99"/>
     <w:pPr>
       <w:pBdr/>
@@ -33091,9 +33106,9 @@
       </w:tcPr>
     </w:tblStylePr>
   </w:style>
-  <w:style w:type="table" w:styleId="889">
+  <w:style w:type="table" w:styleId="891">
     <w:name w:val="Bordered - Accent 2"/>
-    <w:basedOn w:val="953"/>
+    <w:basedOn w:val="955"/>
     <w:uiPriority w:val="99"/>
     <w:pPr>
       <w:pBdr/>
@@ -33322,9 +33337,9 @@
       </w:tcPr>
     </w:tblStylePr>
   </w:style>
-  <w:style w:type="table" w:styleId="890">
+  <w:style w:type="table" w:styleId="892">
     <w:name w:val="Bordered - Accent 3"/>
-    <w:basedOn w:val="953"/>
+    <w:basedOn w:val="955"/>
     <w:uiPriority w:val="99"/>
     <w:pPr>
       <w:pBdr/>
@@ -33553,9 +33568,9 @@
       </w:tcPr>
     </w:tblStylePr>
   </w:style>
-  <w:style w:type="table" w:styleId="891">
+  <w:style w:type="table" w:styleId="893">
     <w:name w:val="Bordered - Accent 4"/>
-    <w:basedOn w:val="953"/>
+    <w:basedOn w:val="955"/>
     <w:uiPriority w:val="99"/>
     <w:pPr>
       <w:pBdr/>
@@ -33784,9 +33799,9 @@
       </w:tcPr>
     </w:tblStylePr>
   </w:style>
-  <w:style w:type="table" w:styleId="892">
+  <w:style w:type="table" w:styleId="894">
     <w:name w:val="Bordered - Accent 5"/>
-    <w:basedOn w:val="953"/>
+    <w:basedOn w:val="955"/>
     <w:uiPriority w:val="99"/>
     <w:pPr>
       <w:pBdr/>
@@ -34015,9 +34030,9 @@
       </w:tcPr>
     </w:tblStylePr>
   </w:style>
-  <w:style w:type="table" w:styleId="893">
+  <w:style w:type="table" w:styleId="895">
     <w:name w:val="Bordered - Accent 6"/>
-    <w:basedOn w:val="953"/>
+    <w:basedOn w:val="955"/>
     <w:uiPriority w:val="99"/>
     <w:pPr>
       <w:pBdr/>
@@ -34246,11 +34261,11 @@
       </w:tcPr>
     </w:tblStylePr>
   </w:style>
-  <w:style w:type="paragraph" w:styleId="894">
+  <w:style w:type="paragraph" w:styleId="896">
     <w:name w:val="Heading 1"/>
-    <w:basedOn w:val="952"/>
-    <w:next w:val="952"/>
-    <w:link w:val="904"/>
+    <w:basedOn w:val="954"/>
+    <w:next w:val="954"/>
+    <w:link w:val="906"/>
     <w:uiPriority w:val="9"/>
     <w:qFormat/>
     <w:pPr>
@@ -34272,11 +34287,11 @@
       <w:szCs w:val="40"/>
     </w:rPr>
   </w:style>
-  <w:style w:type="paragraph" w:styleId="895">
+  <w:style w:type="paragraph" w:styleId="897">
     <w:name w:val="Heading 2"/>
-    <w:basedOn w:val="952"/>
-    <w:next w:val="952"/>
-    <w:link w:val="905"/>
+    <w:basedOn w:val="954"/>
+    <w:next w:val="954"/>
+    <w:link w:val="907"/>
     <w:uiPriority w:val="9"/>
     <w:unhideWhenUsed/>
     <w:qFormat/>
@@ -34299,11 +34314,11 @@
       <w:szCs w:val="32"/>
     </w:rPr>
   </w:style>
-  <w:style w:type="paragraph" w:styleId="896">
+  <w:style w:type="paragraph" w:styleId="898">
     <w:name w:val="Heading 3"/>
-    <w:basedOn w:val="952"/>
-    <w:next w:val="952"/>
-    <w:link w:val="906"/>
+    <w:basedOn w:val="954"/>
+    <w:next w:val="954"/>
+    <w:link w:val="908"/>
     <w:uiPriority w:val="9"/>
     <w:unhideWhenUsed/>
     <w:qFormat/>
@@ -34326,11 +34341,11 @@
       <w:szCs w:val="28"/>
     </w:rPr>
   </w:style>
-  <w:style w:type="paragraph" w:styleId="897">
+  <w:style w:type="paragraph" w:styleId="899">
     <w:name w:val="Heading 4"/>
-    <w:basedOn w:val="952"/>
-    <w:next w:val="952"/>
-    <w:link w:val="907"/>
+    <w:basedOn w:val="954"/>
+    <w:next w:val="954"/>
+    <w:link w:val="909"/>
     <w:uiPriority w:val="9"/>
     <w:unhideWhenUsed/>
     <w:qFormat/>
@@ -34353,11 +34368,11 @@
       <w:color w:val="0f4761" w:themeColor="accent1" w:themeShade="BF"/>
     </w:rPr>
   </w:style>
-  <w:style w:type="paragraph" w:styleId="898">
+  <w:style w:type="paragraph" w:styleId="900">
     <w:name w:val="Heading 5"/>
-    <w:basedOn w:val="952"/>
-    <w:next w:val="952"/>
-    <w:link w:val="908"/>
+    <w:basedOn w:val="954"/>
+    <w:next w:val="954"/>
+    <w:link w:val="910"/>
     <w:uiPriority w:val="9"/>
     <w:unhideWhenUsed/>
     <w:qFormat/>
@@ -34378,11 +34393,11 @@
       <w:color w:val="0f4761" w:themeColor="accent1" w:themeShade="BF"/>
     </w:rPr>
   </w:style>
-  <w:style w:type="paragraph" w:styleId="899">
+  <w:style w:type="paragraph" w:styleId="901">
     <w:name w:val="Heading 6"/>
-    <w:basedOn w:val="952"/>
-    <w:next w:val="952"/>
-    <w:link w:val="909"/>
+    <w:basedOn w:val="954"/>
+    <w:next w:val="954"/>
+    <w:link w:val="911"/>
     <w:uiPriority w:val="9"/>
     <w:unhideWhenUsed/>
     <w:qFormat/>
@@ -34405,11 +34420,11 @@
       <w:color w:val="595959" w:themeColor="text1" w:themeTint="A6"/>
     </w:rPr>
   </w:style>
-  <w:style w:type="paragraph" w:styleId="900">
+  <w:style w:type="paragraph" w:styleId="902">
     <w:name w:val="Heading 7"/>
-    <w:basedOn w:val="952"/>
-    <w:next w:val="952"/>
-    <w:link w:val="910"/>
+    <w:basedOn w:val="954"/>
+    <w:next w:val="954"/>
+    <w:link w:val="912"/>
     <w:uiPriority w:val="9"/>
     <w:unhideWhenUsed/>
     <w:qFormat/>
@@ -34430,11 +34445,11 @@
       <w:color w:val="595959" w:themeColor="text1" w:themeTint="A6"/>
     </w:rPr>
   </w:style>
-  <w:style w:type="paragraph" w:styleId="901">
+  <w:style w:type="paragraph" w:styleId="903">
     <w:name w:val="Heading 8"/>
-    <w:basedOn w:val="952"/>
-    <w:next w:val="952"/>
-    <w:link w:val="911"/>
+    <w:basedOn w:val="954"/>
+    <w:next w:val="954"/>
+    <w:link w:val="913"/>
     <w:uiPriority w:val="9"/>
     <w:unhideWhenUsed/>
     <w:qFormat/>
@@ -34457,11 +34472,11 @@
       <w:color w:val="272727" w:themeColor="text1" w:themeTint="D8"/>
     </w:rPr>
   </w:style>
-  <w:style w:type="paragraph" w:styleId="902">
+  <w:style w:type="paragraph" w:styleId="904">
     <w:name w:val="Heading 9"/>
-    <w:basedOn w:val="952"/>
-    <w:next w:val="952"/>
-    <w:link w:val="912"/>
+    <w:basedOn w:val="954"/>
+    <w:next w:val="954"/>
+    <w:link w:val="914"/>
     <w:uiPriority w:val="9"/>
     <w:unhideWhenUsed/>
     <w:qFormat/>
@@ -34484,7 +34499,7 @@
       <w:color w:val="272727" w:themeColor="text1" w:themeTint="D8"/>
     </w:rPr>
   </w:style>
-  <w:style w:type="character" w:styleId="903" w:default="1">
+  <w:style w:type="character" w:styleId="905" w:default="1">
     <w:name w:val="Default Paragraph Font"/>
     <w:uiPriority w:val="1"/>
     <w:semiHidden/>
@@ -34495,10 +34510,10 @@
       <w:ind/>
     </w:pPr>
   </w:style>
-  <w:style w:type="character" w:styleId="904">
+  <w:style w:type="character" w:styleId="906">
     <w:name w:val="Heading 1 Char"/>
-    <w:basedOn w:val="903"/>
-    <w:link w:val="894"/>
+    <w:basedOn w:val="905"/>
+    <w:link w:val="896"/>
     <w:uiPriority w:val="9"/>
     <w:pPr>
       <w:pBdr/>
@@ -34512,10 +34527,10 @@
       <w:szCs w:val="40"/>
     </w:rPr>
   </w:style>
-  <w:style w:type="character" w:styleId="905">
+  <w:style w:type="character" w:styleId="907">
     <w:name w:val="Heading 2 Char"/>
-    <w:basedOn w:val="903"/>
-    <w:link w:val="895"/>
+    <w:basedOn w:val="905"/>
+    <w:link w:val="897"/>
     <w:uiPriority w:val="9"/>
     <w:pPr>
       <w:pBdr/>
@@ -34529,10 +34544,10 @@
       <w:szCs w:val="32"/>
     </w:rPr>
   </w:style>
-  <w:style w:type="character" w:styleId="906">
+  <w:style w:type="character" w:styleId="908">
     <w:name w:val="Heading 3 Char"/>
-    <w:basedOn w:val="903"/>
-    <w:link w:val="896"/>
+    <w:basedOn w:val="905"/>
+    <w:link w:val="898"/>
     <w:uiPriority w:val="9"/>
     <w:pPr>
       <w:pBdr/>
@@ -34546,10 +34561,10 @@
       <w:szCs w:val="28"/>
     </w:rPr>
   </w:style>
-  <w:style w:type="character" w:styleId="907">
+  <w:style w:type="character" w:styleId="909">
     <w:name w:val="Heading 4 Char"/>
-    <w:basedOn w:val="903"/>
-    <w:link w:val="897"/>
+    <w:basedOn w:val="905"/>
+    <w:link w:val="899"/>
     <w:uiPriority w:val="9"/>
     <w:pPr>
       <w:pBdr/>
@@ -34563,10 +34578,10 @@
       <w:color w:val="0f4761" w:themeColor="accent1" w:themeShade="BF"/>
     </w:rPr>
   </w:style>
-  <w:style w:type="character" w:styleId="908">
+  <w:style w:type="character" w:styleId="910">
     <w:name w:val="Heading 5 Char"/>
-    <w:basedOn w:val="903"/>
-    <w:link w:val="898"/>
+    <w:basedOn w:val="905"/>
+    <w:link w:val="900"/>
     <w:uiPriority w:val="9"/>
     <w:pPr>
       <w:pBdr/>
@@ -34578,10 +34593,10 @@
       <w:color w:val="0f4761" w:themeColor="accent1" w:themeShade="BF"/>
     </w:rPr>
   </w:style>
-  <w:style w:type="character" w:styleId="909">
+  <w:style w:type="character" w:styleId="911">
     <w:name w:val="Heading 6 Char"/>
-    <w:basedOn w:val="903"/>
-    <w:link w:val="899"/>
+    <w:basedOn w:val="905"/>
+    <w:link w:val="901"/>
     <w:uiPriority w:val="9"/>
     <w:pPr>
       <w:pBdr/>
@@ -34595,10 +34610,10 @@
       <w:color w:val="595959" w:themeColor="text1" w:themeTint="A6"/>
     </w:rPr>
   </w:style>
-  <w:style w:type="character" w:styleId="910">
+  <w:style w:type="character" w:styleId="912">
     <w:name w:val="Heading 7 Char"/>
-    <w:basedOn w:val="903"/>
-    <w:link w:val="900"/>
+    <w:basedOn w:val="905"/>
+    <w:link w:val="902"/>
     <w:uiPriority w:val="9"/>
     <w:pPr>
       <w:pBdr/>
@@ -34610,10 +34625,10 @@
       <w:color w:val="595959" w:themeColor="text1" w:themeTint="A6"/>
     </w:rPr>
   </w:style>
-  <w:style w:type="character" w:styleId="911">
+  <w:style w:type="character" w:styleId="913">
     <w:name w:val="Heading 8 Char"/>
-    <w:basedOn w:val="903"/>
-    <w:link w:val="901"/>
+    <w:basedOn w:val="905"/>
+    <w:link w:val="903"/>
     <w:uiPriority w:val="9"/>
     <w:pPr>
       <w:pBdr/>
@@ -34627,10 +34642,10 @@
       <w:color w:val="272727" w:themeColor="text1" w:themeTint="D8"/>
     </w:rPr>
   </w:style>
-  <w:style w:type="character" w:styleId="912">
+  <w:style w:type="character" w:styleId="914">
     <w:name w:val="Heading 9 Char"/>
-    <w:basedOn w:val="903"/>
-    <w:link w:val="902"/>
+    <w:basedOn w:val="905"/>
+    <w:link w:val="904"/>
     <w:uiPriority w:val="9"/>
     <w:pPr>
       <w:pBdr/>
@@ -34644,11 +34659,11 @@
       <w:color w:val="272727" w:themeColor="text1" w:themeTint="D8"/>
     </w:rPr>
   </w:style>
-  <w:style w:type="paragraph" w:styleId="913">
+  <w:style w:type="paragraph" w:styleId="915">
     <w:name w:val="Title"/>
-    <w:basedOn w:val="952"/>
-    <w:next w:val="952"/>
-    <w:link w:val="914"/>
+    <w:basedOn w:val="954"/>
+    <w:next w:val="954"/>
+    <w:link w:val="916"/>
     <w:uiPriority w:val="10"/>
     <w:qFormat/>
     <w:pPr>
@@ -34664,10 +34679,10 @@
       <w:szCs w:val="56"/>
     </w:rPr>
   </w:style>
-  <w:style w:type="character" w:styleId="914">
+  <w:style w:type="character" w:styleId="916">
     <w:name w:val="Title Char"/>
-    <w:basedOn w:val="903"/>
-    <w:link w:val="913"/>
+    <w:basedOn w:val="905"/>
+    <w:link w:val="915"/>
     <w:uiPriority w:val="10"/>
     <w:pPr>
       <w:pBdr/>
@@ -34681,11 +34696,11 @@
       <w:szCs w:val="56"/>
     </w:rPr>
   </w:style>
-  <w:style w:type="paragraph" w:styleId="915">
+  <w:style w:type="paragraph" w:styleId="917">
     <w:name w:val="Subtitle"/>
-    <w:basedOn w:val="952"/>
-    <w:next w:val="952"/>
-    <w:link w:val="916"/>
+    <w:basedOn w:val="954"/>
+    <w:next w:val="954"/>
+    <w:link w:val="918"/>
     <w:uiPriority w:val="11"/>
     <w:qFormat/>
     <w:pPr>
@@ -34703,10 +34718,10 @@
       <w:szCs w:val="28"/>
     </w:rPr>
   </w:style>
-  <w:style w:type="character" w:styleId="916">
+  <w:style w:type="character" w:styleId="918">
     <w:name w:val="Subtitle Char"/>
-    <w:basedOn w:val="903"/>
-    <w:link w:val="915"/>
+    <w:basedOn w:val="905"/>
+    <w:link w:val="917"/>
     <w:uiPriority w:val="11"/>
     <w:pPr>
       <w:pBdr/>
@@ -34720,11 +34735,11 @@
       <w:szCs w:val="28"/>
     </w:rPr>
   </w:style>
-  <w:style w:type="paragraph" w:styleId="917">
+  <w:style w:type="paragraph" w:styleId="919">
     <w:name w:val="Quote"/>
-    <w:basedOn w:val="952"/>
-    <w:next w:val="952"/>
-    <w:link w:val="918"/>
+    <w:basedOn w:val="954"/>
+    <w:next w:val="954"/>
+    <w:link w:val="920"/>
     <w:uiPriority w:val="29"/>
     <w:qFormat/>
     <w:pPr>
@@ -34739,10 +34754,10 @@
       <w:color w:val="404040" w:themeColor="text1" w:themeTint="BF"/>
     </w:rPr>
   </w:style>
-  <w:style w:type="character" w:styleId="918">
+  <w:style w:type="character" w:styleId="920">
     <w:name w:val="Quote Char"/>
-    <w:basedOn w:val="903"/>
-    <w:link w:val="917"/>
+    <w:basedOn w:val="905"/>
+    <w:link w:val="919"/>
     <w:uiPriority w:val="29"/>
     <w:pPr>
       <w:pBdr/>
@@ -34755,9 +34770,9 @@
       <w:color w:val="404040" w:themeColor="text1" w:themeTint="BF"/>
     </w:rPr>
   </w:style>
-  <w:style w:type="character" w:styleId="919">
+  <w:style w:type="character" w:styleId="921">
     <w:name w:val="Intense Emphasis"/>
-    <w:basedOn w:val="903"/>
+    <w:basedOn w:val="905"/>
     <w:uiPriority w:val="21"/>
     <w:qFormat/>
     <w:pPr>
@@ -34771,11 +34786,11 @@
       <w:color w:val="0f4761" w:themeColor="accent1" w:themeShade="BF"/>
     </w:rPr>
   </w:style>
-  <w:style w:type="paragraph" w:styleId="920">
+  <w:style w:type="paragraph" w:styleId="922">
     <w:name w:val="Intense Quote"/>
-    <w:basedOn w:val="952"/>
-    <w:next w:val="952"/>
-    <w:link w:val="921"/>
+    <w:basedOn w:val="954"/>
+    <w:next w:val="954"/>
+    <w:link w:val="923"/>
     <w:uiPriority w:val="30"/>
     <w:qFormat/>
     <w:pPr>
@@ -34793,10 +34808,10 @@
       <w:color w:val="0f4761" w:themeColor="accent1" w:themeShade="BF"/>
     </w:rPr>
   </w:style>
-  <w:style w:type="character" w:styleId="921">
+  <w:style w:type="character" w:styleId="923">
     <w:name w:val="Intense Quote Char"/>
-    <w:basedOn w:val="903"/>
-    <w:link w:val="920"/>
+    <w:basedOn w:val="905"/>
+    <w:link w:val="922"/>
     <w:uiPriority w:val="30"/>
     <w:pPr>
       <w:pBdr/>
@@ -34809,9 +34824,9 @@
       <w:color w:val="0f4761" w:themeColor="accent1" w:themeShade="BF"/>
     </w:rPr>
   </w:style>
-  <w:style w:type="character" w:styleId="922">
+  <w:style w:type="character" w:styleId="924">
     <w:name w:val="Intense Reference"/>
-    <w:basedOn w:val="903"/>
+    <w:basedOn w:val="905"/>
     <w:uiPriority w:val="32"/>
     <w:qFormat/>
     <w:pPr>
@@ -34827,9 +34842,9 @@
       <w:spacing w:val="5"/>
     </w:rPr>
   </w:style>
-  <w:style w:type="character" w:styleId="923">
+  <w:style w:type="character" w:styleId="925">
     <w:name w:val="Subtle Emphasis"/>
-    <w:basedOn w:val="903"/>
+    <w:basedOn w:val="905"/>
     <w:uiPriority w:val="19"/>
     <w:qFormat/>
     <w:pPr>
@@ -34843,9 +34858,9 @@
       <w:color w:val="404040" w:themeColor="text1" w:themeTint="BF"/>
     </w:rPr>
   </w:style>
-  <w:style w:type="character" w:styleId="924">
+  <w:style w:type="character" w:styleId="926">
     <w:name w:val="Emphasis"/>
-    <w:basedOn w:val="903"/>
+    <w:basedOn w:val="905"/>
     <w:uiPriority w:val="20"/>
     <w:qFormat/>
     <w:pPr>
@@ -34858,9 +34873,9 @@
       <w:iCs/>
     </w:rPr>
   </w:style>
-  <w:style w:type="character" w:styleId="925">
+  <w:style w:type="character" w:styleId="927">
     <w:name w:val="Strong"/>
-    <w:basedOn w:val="903"/>
+    <w:basedOn w:val="905"/>
     <w:uiPriority w:val="22"/>
     <w:qFormat/>
     <w:pPr>
@@ -34873,9 +34888,9 @@
       <w:bCs/>
     </w:rPr>
   </w:style>
-  <w:style w:type="character" w:styleId="926">
+  <w:style w:type="character" w:styleId="928">
     <w:name w:val="Subtle Reference"/>
-    <w:basedOn w:val="903"/>
+    <w:basedOn w:val="905"/>
     <w:uiPriority w:val="31"/>
     <w:qFormat/>
     <w:pPr>
@@ -34888,9 +34903,9 @@
       <w:color w:val="5a5a5a" w:themeColor="text1" w:themeTint="A5"/>
     </w:rPr>
   </w:style>
-  <w:style w:type="character" w:styleId="927">
+  <w:style w:type="character" w:styleId="929">
     <w:name w:val="Book Title"/>
-    <w:basedOn w:val="903"/>
+    <w:basedOn w:val="905"/>
     <w:uiPriority w:val="33"/>
     <w:qFormat/>
     <w:pPr>
@@ -34906,36 +34921,9 @@
       <w:spacing w:val="5"/>
     </w:rPr>
   </w:style>
-  <w:style w:type="paragraph" w:styleId="928">
+  <w:style w:type="paragraph" w:styleId="930">
     <w:name w:val="Header"/>
-    <w:basedOn w:val="952"/>
-    <w:link w:val="929"/>
-    <w:uiPriority w:val="99"/>
-    <w:unhideWhenUsed/>
-    <w:pPr>
-      <w:pBdr/>
-      <w:tabs>
-        <w:tab w:val="center" w:leader="none" w:pos="4844"/>
-        <w:tab w:val="right" w:leader="none" w:pos="9689"/>
-      </w:tabs>
-      <w:spacing w:after="0" w:line="240" w:lineRule="auto"/>
-      <w:ind/>
-    </w:pPr>
-  </w:style>
-  <w:style w:type="character" w:styleId="929">
-    <w:name w:val="Header Char"/>
-    <w:basedOn w:val="903"/>
-    <w:link w:val="928"/>
-    <w:uiPriority w:val="99"/>
-    <w:pPr>
-      <w:pBdr/>
-      <w:spacing/>
-      <w:ind/>
-    </w:pPr>
-  </w:style>
-  <w:style w:type="paragraph" w:styleId="930">
-    <w:name w:val="Footer"/>
-    <w:basedOn w:val="952"/>
+    <w:basedOn w:val="954"/>
     <w:link w:val="931"/>
     <w:uiPriority w:val="99"/>
     <w:unhideWhenUsed/>
@@ -34950,8 +34938,8 @@
     </w:pPr>
   </w:style>
   <w:style w:type="character" w:styleId="931">
-    <w:name w:val="Footer Char"/>
-    <w:basedOn w:val="903"/>
+    <w:name w:val="Header Char"/>
+    <w:basedOn w:val="905"/>
     <w:link w:val="930"/>
     <w:uiPriority w:val="99"/>
     <w:pPr>
@@ -34961,9 +34949,36 @@
     </w:pPr>
   </w:style>
   <w:style w:type="paragraph" w:styleId="932">
+    <w:name w:val="Footer"/>
+    <w:basedOn w:val="954"/>
+    <w:link w:val="933"/>
+    <w:uiPriority w:val="99"/>
+    <w:unhideWhenUsed/>
+    <w:pPr>
+      <w:pBdr/>
+      <w:tabs>
+        <w:tab w:val="center" w:leader="none" w:pos="4844"/>
+        <w:tab w:val="right" w:leader="none" w:pos="9689"/>
+      </w:tabs>
+      <w:spacing w:after="0" w:line="240" w:lineRule="auto"/>
+      <w:ind/>
+    </w:pPr>
+  </w:style>
+  <w:style w:type="character" w:styleId="933">
+    <w:name w:val="Footer Char"/>
+    <w:basedOn w:val="905"/>
+    <w:link w:val="932"/>
+    <w:uiPriority w:val="99"/>
+    <w:pPr>
+      <w:pBdr/>
+      <w:spacing/>
+      <w:ind/>
+    </w:pPr>
+  </w:style>
+  <w:style w:type="paragraph" w:styleId="934">
     <w:name w:val="Caption"/>
-    <w:basedOn w:val="952"/>
-    <w:next w:val="952"/>
+    <w:basedOn w:val="954"/>
+    <w:next w:val="954"/>
     <w:uiPriority w:val="35"/>
     <w:unhideWhenUsed/>
     <w:qFormat/>
@@ -34980,10 +34995,10 @@
       <w:szCs w:val="18"/>
     </w:rPr>
   </w:style>
-  <w:style w:type="paragraph" w:styleId="933">
+  <w:style w:type="paragraph" w:styleId="935">
     <w:name w:val="footnote text"/>
-    <w:basedOn w:val="952"/>
-    <w:link w:val="934"/>
+    <w:basedOn w:val="954"/>
+    <w:link w:val="936"/>
     <w:uiPriority w:val="99"/>
     <w:semiHidden/>
     <w:unhideWhenUsed/>
@@ -34997,10 +35012,10 @@
       <w:szCs w:val="20"/>
     </w:rPr>
   </w:style>
-  <w:style w:type="character" w:styleId="934">
+  <w:style w:type="character" w:styleId="936">
     <w:name w:val="Footnote Text Char"/>
-    <w:basedOn w:val="903"/>
-    <w:link w:val="933"/>
+    <w:basedOn w:val="905"/>
+    <w:link w:val="935"/>
     <w:uiPriority w:val="99"/>
     <w:semiHidden/>
     <w:pPr>
@@ -35013,9 +35028,9 @@
       <w:szCs w:val="20"/>
     </w:rPr>
   </w:style>
-  <w:style w:type="character" w:styleId="935">
+  <w:style w:type="character" w:styleId="937">
     <w:name w:val="footnote reference"/>
-    <w:basedOn w:val="903"/>
+    <w:basedOn w:val="905"/>
     <w:uiPriority w:val="99"/>
     <w:semiHidden/>
     <w:unhideWhenUsed/>
@@ -35028,10 +35043,10 @@
       <w:vertAlign w:val="superscript"/>
     </w:rPr>
   </w:style>
-  <w:style w:type="paragraph" w:styleId="936">
+  <w:style w:type="paragraph" w:styleId="938">
     <w:name w:val="endnote text"/>
-    <w:basedOn w:val="952"/>
-    <w:link w:val="937"/>
+    <w:basedOn w:val="954"/>
+    <w:link w:val="939"/>
     <w:uiPriority w:val="99"/>
     <w:semiHidden/>
     <w:unhideWhenUsed/>
@@ -35045,10 +35060,10 @@
       <w:szCs w:val="20"/>
     </w:rPr>
   </w:style>
-  <w:style w:type="character" w:styleId="937">
+  <w:style w:type="character" w:styleId="939">
     <w:name w:val="Endnote Text Char"/>
-    <w:basedOn w:val="903"/>
-    <w:link w:val="936"/>
+    <w:basedOn w:val="905"/>
+    <w:link w:val="938"/>
     <w:uiPriority w:val="99"/>
     <w:semiHidden/>
     <w:pPr>
@@ -35061,9 +35076,9 @@
       <w:szCs w:val="20"/>
     </w:rPr>
   </w:style>
-  <w:style w:type="character" w:styleId="938">
+  <w:style w:type="character" w:styleId="940">
     <w:name w:val="endnote reference"/>
-    <w:basedOn w:val="903"/>
+    <w:basedOn w:val="905"/>
     <w:uiPriority w:val="99"/>
     <w:semiHidden/>
     <w:unhideWhenUsed/>
@@ -35076,9 +35091,9 @@
       <w:vertAlign w:val="superscript"/>
     </w:rPr>
   </w:style>
-  <w:style w:type="character" w:styleId="939">
+  <w:style w:type="character" w:styleId="941">
     <w:name w:val="Hyperlink"/>
-    <w:basedOn w:val="903"/>
+    <w:basedOn w:val="905"/>
     <w:uiPriority w:val="99"/>
     <w:unhideWhenUsed/>
     <w:pPr>
@@ -35091,9 +35106,9 @@
       <w:u w:val="single"/>
     </w:rPr>
   </w:style>
-  <w:style w:type="character" w:styleId="940">
+  <w:style w:type="character" w:styleId="942">
     <w:name w:val="FollowedHyperlink"/>
-    <w:basedOn w:val="903"/>
+    <w:basedOn w:val="905"/>
     <w:uiPriority w:val="99"/>
     <w:semiHidden/>
     <w:unhideWhenUsed/>
@@ -35107,10 +35122,10 @@
       <w:u w:val="single"/>
     </w:rPr>
   </w:style>
-  <w:style w:type="paragraph" w:styleId="941">
+  <w:style w:type="paragraph" w:styleId="943">
     <w:name w:val="toc 1"/>
-    <w:basedOn w:val="952"/>
-    <w:next w:val="952"/>
+    <w:basedOn w:val="954"/>
+    <w:next w:val="954"/>
     <w:uiPriority w:val="39"/>
     <w:unhideWhenUsed/>
     <w:pPr>
@@ -35119,10 +35134,10 @@
       <w:ind/>
     </w:pPr>
   </w:style>
-  <w:style w:type="paragraph" w:styleId="942">
+  <w:style w:type="paragraph" w:styleId="944">
     <w:name w:val="toc 2"/>
-    <w:basedOn w:val="952"/>
-    <w:next w:val="952"/>
+    <w:basedOn w:val="954"/>
+    <w:next w:val="954"/>
     <w:uiPriority w:val="39"/>
     <w:unhideWhenUsed/>
     <w:pPr>
@@ -35131,10 +35146,10 @@
       <w:ind w:left="220"/>
     </w:pPr>
   </w:style>
-  <w:style w:type="paragraph" w:styleId="943">
+  <w:style w:type="paragraph" w:styleId="945">
     <w:name w:val="toc 3"/>
-    <w:basedOn w:val="952"/>
-    <w:next w:val="952"/>
+    <w:basedOn w:val="954"/>
+    <w:next w:val="954"/>
     <w:uiPriority w:val="39"/>
     <w:unhideWhenUsed/>
     <w:pPr>
@@ -35143,10 +35158,10 @@
       <w:ind w:left="440"/>
     </w:pPr>
   </w:style>
-  <w:style w:type="paragraph" w:styleId="944">
+  <w:style w:type="paragraph" w:styleId="946">
     <w:name w:val="toc 4"/>
-    <w:basedOn w:val="952"/>
-    <w:next w:val="952"/>
+    <w:basedOn w:val="954"/>
+    <w:next w:val="954"/>
     <w:uiPriority w:val="39"/>
     <w:unhideWhenUsed/>
     <w:pPr>
@@ -35155,10 +35170,10 @@
       <w:ind w:left="660"/>
     </w:pPr>
   </w:style>
-  <w:style w:type="paragraph" w:styleId="945">
+  <w:style w:type="paragraph" w:styleId="947">
     <w:name w:val="toc 5"/>
-    <w:basedOn w:val="952"/>
-    <w:next w:val="952"/>
+    <w:basedOn w:val="954"/>
+    <w:next w:val="954"/>
     <w:uiPriority w:val="39"/>
     <w:unhideWhenUsed/>
     <w:pPr>
@@ -35167,10 +35182,10 @@
       <w:ind w:left="880"/>
     </w:pPr>
   </w:style>
-  <w:style w:type="paragraph" w:styleId="946">
+  <w:style w:type="paragraph" w:styleId="948">
     <w:name w:val="toc 6"/>
-    <w:basedOn w:val="952"/>
-    <w:next w:val="952"/>
+    <w:basedOn w:val="954"/>
+    <w:next w:val="954"/>
     <w:uiPriority w:val="39"/>
     <w:unhideWhenUsed/>
     <w:pPr>
@@ -35179,10 +35194,10 @@
       <w:ind w:left="1100"/>
     </w:pPr>
   </w:style>
-  <w:style w:type="paragraph" w:styleId="947">
+  <w:style w:type="paragraph" w:styleId="949">
     <w:name w:val="toc 7"/>
-    <w:basedOn w:val="952"/>
-    <w:next w:val="952"/>
+    <w:basedOn w:val="954"/>
+    <w:next w:val="954"/>
     <w:uiPriority w:val="39"/>
     <w:unhideWhenUsed/>
     <w:pPr>
@@ -35191,10 +35206,10 @@
       <w:ind w:left="1320"/>
     </w:pPr>
   </w:style>
-  <w:style w:type="paragraph" w:styleId="948">
+  <w:style w:type="paragraph" w:styleId="950">
     <w:name w:val="toc 8"/>
-    <w:basedOn w:val="952"/>
-    <w:next w:val="952"/>
+    <w:basedOn w:val="954"/>
+    <w:next w:val="954"/>
     <w:uiPriority w:val="39"/>
     <w:unhideWhenUsed/>
     <w:pPr>
@@ -35203,10 +35218,10 @@
       <w:ind w:left="1540"/>
     </w:pPr>
   </w:style>
-  <w:style w:type="paragraph" w:styleId="949">
+  <w:style w:type="paragraph" w:styleId="951">
     <w:name w:val="toc 9"/>
-    <w:basedOn w:val="952"/>
-    <w:next w:val="952"/>
+    <w:basedOn w:val="954"/>
+    <w:next w:val="954"/>
     <w:uiPriority w:val="39"/>
     <w:unhideWhenUsed/>
     <w:pPr>
@@ -35215,7 +35230,7 @@
       <w:ind w:left="1760"/>
     </w:pPr>
   </w:style>
-  <w:style w:type="paragraph" w:styleId="950">
+  <w:style w:type="paragraph" w:styleId="952">
     <w:name w:val="TOC Heading"/>
     <w:uiPriority w:val="39"/>
     <w:unhideWhenUsed/>
@@ -35225,10 +35240,10 @@
       <w:ind/>
     </w:pPr>
   </w:style>
-  <w:style w:type="paragraph" w:styleId="951">
+  <w:style w:type="paragraph" w:styleId="953">
     <w:name w:val="table of figures"/>
-    <w:basedOn w:val="952"/>
-    <w:next w:val="952"/>
+    <w:basedOn w:val="954"/>
+    <w:next w:val="954"/>
     <w:uiPriority w:val="99"/>
     <w:unhideWhenUsed/>
     <w:pPr>
@@ -35237,7 +35252,7 @@
       <w:ind/>
     </w:pPr>
   </w:style>
-  <w:style w:type="paragraph" w:styleId="952" w:default="1">
+  <w:style w:type="paragraph" w:styleId="954" w:default="1">
     <w:name w:val="Normal"/>
     <w:qFormat/>
     <w:pPr>
@@ -35246,7 +35261,7 @@
       <w:ind/>
     </w:pPr>
   </w:style>
-  <w:style w:type="table" w:styleId="953" w:default="1">
+  <w:style w:type="table" w:styleId="955" w:default="1">
     <w:name w:val="Normal Table"/>
     <w:uiPriority w:val="99"/>
     <w:semiHidden/>
@@ -35439,7 +35454,7 @@
       </w:tcPr>
     </w:tblStylePr>
   </w:style>
-  <w:style w:type="numbering" w:styleId="954" w:default="1">
+  <w:style w:type="numbering" w:styleId="956" w:default="1">
     <w:name w:val="No List"/>
     <w:uiPriority w:val="99"/>
     <w:semiHidden/>
@@ -35450,9 +35465,9 @@
       <w:ind/>
     </w:pPr>
   </w:style>
-  <w:style w:type="paragraph" w:styleId="955">
+  <w:style w:type="paragraph" w:styleId="957">
     <w:name w:val="No Spacing"/>
-    <w:basedOn w:val="952"/>
+    <w:basedOn w:val="954"/>
     <w:uiPriority w:val="1"/>
     <w:qFormat/>
     <w:pPr>
@@ -35461,9 +35476,9 @@
       <w:ind/>
     </w:pPr>
   </w:style>
-  <w:style w:type="paragraph" w:styleId="956">
+  <w:style w:type="paragraph" w:styleId="958">
     <w:name w:val="List Paragraph"/>
-    <w:basedOn w:val="952"/>
+    <w:basedOn w:val="954"/>
     <w:uiPriority w:val="34"/>
     <w:qFormat/>
     <w:pPr>

</xml_diff>